<commit_message>
Add expressions abstract syntax table
</commit_message>
<xml_diff>
--- a/syntax-table.docx
+++ b/syntax-table.docx
@@ -5,12 +5,13 @@
     <w:tbl>
       <w:tblPr>
         <w:tblStyle w:val="GridTable4-Accent3"/>
-        <w:tblW w:w="9492" w:type="dxa"/>
+        <w:tblW w:w="11758" w:type="dxa"/>
         <w:jc w:val="center"/>
         <w:tblLayout w:type="fixed"/>
         <w:tblLook w:val="04A0" w:firstRow="1" w:lastRow="0" w:firstColumn="1" w:lastColumn="0" w:noHBand="0" w:noVBand="1"/>
       </w:tblPr>
       <w:tblGrid>
+        <w:gridCol w:w="2266"/>
         <w:gridCol w:w="2266"/>
         <w:gridCol w:w="3323"/>
         <w:gridCol w:w="3903"/>
@@ -25,11 +26,27 @@
           <w:tcPr>
             <w:cnfStyle w:val="001000000000" w:firstRow="0" w:lastRow="0" w:firstColumn="1" w:lastColumn="0" w:oddVBand="0" w:evenVBand="0" w:oddHBand="0" w:evenHBand="0" w:firstRowFirstColumn="0" w:firstRowLastColumn="0" w:lastRowFirstColumn="0" w:lastRowLastColumn="0"/>
             <w:tcW w:w="2266" w:type="dxa"/>
-            <w:vAlign w:val="center"/>
-          </w:tcPr>
-          <w:p>
-            <w:pPr>
-              <w:jc w:val="center"/>
+          </w:tcPr>
+          <w:p>
+            <w:pPr>
+              <w:jc w:val="center"/>
+              <w:rPr>
+                <w:rFonts w:ascii="Calibri" w:hAnsi="Calibri" w:cs="Calibri"/>
+                <w:sz w:val="24"/>
+                <w:szCs w:val="24"/>
+              </w:rPr>
+            </w:pPr>
+          </w:p>
+        </w:tc>
+        <w:tc>
+          <w:tcPr>
+            <w:tcW w:w="2266" w:type="dxa"/>
+            <w:vAlign w:val="center"/>
+          </w:tcPr>
+          <w:p>
+            <w:pPr>
+              <w:jc w:val="center"/>
+              <w:cnfStyle w:val="100000000000" w:firstRow="1" w:lastRow="0" w:firstColumn="0" w:lastColumn="0" w:oddVBand="0" w:evenVBand="0" w:oddHBand="0" w:evenHBand="0" w:firstRowFirstColumn="0" w:firstRowLastColumn="0" w:lastRowFirstColumn="0" w:lastRowLastColumn="0"/>
               <w:rPr>
                 <w:rFonts w:ascii="Calibri" w:hAnsi="Calibri" w:cs="Calibri"/>
                 <w:sz w:val="24"/>
@@ -107,11 +124,37 @@
           <w:tcPr>
             <w:cnfStyle w:val="001000000000" w:firstRow="0" w:lastRow="0" w:firstColumn="1" w:lastColumn="0" w:oddVBand="0" w:evenVBand="0" w:oddHBand="0" w:evenHBand="0" w:firstRowFirstColumn="0" w:firstRowLastColumn="0" w:lastRowFirstColumn="0" w:lastRowLastColumn="0"/>
             <w:tcW w:w="2266" w:type="dxa"/>
-            <w:vAlign w:val="center"/>
-          </w:tcPr>
-          <w:p>
-            <w:pPr>
-              <w:jc w:val="center"/>
+            <w:vMerge w:val="restart"/>
+            <w:vAlign w:val="center"/>
+          </w:tcPr>
+          <w:p>
+            <w:pPr>
+              <w:jc w:val="center"/>
+              <w:rPr>
+                <w:rFonts w:ascii="Calibri" w:hAnsi="Calibri" w:cs="Calibri"/>
+                <w:sz w:val="24"/>
+                <w:szCs w:val="24"/>
+              </w:rPr>
+            </w:pPr>
+            <w:r>
+              <w:rPr>
+                <w:rFonts w:ascii="Calibri" w:hAnsi="Calibri" w:cs="Calibri"/>
+                <w:sz w:val="24"/>
+                <w:szCs w:val="24"/>
+              </w:rPr>
+              <w:t>Statements</w:t>
+            </w:r>
+          </w:p>
+        </w:tc>
+        <w:tc>
+          <w:tcPr>
+            <w:tcW w:w="2266" w:type="dxa"/>
+            <w:vAlign w:val="center"/>
+          </w:tcPr>
+          <w:p>
+            <w:pPr>
+              <w:jc w:val="center"/>
+              <w:cnfStyle w:val="000000100000" w:firstRow="0" w:lastRow="0" w:firstColumn="0" w:lastColumn="0" w:oddVBand="0" w:evenVBand="0" w:oddHBand="1" w:evenHBand="0" w:firstRowFirstColumn="0" w:firstRowLastColumn="0" w:lastRowFirstColumn="0" w:lastRowLastColumn="0"/>
               <w:rPr>
                 <w:rFonts w:ascii="Calibri" w:hAnsi="Calibri" w:cs="Calibri"/>
                 <w:sz w:val="24"/>
@@ -139,17 +182,35 @@
               <w:cnfStyle w:val="000000100000" w:firstRow="0" w:lastRow="0" w:firstColumn="0" w:lastColumn="0" w:oddVBand="0" w:evenVBand="0" w:oddHBand="1" w:evenHBand="0" w:firstRowFirstColumn="0" w:firstRowLastColumn="0" w:lastRowFirstColumn="0" w:lastRowLastColumn="0"/>
               <w:rPr>
                 <w:rFonts w:ascii="Calibri" w:hAnsi="Calibri" w:cs="Calibri"/>
-                <w:sz w:val="24"/>
-                <w:szCs w:val="24"/>
-              </w:rPr>
-            </w:pPr>
-            <w:r>
-              <w:rPr>
-                <w:rFonts w:ascii="Calibri" w:hAnsi="Calibri" w:cs="Calibri"/>
-                <w:sz w:val="24"/>
-                <w:szCs w:val="24"/>
-              </w:rPr>
-              <w:t>ID ‘ = ‘ Expression</w:t>
+                <w:sz w:val="28"/>
+                <w:szCs w:val="28"/>
+              </w:rPr>
+            </w:pPr>
+            <w:r>
+              <w:rPr>
+                <w:rFonts w:ascii="Calibri" w:hAnsi="Calibri" w:cs="Calibri"/>
+                <w:sz w:val="28"/>
+                <w:szCs w:val="28"/>
+              </w:rPr>
+              <w:t xml:space="preserve">ID </w:t>
+            </w:r>
+            <w:proofErr w:type="gramStart"/>
+            <w:r>
+              <w:rPr>
+                <w:rFonts w:ascii="Calibri" w:hAnsi="Calibri" w:cs="Calibri"/>
+                <w:sz w:val="28"/>
+                <w:szCs w:val="28"/>
+              </w:rPr>
+              <w:t>‘ =</w:t>
+            </w:r>
+            <w:proofErr w:type="gramEnd"/>
+            <w:r>
+              <w:rPr>
+                <w:rFonts w:ascii="Calibri" w:hAnsi="Calibri" w:cs="Calibri"/>
+                <w:sz w:val="28"/>
+                <w:szCs w:val="28"/>
+              </w:rPr>
+              <w:t xml:space="preserve"> ‘ Expression</w:t>
             </w:r>
           </w:p>
         </w:tc>
@@ -174,7 +235,25 @@
                 <w:sz w:val="24"/>
                 <w:szCs w:val="24"/>
               </w:rPr>
-              <w:t>(assign id exp)</w:t>
+              <w:t>(</w:t>
+            </w:r>
+            <w:proofErr w:type="gramStart"/>
+            <w:r>
+              <w:rPr>
+                <w:rFonts w:ascii="Calibri" w:hAnsi="Calibri" w:cs="Calibri"/>
+                <w:sz w:val="24"/>
+                <w:szCs w:val="24"/>
+              </w:rPr>
+              <w:t>assign</w:t>
+            </w:r>
+            <w:proofErr w:type="gramEnd"/>
+            <w:r>
+              <w:rPr>
+                <w:rFonts w:ascii="Calibri" w:hAnsi="Calibri" w:cs="Calibri"/>
+                <w:sz w:val="24"/>
+                <w:szCs w:val="24"/>
+              </w:rPr>
+              <w:t xml:space="preserve"> id exp)</w:t>
             </w:r>
           </w:p>
         </w:tc>
@@ -188,17 +267,35 @@
           <w:tcPr>
             <w:cnfStyle w:val="001000000000" w:firstRow="0" w:lastRow="0" w:firstColumn="1" w:lastColumn="0" w:oddVBand="0" w:evenVBand="0" w:oddHBand="0" w:evenHBand="0" w:firstRowFirstColumn="0" w:firstRowLastColumn="0" w:lastRowFirstColumn="0" w:lastRowLastColumn="0"/>
             <w:tcW w:w="2266" w:type="dxa"/>
-            <w:vAlign w:val="center"/>
-          </w:tcPr>
-          <w:p>
-            <w:pPr>
-              <w:jc w:val="center"/>
-              <w:rPr>
-                <w:rFonts w:ascii="Calibri" w:hAnsi="Calibri" w:cs="Calibri"/>
-                <w:sz w:val="24"/>
-                <w:szCs w:val="24"/>
-              </w:rPr>
-            </w:pPr>
+            <w:vMerge/>
+          </w:tcPr>
+          <w:p>
+            <w:pPr>
+              <w:jc w:val="center"/>
+              <w:rPr>
+                <w:rFonts w:ascii="Calibri" w:hAnsi="Calibri" w:cs="Calibri"/>
+                <w:sz w:val="24"/>
+                <w:szCs w:val="24"/>
+              </w:rPr>
+            </w:pPr>
+          </w:p>
+        </w:tc>
+        <w:tc>
+          <w:tcPr>
+            <w:tcW w:w="2266" w:type="dxa"/>
+            <w:vAlign w:val="center"/>
+          </w:tcPr>
+          <w:p>
+            <w:pPr>
+              <w:jc w:val="center"/>
+              <w:cnfStyle w:val="000000000000" w:firstRow="0" w:lastRow="0" w:firstColumn="0" w:lastColumn="0" w:oddVBand="0" w:evenVBand="0" w:oddHBand="0" w:evenHBand="0" w:firstRowFirstColumn="0" w:firstRowLastColumn="0" w:lastRowFirstColumn="0" w:lastRowLastColumn="0"/>
+              <w:rPr>
+                <w:rFonts w:ascii="Calibri" w:hAnsi="Calibri" w:cs="Calibri"/>
+                <w:sz w:val="24"/>
+                <w:szCs w:val="24"/>
+              </w:rPr>
+            </w:pPr>
+            <w:proofErr w:type="spellStart"/>
             <w:r>
               <w:rPr>
                 <w:rFonts w:ascii="Calibri" w:hAnsi="Calibri" w:cs="Calibri"/>
@@ -207,6 +304,7 @@
               </w:rPr>
               <w:t>Return_stmt</w:t>
             </w:r>
+            <w:proofErr w:type="spellEnd"/>
           </w:p>
         </w:tc>
         <w:tc>
@@ -220,31 +318,49 @@
               <w:cnfStyle w:val="000000000000" w:firstRow="0" w:lastRow="0" w:firstColumn="0" w:lastColumn="0" w:oddVBand="0" w:evenVBand="0" w:oddHBand="0" w:evenHBand="0" w:firstRowFirstColumn="0" w:firstRowLastColumn="0" w:lastRowFirstColumn="0" w:lastRowLastColumn="0"/>
               <w:rPr>
                 <w:rFonts w:ascii="Calibri" w:hAnsi="Calibri" w:cs="Calibri"/>
-                <w:sz w:val="24"/>
-                <w:szCs w:val="24"/>
-              </w:rPr>
-            </w:pPr>
-            <w:r>
-              <w:rPr>
-                <w:rFonts w:ascii="Calibri" w:hAnsi="Calibri" w:cs="Calibri"/>
-                <w:sz w:val="24"/>
-                <w:szCs w:val="24"/>
-              </w:rPr>
-              <w:t xml:space="preserve">‘return‘ </w:t>
+                <w:sz w:val="28"/>
+                <w:szCs w:val="28"/>
+              </w:rPr>
+            </w:pPr>
+            <w:r>
+              <w:rPr>
+                <w:rFonts w:ascii="Calibri" w:hAnsi="Calibri" w:cs="Calibri"/>
+                <w:sz w:val="28"/>
+                <w:szCs w:val="28"/>
+              </w:rPr>
+              <w:t>‘</w:t>
+            </w:r>
+            <w:proofErr w:type="gramStart"/>
+            <w:r>
+              <w:rPr>
+                <w:rFonts w:ascii="Calibri" w:hAnsi="Calibri" w:cs="Calibri"/>
+                <w:sz w:val="28"/>
+                <w:szCs w:val="28"/>
+              </w:rPr>
+              <w:t xml:space="preserve">return‘ </w:t>
             </w:r>
             <w:r>
               <w:rPr>
                 <w:rFonts w:ascii="Calibri" w:eastAsia="CMSY10" w:hAnsi="Calibri" w:cs="Calibri"/>
-                <w:sz w:val="24"/>
-                <w:szCs w:val="24"/>
-              </w:rPr>
-              <w:t xml:space="preserve">| </w:t>
-            </w:r>
-            <w:r>
-              <w:rPr>
-                <w:rFonts w:ascii="Calibri" w:hAnsi="Calibri" w:cs="Calibri"/>
-                <w:sz w:val="24"/>
-                <w:szCs w:val="24"/>
+                <w:sz w:val="28"/>
+                <w:szCs w:val="28"/>
+              </w:rPr>
+              <w:t>|</w:t>
+            </w:r>
+            <w:proofErr w:type="gramEnd"/>
+            <w:r>
+              <w:rPr>
+                <w:rFonts w:ascii="Calibri" w:eastAsia="CMSY10" w:hAnsi="Calibri" w:cs="Calibri"/>
+                <w:sz w:val="28"/>
+                <w:szCs w:val="28"/>
+              </w:rPr>
+              <w:t xml:space="preserve"> </w:t>
+            </w:r>
+            <w:r>
+              <w:rPr>
+                <w:rFonts w:ascii="Calibri" w:hAnsi="Calibri" w:cs="Calibri"/>
+                <w:sz w:val="28"/>
+                <w:szCs w:val="28"/>
               </w:rPr>
               <w:t>‘return‘ Expression</w:t>
             </w:r>
@@ -286,17 +402,35 @@
           <w:tcPr>
             <w:cnfStyle w:val="001000000000" w:firstRow="0" w:lastRow="0" w:firstColumn="1" w:lastColumn="0" w:oddVBand="0" w:evenVBand="0" w:oddHBand="0" w:evenHBand="0" w:firstRowFirstColumn="0" w:firstRowLastColumn="0" w:lastRowFirstColumn="0" w:lastRowLastColumn="0"/>
             <w:tcW w:w="2266" w:type="dxa"/>
-            <w:vAlign w:val="center"/>
-          </w:tcPr>
-          <w:p>
-            <w:pPr>
-              <w:jc w:val="center"/>
-              <w:rPr>
-                <w:rFonts w:ascii="Calibri" w:hAnsi="Calibri" w:cs="Calibri"/>
-                <w:sz w:val="24"/>
-                <w:szCs w:val="24"/>
-              </w:rPr>
-            </w:pPr>
+            <w:vMerge/>
+          </w:tcPr>
+          <w:p>
+            <w:pPr>
+              <w:jc w:val="center"/>
+              <w:rPr>
+                <w:rFonts w:ascii="Calibri" w:hAnsi="Calibri" w:cs="Calibri"/>
+                <w:sz w:val="24"/>
+                <w:szCs w:val="24"/>
+              </w:rPr>
+            </w:pPr>
+          </w:p>
+        </w:tc>
+        <w:tc>
+          <w:tcPr>
+            <w:tcW w:w="2266" w:type="dxa"/>
+            <w:vAlign w:val="center"/>
+          </w:tcPr>
+          <w:p>
+            <w:pPr>
+              <w:jc w:val="center"/>
+              <w:cnfStyle w:val="000000100000" w:firstRow="0" w:lastRow="0" w:firstColumn="0" w:lastColumn="0" w:oddVBand="0" w:evenVBand="0" w:oddHBand="1" w:evenHBand="0" w:firstRowFirstColumn="0" w:firstRowLastColumn="0" w:lastRowFirstColumn="0" w:lastRowLastColumn="0"/>
+              <w:rPr>
+                <w:rFonts w:ascii="Calibri" w:hAnsi="Calibri" w:cs="Calibri"/>
+                <w:sz w:val="24"/>
+                <w:szCs w:val="24"/>
+              </w:rPr>
+            </w:pPr>
+            <w:proofErr w:type="spellStart"/>
             <w:r>
               <w:rPr>
                 <w:rFonts w:ascii="Calibri" w:hAnsi="Calibri" w:cs="Calibri"/>
@@ -305,6 +439,7 @@
               </w:rPr>
               <w:t>Global_stmt</w:t>
             </w:r>
+            <w:proofErr w:type="spellEnd"/>
           </w:p>
         </w:tc>
         <w:tc>
@@ -318,18 +453,28 @@
               <w:cnfStyle w:val="000000100000" w:firstRow="0" w:lastRow="0" w:firstColumn="0" w:lastColumn="0" w:oddVBand="0" w:evenVBand="0" w:oddHBand="1" w:evenHBand="0" w:firstRowFirstColumn="0" w:firstRowLastColumn="0" w:lastRowFirstColumn="0" w:lastRowLastColumn="0"/>
               <w:rPr>
                 <w:rFonts w:ascii="Calibri" w:hAnsi="Calibri" w:cs="Calibri"/>
-                <w:sz w:val="24"/>
-                <w:szCs w:val="24"/>
-              </w:rPr>
-            </w:pPr>
-            <w:r>
-              <w:rPr>
-                <w:rFonts w:ascii="Calibri" w:hAnsi="Calibri" w:cs="Calibri"/>
-                <w:sz w:val="24"/>
-                <w:szCs w:val="24"/>
-              </w:rPr>
-              <w:t>‘global‘ ID</w:t>
-            </w:r>
+                <w:sz w:val="28"/>
+                <w:szCs w:val="28"/>
+              </w:rPr>
+            </w:pPr>
+            <w:r>
+              <w:rPr>
+                <w:rFonts w:ascii="Calibri" w:hAnsi="Calibri" w:cs="Calibri"/>
+                <w:sz w:val="28"/>
+                <w:szCs w:val="28"/>
+              </w:rPr>
+              <w:t>‘</w:t>
+            </w:r>
+            <w:proofErr w:type="gramStart"/>
+            <w:r>
+              <w:rPr>
+                <w:rFonts w:ascii="Calibri" w:hAnsi="Calibri" w:cs="Calibri"/>
+                <w:sz w:val="28"/>
+                <w:szCs w:val="28"/>
+              </w:rPr>
+              <w:t>global‘ ID</w:t>
+            </w:r>
+            <w:proofErr w:type="gramEnd"/>
           </w:p>
         </w:tc>
         <w:tc>
@@ -353,7 +498,25 @@
                 <w:sz w:val="24"/>
                 <w:szCs w:val="24"/>
               </w:rPr>
-              <w:t>(global id)</w:t>
+              <w:t>(</w:t>
+            </w:r>
+            <w:proofErr w:type="gramStart"/>
+            <w:r>
+              <w:rPr>
+                <w:rFonts w:ascii="Calibri" w:hAnsi="Calibri" w:cs="Calibri"/>
+                <w:sz w:val="24"/>
+                <w:szCs w:val="24"/>
+              </w:rPr>
+              <w:t>global</w:t>
+            </w:r>
+            <w:proofErr w:type="gramEnd"/>
+            <w:r>
+              <w:rPr>
+                <w:rFonts w:ascii="Calibri" w:hAnsi="Calibri" w:cs="Calibri"/>
+                <w:sz w:val="24"/>
+                <w:szCs w:val="24"/>
+              </w:rPr>
+              <w:t xml:space="preserve"> id)</w:t>
             </w:r>
           </w:p>
         </w:tc>
@@ -367,11 +530,28 @@
           <w:tcPr>
             <w:cnfStyle w:val="001000000000" w:firstRow="0" w:lastRow="0" w:firstColumn="1" w:lastColumn="0" w:oddVBand="0" w:evenVBand="0" w:oddHBand="0" w:evenHBand="0" w:firstRowFirstColumn="0" w:firstRowLastColumn="0" w:lastRowFirstColumn="0" w:lastRowLastColumn="0"/>
             <w:tcW w:w="2266" w:type="dxa"/>
-            <w:vAlign w:val="center"/>
-          </w:tcPr>
-          <w:p>
-            <w:pPr>
-              <w:jc w:val="center"/>
+            <w:vMerge/>
+          </w:tcPr>
+          <w:p>
+            <w:pPr>
+              <w:jc w:val="center"/>
+              <w:rPr>
+                <w:rFonts w:ascii="Calibri" w:hAnsi="Calibri" w:cs="Calibri"/>
+                <w:sz w:val="24"/>
+                <w:szCs w:val="24"/>
+              </w:rPr>
+            </w:pPr>
+          </w:p>
+        </w:tc>
+        <w:tc>
+          <w:tcPr>
+            <w:tcW w:w="2266" w:type="dxa"/>
+            <w:vAlign w:val="center"/>
+          </w:tcPr>
+          <w:p>
+            <w:pPr>
+              <w:jc w:val="center"/>
+              <w:cnfStyle w:val="000000000000" w:firstRow="0" w:lastRow="0" w:firstColumn="0" w:lastColumn="0" w:oddVBand="0" w:evenVBand="0" w:oddHBand="0" w:evenHBand="0" w:firstRowFirstColumn="0" w:firstRowLastColumn="0" w:lastRowFirstColumn="0" w:lastRowLastColumn="0"/>
               <w:rPr>
                 <w:rFonts w:ascii="Calibri" w:hAnsi="Calibri" w:cs="Calibri"/>
                 <w:sz w:val="24"/>
@@ -399,15 +579,15 @@
               <w:cnfStyle w:val="000000000000" w:firstRow="0" w:lastRow="0" w:firstColumn="0" w:lastColumn="0" w:oddVBand="0" w:evenVBand="0" w:oddHBand="0" w:evenHBand="0" w:firstRowFirstColumn="0" w:firstRowLastColumn="0" w:lastRowFirstColumn="0" w:lastRowLastColumn="0"/>
               <w:rPr>
                 <w:rFonts w:ascii="Calibri" w:hAnsi="Calibri" w:cs="Calibri"/>
-                <w:sz w:val="24"/>
-                <w:szCs w:val="24"/>
-              </w:rPr>
-            </w:pPr>
-            <w:r>
-              <w:rPr>
-                <w:rFonts w:ascii="Calibri" w:hAnsi="Calibri" w:cs="Calibri"/>
-                <w:sz w:val="24"/>
-                <w:szCs w:val="24"/>
+                <w:sz w:val="28"/>
+                <w:szCs w:val="28"/>
+              </w:rPr>
+            </w:pPr>
+            <w:r>
+              <w:rPr>
+                <w:rFonts w:ascii="Calibri" w:hAnsi="Calibri" w:cs="Calibri"/>
+                <w:sz w:val="28"/>
+                <w:szCs w:val="28"/>
               </w:rPr>
               <w:t>‘pass’</w:t>
             </w:r>
@@ -449,11 +629,28 @@
           <w:tcPr>
             <w:cnfStyle w:val="001000000000" w:firstRow="0" w:lastRow="0" w:firstColumn="1" w:lastColumn="0" w:oddVBand="0" w:evenVBand="0" w:oddHBand="0" w:evenHBand="0" w:firstRowFirstColumn="0" w:firstRowLastColumn="0" w:lastRowFirstColumn="0" w:lastRowLastColumn="0"/>
             <w:tcW w:w="2266" w:type="dxa"/>
-            <w:vAlign w:val="center"/>
-          </w:tcPr>
-          <w:p>
-            <w:pPr>
-              <w:jc w:val="center"/>
+            <w:vMerge/>
+          </w:tcPr>
+          <w:p>
+            <w:pPr>
+              <w:jc w:val="center"/>
+              <w:rPr>
+                <w:rFonts w:ascii="Calibri" w:hAnsi="Calibri" w:cs="Calibri"/>
+                <w:sz w:val="24"/>
+                <w:szCs w:val="24"/>
+              </w:rPr>
+            </w:pPr>
+          </w:p>
+        </w:tc>
+        <w:tc>
+          <w:tcPr>
+            <w:tcW w:w="2266" w:type="dxa"/>
+            <w:vAlign w:val="center"/>
+          </w:tcPr>
+          <w:p>
+            <w:pPr>
+              <w:jc w:val="center"/>
+              <w:cnfStyle w:val="000000100000" w:firstRow="0" w:lastRow="0" w:firstColumn="0" w:lastColumn="0" w:oddVBand="0" w:evenVBand="0" w:oddHBand="1" w:evenHBand="0" w:firstRowFirstColumn="0" w:firstRowLastColumn="0" w:lastRowFirstColumn="0" w:lastRowLastColumn="0"/>
               <w:rPr>
                 <w:rFonts w:ascii="Calibri" w:hAnsi="Calibri" w:cs="Calibri"/>
                 <w:sz w:val="24"/>
@@ -481,15 +678,15 @@
               <w:cnfStyle w:val="000000100000" w:firstRow="0" w:lastRow="0" w:firstColumn="0" w:lastColumn="0" w:oddVBand="0" w:evenVBand="0" w:oddHBand="1" w:evenHBand="0" w:firstRowFirstColumn="0" w:firstRowLastColumn="0" w:lastRowFirstColumn="0" w:lastRowLastColumn="0"/>
               <w:rPr>
                 <w:rFonts w:ascii="Calibri" w:hAnsi="Calibri" w:cs="Calibri"/>
-                <w:sz w:val="24"/>
-                <w:szCs w:val="24"/>
-              </w:rPr>
-            </w:pPr>
-            <w:r>
-              <w:rPr>
-                <w:rFonts w:ascii="Calibri" w:hAnsi="Calibri" w:cs="Calibri"/>
-                <w:sz w:val="24"/>
-                <w:szCs w:val="24"/>
+                <w:sz w:val="28"/>
+                <w:szCs w:val="28"/>
+              </w:rPr>
+            </w:pPr>
+            <w:r>
+              <w:rPr>
+                <w:rFonts w:ascii="Calibri" w:hAnsi="Calibri" w:cs="Calibri"/>
+                <w:sz w:val="28"/>
+                <w:szCs w:val="28"/>
               </w:rPr>
               <w:t>‘continue’</w:t>
             </w:r>
@@ -530,11 +727,28 @@
           <w:tcPr>
             <w:cnfStyle w:val="001000000000" w:firstRow="0" w:lastRow="0" w:firstColumn="1" w:lastColumn="0" w:oddVBand="0" w:evenVBand="0" w:oddHBand="0" w:evenHBand="0" w:firstRowFirstColumn="0" w:firstRowLastColumn="0" w:lastRowFirstColumn="0" w:lastRowLastColumn="0"/>
             <w:tcW w:w="2266" w:type="dxa"/>
-            <w:vAlign w:val="center"/>
-          </w:tcPr>
-          <w:p>
-            <w:pPr>
-              <w:jc w:val="center"/>
+            <w:vMerge/>
+          </w:tcPr>
+          <w:p>
+            <w:pPr>
+              <w:jc w:val="center"/>
+              <w:rPr>
+                <w:rFonts w:ascii="Calibri" w:hAnsi="Calibri" w:cs="Calibri"/>
+                <w:sz w:val="24"/>
+                <w:szCs w:val="24"/>
+              </w:rPr>
+            </w:pPr>
+          </w:p>
+        </w:tc>
+        <w:tc>
+          <w:tcPr>
+            <w:tcW w:w="2266" w:type="dxa"/>
+            <w:vAlign w:val="center"/>
+          </w:tcPr>
+          <w:p>
+            <w:pPr>
+              <w:jc w:val="center"/>
+              <w:cnfStyle w:val="000000000000" w:firstRow="0" w:lastRow="0" w:firstColumn="0" w:lastColumn="0" w:oddVBand="0" w:evenVBand="0" w:oddHBand="0" w:evenHBand="0" w:firstRowFirstColumn="0" w:firstRowLastColumn="0" w:lastRowFirstColumn="0" w:lastRowLastColumn="0"/>
               <w:rPr>
                 <w:rFonts w:ascii="Calibri" w:hAnsi="Calibri" w:cs="Calibri"/>
                 <w:sz w:val="24"/>
@@ -562,15 +776,15 @@
               <w:cnfStyle w:val="000000000000" w:firstRow="0" w:lastRow="0" w:firstColumn="0" w:lastColumn="0" w:oddVBand="0" w:evenVBand="0" w:oddHBand="0" w:evenHBand="0" w:firstRowFirstColumn="0" w:firstRowLastColumn="0" w:lastRowFirstColumn="0" w:lastRowLastColumn="0"/>
               <w:rPr>
                 <w:rFonts w:ascii="Calibri" w:hAnsi="Calibri" w:cs="Calibri"/>
-                <w:sz w:val="24"/>
-                <w:szCs w:val="24"/>
-              </w:rPr>
-            </w:pPr>
-            <w:r>
-              <w:rPr>
-                <w:rFonts w:ascii="Calibri" w:hAnsi="Calibri" w:cs="Calibri"/>
-                <w:sz w:val="24"/>
-                <w:szCs w:val="24"/>
+                <w:sz w:val="28"/>
+                <w:szCs w:val="28"/>
+              </w:rPr>
+            </w:pPr>
+            <w:r>
+              <w:rPr>
+                <w:rFonts w:ascii="Calibri" w:hAnsi="Calibri" w:cs="Calibri"/>
+                <w:sz w:val="28"/>
+                <w:szCs w:val="28"/>
               </w:rPr>
               <w:t>‘break’</w:t>
             </w:r>
@@ -612,17 +826,35 @@
           <w:tcPr>
             <w:cnfStyle w:val="001000000000" w:firstRow="0" w:lastRow="0" w:firstColumn="1" w:lastColumn="0" w:oddVBand="0" w:evenVBand="0" w:oddHBand="0" w:evenHBand="0" w:firstRowFirstColumn="0" w:firstRowLastColumn="0" w:lastRowFirstColumn="0" w:lastRowLastColumn="0"/>
             <w:tcW w:w="2266" w:type="dxa"/>
-            <w:vAlign w:val="center"/>
-          </w:tcPr>
-          <w:p>
-            <w:pPr>
-              <w:jc w:val="center"/>
-              <w:rPr>
-                <w:rFonts w:ascii="Calibri" w:hAnsi="Calibri" w:cs="Calibri"/>
-                <w:sz w:val="24"/>
-                <w:szCs w:val="24"/>
-              </w:rPr>
-            </w:pPr>
+            <w:vMerge/>
+          </w:tcPr>
+          <w:p>
+            <w:pPr>
+              <w:jc w:val="center"/>
+              <w:rPr>
+                <w:rFonts w:ascii="Calibri" w:hAnsi="Calibri" w:cs="Calibri"/>
+                <w:sz w:val="24"/>
+                <w:szCs w:val="24"/>
+              </w:rPr>
+            </w:pPr>
+          </w:p>
+        </w:tc>
+        <w:tc>
+          <w:tcPr>
+            <w:tcW w:w="2266" w:type="dxa"/>
+            <w:vAlign w:val="center"/>
+          </w:tcPr>
+          <w:p>
+            <w:pPr>
+              <w:jc w:val="center"/>
+              <w:cnfStyle w:val="000000100000" w:firstRow="0" w:lastRow="0" w:firstColumn="0" w:lastColumn="0" w:oddVBand="0" w:evenVBand="0" w:oddHBand="1" w:evenHBand="0" w:firstRowFirstColumn="0" w:firstRowLastColumn="0" w:lastRowFirstColumn="0" w:lastRowLastColumn="0"/>
+              <w:rPr>
+                <w:rFonts w:ascii="Calibri" w:hAnsi="Calibri" w:cs="Calibri"/>
+                <w:sz w:val="24"/>
+                <w:szCs w:val="24"/>
+              </w:rPr>
+            </w:pPr>
+            <w:proofErr w:type="spellStart"/>
             <w:r>
               <w:rPr>
                 <w:rFonts w:ascii="Calibri" w:hAnsi="Calibri" w:cs="Calibri"/>
@@ -631,6 +863,7 @@
               </w:rPr>
               <w:t>Fucntion_def</w:t>
             </w:r>
+            <w:proofErr w:type="spellEnd"/>
           </w:p>
         </w:tc>
         <w:tc>
@@ -647,17 +880,35 @@
               <w:cnfStyle w:val="000000100000" w:firstRow="0" w:lastRow="0" w:firstColumn="0" w:lastColumn="0" w:oddVBand="0" w:evenVBand="0" w:oddHBand="1" w:evenHBand="0" w:firstRowFirstColumn="0" w:firstRowLastColumn="0" w:lastRowFirstColumn="0" w:lastRowLastColumn="0"/>
               <w:rPr>
                 <w:rFonts w:ascii="Calibri" w:hAnsi="Calibri" w:cs="Calibri"/>
-                <w:sz w:val="24"/>
-                <w:szCs w:val="24"/>
-              </w:rPr>
-            </w:pPr>
-            <w:r>
-              <w:rPr>
-                <w:rFonts w:ascii="Calibri" w:hAnsi="Calibri" w:cs="Calibri"/>
-                <w:sz w:val="24"/>
-                <w:szCs w:val="24"/>
-              </w:rPr>
-              <w:t>‘def‘ ID ‘(‘ Params ‘)‘ ‘ : ‘ Statements |</w:t>
+                <w:sz w:val="28"/>
+                <w:szCs w:val="28"/>
+              </w:rPr>
+            </w:pPr>
+            <w:r>
+              <w:rPr>
+                <w:rFonts w:ascii="Calibri" w:hAnsi="Calibri" w:cs="Calibri"/>
+                <w:sz w:val="28"/>
+                <w:szCs w:val="28"/>
+              </w:rPr>
+              <w:t>‘</w:t>
+            </w:r>
+            <w:proofErr w:type="gramStart"/>
+            <w:r>
+              <w:rPr>
+                <w:rFonts w:ascii="Calibri" w:hAnsi="Calibri" w:cs="Calibri"/>
+                <w:sz w:val="28"/>
+                <w:szCs w:val="28"/>
+              </w:rPr>
+              <w:t>def‘ ID</w:t>
+            </w:r>
+            <w:proofErr w:type="gramEnd"/>
+            <w:r>
+              <w:rPr>
+                <w:rFonts w:ascii="Calibri" w:hAnsi="Calibri" w:cs="Calibri"/>
+                <w:sz w:val="28"/>
+                <w:szCs w:val="28"/>
+              </w:rPr>
+              <w:t xml:space="preserve"> ‘(‘ Params ‘)‘ ‘ : ‘ Statements |</w:t>
             </w:r>
           </w:p>
           <w:p>
@@ -666,17 +917,35 @@
               <w:cnfStyle w:val="000000100000" w:firstRow="0" w:lastRow="0" w:firstColumn="0" w:lastColumn="0" w:oddVBand="0" w:evenVBand="0" w:oddHBand="1" w:evenHBand="0" w:firstRowFirstColumn="0" w:firstRowLastColumn="0" w:lastRowFirstColumn="0" w:lastRowLastColumn="0"/>
               <w:rPr>
                 <w:rFonts w:ascii="Calibri" w:hAnsi="Calibri" w:cs="Calibri"/>
-                <w:sz w:val="24"/>
-                <w:szCs w:val="24"/>
-              </w:rPr>
-            </w:pPr>
-            <w:r>
-              <w:rPr>
-                <w:rFonts w:ascii="Calibri" w:hAnsi="Calibri" w:cs="Calibri"/>
-                <w:sz w:val="24"/>
-                <w:szCs w:val="24"/>
-              </w:rPr>
-              <w:t>‘def‘ ID ‘() : ‘ Statements</w:t>
+                <w:sz w:val="28"/>
+                <w:szCs w:val="28"/>
+              </w:rPr>
+            </w:pPr>
+            <w:r>
+              <w:rPr>
+                <w:rFonts w:ascii="Calibri" w:hAnsi="Calibri" w:cs="Calibri"/>
+                <w:sz w:val="28"/>
+                <w:szCs w:val="28"/>
+              </w:rPr>
+              <w:t>‘</w:t>
+            </w:r>
+            <w:proofErr w:type="gramStart"/>
+            <w:r>
+              <w:rPr>
+                <w:rFonts w:ascii="Calibri" w:hAnsi="Calibri" w:cs="Calibri"/>
+                <w:sz w:val="28"/>
+                <w:szCs w:val="28"/>
+              </w:rPr>
+              <w:t>def‘ ID</w:t>
+            </w:r>
+            <w:proofErr w:type="gramEnd"/>
+            <w:r>
+              <w:rPr>
+                <w:rFonts w:ascii="Calibri" w:hAnsi="Calibri" w:cs="Calibri"/>
+                <w:sz w:val="28"/>
+                <w:szCs w:val="28"/>
+              </w:rPr>
+              <w:t xml:space="preserve"> ‘() : ‘ Statements</w:t>
             </w:r>
           </w:p>
         </w:tc>
@@ -701,7 +970,25 @@
                 <w:sz w:val="20"/>
                 <w:szCs w:val="20"/>
               </w:rPr>
-              <w:t>(proc id (param1 param2 …) (stmt1 stmt2 …))</w:t>
+              <w:t>(</w:t>
+            </w:r>
+            <w:proofErr w:type="gramStart"/>
+            <w:r>
+              <w:rPr>
+                <w:rFonts w:ascii="Calibri" w:hAnsi="Calibri" w:cs="Calibri"/>
+                <w:sz w:val="20"/>
+                <w:szCs w:val="20"/>
+              </w:rPr>
+              <w:t>proc</w:t>
+            </w:r>
+            <w:proofErr w:type="gramEnd"/>
+            <w:r>
+              <w:rPr>
+                <w:rFonts w:ascii="Calibri" w:hAnsi="Calibri" w:cs="Calibri"/>
+                <w:sz w:val="20"/>
+                <w:szCs w:val="20"/>
+              </w:rPr>
+              <w:t xml:space="preserve"> id (param1 param2 …) (stmt1 stmt2 …))</w:t>
             </w:r>
           </w:p>
         </w:tc>
@@ -715,11 +1002,28 @@
           <w:tcPr>
             <w:cnfStyle w:val="001000000000" w:firstRow="0" w:lastRow="0" w:firstColumn="1" w:lastColumn="0" w:oddVBand="0" w:evenVBand="0" w:oddHBand="0" w:evenHBand="0" w:firstRowFirstColumn="0" w:firstRowLastColumn="0" w:lastRowFirstColumn="0" w:lastRowLastColumn="0"/>
             <w:tcW w:w="2266" w:type="dxa"/>
-            <w:vAlign w:val="center"/>
-          </w:tcPr>
-          <w:p>
-            <w:pPr>
-              <w:jc w:val="center"/>
+            <w:vMerge/>
+          </w:tcPr>
+          <w:p>
+            <w:pPr>
+              <w:jc w:val="center"/>
+              <w:rPr>
+                <w:rFonts w:ascii="Calibri" w:hAnsi="Calibri" w:cs="Calibri"/>
+                <w:sz w:val="24"/>
+                <w:szCs w:val="24"/>
+              </w:rPr>
+            </w:pPr>
+          </w:p>
+        </w:tc>
+        <w:tc>
+          <w:tcPr>
+            <w:tcW w:w="2266" w:type="dxa"/>
+            <w:vAlign w:val="center"/>
+          </w:tcPr>
+          <w:p>
+            <w:pPr>
+              <w:jc w:val="center"/>
+              <w:cnfStyle w:val="000000000000" w:firstRow="0" w:lastRow="0" w:firstColumn="0" w:lastColumn="0" w:oddVBand="0" w:evenVBand="0" w:oddHBand="0" w:evenHBand="0" w:firstRowFirstColumn="0" w:firstRowLastColumn="0" w:lastRowFirstColumn="0" w:lastRowLastColumn="0"/>
               <w:rPr>
                 <w:rFonts w:ascii="Calibri" w:hAnsi="Calibri" w:cs="Calibri"/>
                 <w:sz w:val="24"/>
@@ -747,98 +1051,128 @@
               <w:cnfStyle w:val="000000000000" w:firstRow="0" w:lastRow="0" w:firstColumn="0" w:lastColumn="0" w:oddVBand="0" w:evenVBand="0" w:oddHBand="0" w:evenHBand="0" w:firstRowFirstColumn="0" w:firstRowLastColumn="0" w:lastRowFirstColumn="0" w:lastRowLastColumn="0"/>
               <w:rPr>
                 <w:rFonts w:ascii="Calibri" w:hAnsi="Calibri" w:cs="Calibri"/>
-                <w:sz w:val="24"/>
-                <w:szCs w:val="24"/>
-              </w:rPr>
-            </w:pPr>
-            <w:r>
-              <w:rPr>
-                <w:rFonts w:ascii="Calibri" w:hAnsi="Calibri" w:cs="Calibri"/>
-                <w:sz w:val="24"/>
-                <w:szCs w:val="24"/>
+                <w:sz w:val="28"/>
+                <w:szCs w:val="28"/>
+              </w:rPr>
+            </w:pPr>
+            <w:proofErr w:type="spellStart"/>
+            <w:r>
+              <w:rPr>
+                <w:rFonts w:ascii="Calibri" w:hAnsi="Calibri" w:cs="Calibri"/>
+                <w:sz w:val="28"/>
+                <w:szCs w:val="28"/>
               </w:rPr>
               <w:t>Param</w:t>
             </w:r>
             <w:r>
               <w:rPr>
                 <w:rFonts w:ascii="Calibri" w:eastAsia="XBZar" w:hAnsi="Calibri" w:cs="Calibri"/>
-                <w:sz w:val="24"/>
-                <w:szCs w:val="24"/>
+                <w:sz w:val="28"/>
+                <w:szCs w:val="28"/>
               </w:rPr>
               <w:t>_</w:t>
             </w:r>
             <w:r>
               <w:rPr>
                 <w:rFonts w:ascii="Calibri" w:hAnsi="Calibri" w:cs="Calibri"/>
-                <w:sz w:val="24"/>
-                <w:szCs w:val="24"/>
+                <w:sz w:val="28"/>
+                <w:szCs w:val="28"/>
               </w:rPr>
               <w:t>with</w:t>
             </w:r>
             <w:r>
               <w:rPr>
                 <w:rFonts w:ascii="Calibri" w:eastAsia="XBZar" w:hAnsi="Calibri" w:cs="Calibri"/>
-                <w:sz w:val="24"/>
-                <w:szCs w:val="24"/>
+                <w:sz w:val="28"/>
+                <w:szCs w:val="28"/>
               </w:rPr>
               <w:t>_</w:t>
             </w:r>
             <w:r>
               <w:rPr>
                 <w:rFonts w:ascii="Calibri" w:hAnsi="Calibri" w:cs="Calibri"/>
-                <w:sz w:val="24"/>
-                <w:szCs w:val="24"/>
-              </w:rPr>
-              <w:t xml:space="preserve">default </w:t>
+                <w:sz w:val="28"/>
+                <w:szCs w:val="28"/>
+              </w:rPr>
+              <w:t>default</w:t>
+            </w:r>
+            <w:proofErr w:type="spellEnd"/>
+            <w:r>
+              <w:rPr>
+                <w:rFonts w:ascii="Calibri" w:hAnsi="Calibri" w:cs="Calibri"/>
+                <w:sz w:val="28"/>
+                <w:szCs w:val="28"/>
+              </w:rPr>
+              <w:t xml:space="preserve"> </w:t>
             </w:r>
             <w:r>
               <w:rPr>
                 <w:rFonts w:ascii="Calibri" w:eastAsia="CMSY10" w:hAnsi="Calibri" w:cs="Calibri"/>
-                <w:sz w:val="24"/>
-                <w:szCs w:val="24"/>
+                <w:sz w:val="28"/>
+                <w:szCs w:val="28"/>
               </w:rPr>
               <w:t xml:space="preserve">| </w:t>
             </w:r>
             <w:r>
               <w:rPr>
                 <w:rFonts w:ascii="Calibri" w:hAnsi="Calibri" w:cs="Calibri"/>
-                <w:sz w:val="24"/>
-                <w:szCs w:val="24"/>
-              </w:rPr>
-              <w:t>Params ‘, ‘ Param</w:t>
-            </w:r>
+                <w:sz w:val="28"/>
+                <w:szCs w:val="28"/>
+              </w:rPr>
+              <w:t xml:space="preserve">Params ‘, </w:t>
+            </w:r>
+            <w:proofErr w:type="gramStart"/>
+            <w:r>
+              <w:rPr>
+                <w:rFonts w:ascii="Calibri" w:hAnsi="Calibri" w:cs="Calibri"/>
+                <w:sz w:val="28"/>
+                <w:szCs w:val="28"/>
+              </w:rPr>
+              <w:t xml:space="preserve">‘ </w:t>
+            </w:r>
+            <w:proofErr w:type="spellStart"/>
+            <w:r>
+              <w:rPr>
+                <w:rFonts w:ascii="Calibri" w:hAnsi="Calibri" w:cs="Calibri"/>
+                <w:sz w:val="28"/>
+                <w:szCs w:val="28"/>
+              </w:rPr>
+              <w:t>Param</w:t>
+            </w:r>
+            <w:proofErr w:type="gramEnd"/>
             <w:r>
               <w:rPr>
                 <w:rFonts w:ascii="Calibri" w:eastAsia="XBZar" w:hAnsi="Calibri" w:cs="Calibri"/>
-                <w:sz w:val="24"/>
-                <w:szCs w:val="24"/>
+                <w:sz w:val="28"/>
+                <w:szCs w:val="28"/>
               </w:rPr>
               <w:t>_</w:t>
             </w:r>
             <w:r>
               <w:rPr>
                 <w:rFonts w:ascii="Calibri" w:hAnsi="Calibri" w:cs="Calibri"/>
-                <w:sz w:val="24"/>
-                <w:szCs w:val="24"/>
+                <w:sz w:val="28"/>
+                <w:szCs w:val="28"/>
               </w:rPr>
               <w:t>with</w:t>
             </w:r>
             <w:r>
               <w:rPr>
                 <w:rFonts w:ascii="Calibri" w:eastAsia="XBZar" w:hAnsi="Calibri" w:cs="Calibri"/>
-                <w:sz w:val="24"/>
-                <w:szCs w:val="24"/>
+                <w:sz w:val="28"/>
+                <w:szCs w:val="28"/>
               </w:rPr>
               <w:t>_</w:t>
             </w:r>
             <w:r>
               <w:rPr>
                 <w:rFonts w:ascii="Calibri" w:hAnsi="Calibri" w:cs="Calibri"/>
-                <w:sz w:val="24"/>
-                <w:szCs w:val="24"/>
+                <w:sz w:val="28"/>
+                <w:szCs w:val="28"/>
               </w:rPr>
               <w:t>default</w:t>
             </w:r>
+            <w:proofErr w:type="spellEnd"/>
           </w:p>
         </w:tc>
         <w:tc>
@@ -877,17 +1211,35 @@
           <w:tcPr>
             <w:cnfStyle w:val="001000000000" w:firstRow="0" w:lastRow="0" w:firstColumn="1" w:lastColumn="0" w:oddVBand="0" w:evenVBand="0" w:oddHBand="0" w:evenHBand="0" w:firstRowFirstColumn="0" w:firstRowLastColumn="0" w:lastRowFirstColumn="0" w:lastRowLastColumn="0"/>
             <w:tcW w:w="2266" w:type="dxa"/>
-            <w:vAlign w:val="center"/>
-          </w:tcPr>
-          <w:p>
-            <w:pPr>
-              <w:jc w:val="center"/>
-              <w:rPr>
-                <w:rFonts w:ascii="Calibri" w:hAnsi="Calibri" w:cs="Calibri"/>
-                <w:sz w:val="24"/>
-                <w:szCs w:val="24"/>
-              </w:rPr>
-            </w:pPr>
+            <w:vMerge/>
+          </w:tcPr>
+          <w:p>
+            <w:pPr>
+              <w:jc w:val="center"/>
+              <w:rPr>
+                <w:rFonts w:ascii="Calibri" w:hAnsi="Calibri" w:cs="Calibri"/>
+                <w:sz w:val="24"/>
+                <w:szCs w:val="24"/>
+              </w:rPr>
+            </w:pPr>
+          </w:p>
+        </w:tc>
+        <w:tc>
+          <w:tcPr>
+            <w:tcW w:w="2266" w:type="dxa"/>
+            <w:vAlign w:val="center"/>
+          </w:tcPr>
+          <w:p>
+            <w:pPr>
+              <w:jc w:val="center"/>
+              <w:cnfStyle w:val="000000100000" w:firstRow="0" w:lastRow="0" w:firstColumn="0" w:lastColumn="0" w:oddVBand="0" w:evenVBand="0" w:oddHBand="1" w:evenHBand="0" w:firstRowFirstColumn="0" w:firstRowLastColumn="0" w:lastRowFirstColumn="0" w:lastRowLastColumn="0"/>
+              <w:rPr>
+                <w:rFonts w:ascii="Calibri" w:hAnsi="Calibri" w:cs="Calibri"/>
+                <w:sz w:val="24"/>
+                <w:szCs w:val="24"/>
+              </w:rPr>
+            </w:pPr>
+            <w:proofErr w:type="spellStart"/>
             <w:r>
               <w:rPr>
                 <w:rFonts w:ascii="Calibri" w:hAnsi="Calibri" w:cs="Calibri"/>
@@ -896,6 +1248,7 @@
               </w:rPr>
               <w:t>Param_with_default</w:t>
             </w:r>
+            <w:proofErr w:type="spellEnd"/>
           </w:p>
         </w:tc>
         <w:tc>
@@ -909,17 +1262,35 @@
               <w:cnfStyle w:val="000000100000" w:firstRow="0" w:lastRow="0" w:firstColumn="0" w:lastColumn="0" w:oddVBand="0" w:evenVBand="0" w:oddHBand="1" w:evenHBand="0" w:firstRowFirstColumn="0" w:firstRowLastColumn="0" w:lastRowFirstColumn="0" w:lastRowLastColumn="0"/>
               <w:rPr>
                 <w:rFonts w:ascii="Calibri" w:hAnsi="Calibri" w:cs="Calibri"/>
-                <w:sz w:val="24"/>
-                <w:szCs w:val="24"/>
-              </w:rPr>
-            </w:pPr>
-            <w:r>
-              <w:rPr>
-                <w:rFonts w:ascii="Calibri" w:hAnsi="Calibri" w:cs="Calibri"/>
-                <w:sz w:val="24"/>
-                <w:szCs w:val="24"/>
-              </w:rPr>
-              <w:t>ID ‘ = ‘ Expression</w:t>
+                <w:sz w:val="28"/>
+                <w:szCs w:val="28"/>
+              </w:rPr>
+            </w:pPr>
+            <w:r>
+              <w:rPr>
+                <w:rFonts w:ascii="Calibri" w:hAnsi="Calibri" w:cs="Calibri"/>
+                <w:sz w:val="28"/>
+                <w:szCs w:val="28"/>
+              </w:rPr>
+              <w:t xml:space="preserve">ID </w:t>
+            </w:r>
+            <w:proofErr w:type="gramStart"/>
+            <w:r>
+              <w:rPr>
+                <w:rFonts w:ascii="Calibri" w:hAnsi="Calibri" w:cs="Calibri"/>
+                <w:sz w:val="28"/>
+                <w:szCs w:val="28"/>
+              </w:rPr>
+              <w:t>‘ =</w:t>
+            </w:r>
+            <w:proofErr w:type="gramEnd"/>
+            <w:r>
+              <w:rPr>
+                <w:rFonts w:ascii="Calibri" w:hAnsi="Calibri" w:cs="Calibri"/>
+                <w:sz w:val="28"/>
+                <w:szCs w:val="28"/>
+              </w:rPr>
+              <w:t xml:space="preserve"> ‘ Expression</w:t>
             </w:r>
           </w:p>
         </w:tc>
@@ -944,7 +1315,35 @@
                 <w:sz w:val="24"/>
                 <w:szCs w:val="24"/>
               </w:rPr>
-              <w:t>(default_param id expression)</w:t>
+              <w:t>(</w:t>
+            </w:r>
+            <w:proofErr w:type="spellStart"/>
+            <w:proofErr w:type="gramStart"/>
+            <w:r>
+              <w:rPr>
+                <w:rFonts w:ascii="Calibri" w:hAnsi="Calibri" w:cs="Calibri"/>
+                <w:sz w:val="24"/>
+                <w:szCs w:val="24"/>
+              </w:rPr>
+              <w:t>default</w:t>
+            </w:r>
+            <w:proofErr w:type="gramEnd"/>
+            <w:r>
+              <w:rPr>
+                <w:rFonts w:ascii="Calibri" w:hAnsi="Calibri" w:cs="Calibri"/>
+                <w:sz w:val="24"/>
+                <w:szCs w:val="24"/>
+              </w:rPr>
+              <w:t>_param</w:t>
+            </w:r>
+            <w:proofErr w:type="spellEnd"/>
+            <w:r>
+              <w:rPr>
+                <w:rFonts w:ascii="Calibri" w:hAnsi="Calibri" w:cs="Calibri"/>
+                <w:sz w:val="24"/>
+                <w:szCs w:val="24"/>
+              </w:rPr>
+              <w:t xml:space="preserve"> id expression)</w:t>
             </w:r>
           </w:p>
         </w:tc>
@@ -958,17 +1357,35 @@
           <w:tcPr>
             <w:cnfStyle w:val="001000000000" w:firstRow="0" w:lastRow="0" w:firstColumn="1" w:lastColumn="0" w:oddVBand="0" w:evenVBand="0" w:oddHBand="0" w:evenHBand="0" w:firstRowFirstColumn="0" w:firstRowLastColumn="0" w:lastRowFirstColumn="0" w:lastRowLastColumn="0"/>
             <w:tcW w:w="2266" w:type="dxa"/>
-            <w:vAlign w:val="center"/>
-          </w:tcPr>
-          <w:p>
-            <w:pPr>
-              <w:jc w:val="center"/>
-              <w:rPr>
-                <w:rFonts w:ascii="Calibri" w:hAnsi="Calibri" w:cs="Calibri"/>
-                <w:sz w:val="24"/>
-                <w:szCs w:val="24"/>
-              </w:rPr>
-            </w:pPr>
+            <w:vMerge/>
+          </w:tcPr>
+          <w:p>
+            <w:pPr>
+              <w:jc w:val="center"/>
+              <w:rPr>
+                <w:rFonts w:ascii="Calibri" w:hAnsi="Calibri" w:cs="Calibri"/>
+                <w:sz w:val="24"/>
+                <w:szCs w:val="24"/>
+              </w:rPr>
+            </w:pPr>
+          </w:p>
+        </w:tc>
+        <w:tc>
+          <w:tcPr>
+            <w:tcW w:w="2266" w:type="dxa"/>
+            <w:vAlign w:val="center"/>
+          </w:tcPr>
+          <w:p>
+            <w:pPr>
+              <w:jc w:val="center"/>
+              <w:cnfStyle w:val="000000000000" w:firstRow="0" w:lastRow="0" w:firstColumn="0" w:lastColumn="0" w:oddVBand="0" w:evenVBand="0" w:oddHBand="0" w:evenHBand="0" w:firstRowFirstColumn="0" w:firstRowLastColumn="0" w:lastRowFirstColumn="0" w:lastRowLastColumn="0"/>
+              <w:rPr>
+                <w:rFonts w:ascii="Calibri" w:hAnsi="Calibri" w:cs="Calibri"/>
+                <w:sz w:val="24"/>
+                <w:szCs w:val="24"/>
+              </w:rPr>
+            </w:pPr>
+            <w:proofErr w:type="spellStart"/>
             <w:r>
               <w:rPr>
                 <w:rFonts w:ascii="Calibri" w:hAnsi="Calibri" w:cs="Calibri"/>
@@ -977,6 +1394,7 @@
               </w:rPr>
               <w:t>If_stmt</w:t>
             </w:r>
+            <w:proofErr w:type="spellEnd"/>
           </w:p>
         </w:tc>
         <w:tc>
@@ -990,17 +1408,35 @@
               <w:cnfStyle w:val="000000000000" w:firstRow="0" w:lastRow="0" w:firstColumn="0" w:lastColumn="0" w:oddVBand="0" w:evenVBand="0" w:oddHBand="0" w:evenHBand="0" w:firstRowFirstColumn="0" w:firstRowLastColumn="0" w:lastRowFirstColumn="0" w:lastRowLastColumn="0"/>
               <w:rPr>
                 <w:rFonts w:ascii="Calibri" w:hAnsi="Calibri" w:cs="Calibri"/>
-                <w:sz w:val="24"/>
-                <w:szCs w:val="24"/>
-              </w:rPr>
-            </w:pPr>
-            <w:r>
-              <w:rPr>
-                <w:rFonts w:ascii="Calibri" w:hAnsi="Calibri" w:cs="Calibri"/>
-                <w:sz w:val="24"/>
-                <w:szCs w:val="24"/>
-              </w:rPr>
-              <w:t>‘if ‘ Expression ‘ : ‘ Statements ‘else‘ ‘ : ‘ Statements</w:t>
+                <w:sz w:val="28"/>
+                <w:szCs w:val="28"/>
+              </w:rPr>
+            </w:pPr>
+            <w:r>
+              <w:rPr>
+                <w:rFonts w:ascii="Calibri" w:hAnsi="Calibri" w:cs="Calibri"/>
+                <w:sz w:val="28"/>
+                <w:szCs w:val="28"/>
+              </w:rPr>
+              <w:t xml:space="preserve">‘if </w:t>
+            </w:r>
+            <w:proofErr w:type="gramStart"/>
+            <w:r>
+              <w:rPr>
+                <w:rFonts w:ascii="Calibri" w:hAnsi="Calibri" w:cs="Calibri"/>
+                <w:sz w:val="28"/>
+                <w:szCs w:val="28"/>
+              </w:rPr>
+              <w:t>‘ Expression</w:t>
+            </w:r>
+            <w:proofErr w:type="gramEnd"/>
+            <w:r>
+              <w:rPr>
+                <w:rFonts w:ascii="Calibri" w:hAnsi="Calibri" w:cs="Calibri"/>
+                <w:sz w:val="28"/>
+                <w:szCs w:val="28"/>
+              </w:rPr>
+              <w:t xml:space="preserve"> ‘ : ‘ Statements ‘else‘ ‘ : ‘ Statements</w:t>
             </w:r>
           </w:p>
           <w:p>
@@ -1009,8 +1445,8 @@
               <w:cnfStyle w:val="000000000000" w:firstRow="0" w:lastRow="0" w:firstColumn="0" w:lastColumn="0" w:oddVBand="0" w:evenVBand="0" w:oddHBand="0" w:evenHBand="0" w:firstRowFirstColumn="0" w:firstRowLastColumn="0" w:lastRowFirstColumn="0" w:lastRowLastColumn="0"/>
               <w:rPr>
                 <w:rFonts w:ascii="Calibri" w:hAnsi="Calibri" w:cs="Calibri"/>
-                <w:sz w:val="24"/>
-                <w:szCs w:val="24"/>
+                <w:sz w:val="28"/>
+                <w:szCs w:val="28"/>
               </w:rPr>
             </w:pPr>
           </w:p>
@@ -1036,7 +1472,25 @@
                 <w:sz w:val="24"/>
                 <w:szCs w:val="24"/>
               </w:rPr>
-              <w:t>(if expression stmts1 stmts2)</w:t>
+              <w:t>(</w:t>
+            </w:r>
+            <w:proofErr w:type="gramStart"/>
+            <w:r>
+              <w:rPr>
+                <w:rFonts w:ascii="Calibri" w:hAnsi="Calibri" w:cs="Calibri"/>
+                <w:sz w:val="24"/>
+                <w:szCs w:val="24"/>
+              </w:rPr>
+              <w:t>if</w:t>
+            </w:r>
+            <w:proofErr w:type="gramEnd"/>
+            <w:r>
+              <w:rPr>
+                <w:rFonts w:ascii="Calibri" w:hAnsi="Calibri" w:cs="Calibri"/>
+                <w:sz w:val="24"/>
+                <w:szCs w:val="24"/>
+              </w:rPr>
+              <w:t xml:space="preserve"> expression stmts1 stmts2)</w:t>
             </w:r>
           </w:p>
         </w:tc>
@@ -1051,17 +1505,35 @@
           <w:tcPr>
             <w:cnfStyle w:val="001000000000" w:firstRow="0" w:lastRow="0" w:firstColumn="1" w:lastColumn="0" w:oddVBand="0" w:evenVBand="0" w:oddHBand="0" w:evenHBand="0" w:firstRowFirstColumn="0" w:firstRowLastColumn="0" w:lastRowFirstColumn="0" w:lastRowLastColumn="0"/>
             <w:tcW w:w="2266" w:type="dxa"/>
-            <w:vAlign w:val="center"/>
-          </w:tcPr>
-          <w:p>
-            <w:pPr>
-              <w:jc w:val="center"/>
-              <w:rPr>
-                <w:rFonts w:ascii="Calibri" w:hAnsi="Calibri" w:cs="Calibri"/>
-                <w:sz w:val="24"/>
-                <w:szCs w:val="24"/>
-              </w:rPr>
-            </w:pPr>
+            <w:vMerge/>
+          </w:tcPr>
+          <w:p>
+            <w:pPr>
+              <w:jc w:val="center"/>
+              <w:rPr>
+                <w:rFonts w:ascii="Calibri" w:hAnsi="Calibri" w:cs="Calibri"/>
+                <w:sz w:val="24"/>
+                <w:szCs w:val="24"/>
+              </w:rPr>
+            </w:pPr>
+          </w:p>
+        </w:tc>
+        <w:tc>
+          <w:tcPr>
+            <w:tcW w:w="2266" w:type="dxa"/>
+            <w:vAlign w:val="center"/>
+          </w:tcPr>
+          <w:p>
+            <w:pPr>
+              <w:jc w:val="center"/>
+              <w:cnfStyle w:val="000000100000" w:firstRow="0" w:lastRow="0" w:firstColumn="0" w:lastColumn="0" w:oddVBand="0" w:evenVBand="0" w:oddHBand="1" w:evenHBand="0" w:firstRowFirstColumn="0" w:firstRowLastColumn="0" w:lastRowFirstColumn="0" w:lastRowLastColumn="0"/>
+              <w:rPr>
+                <w:rFonts w:ascii="Calibri" w:hAnsi="Calibri" w:cs="Calibri"/>
+                <w:sz w:val="24"/>
+                <w:szCs w:val="24"/>
+              </w:rPr>
+            </w:pPr>
+            <w:proofErr w:type="spellStart"/>
             <w:r>
               <w:rPr>
                 <w:rFonts w:ascii="Calibri" w:hAnsi="Calibri" w:cs="Calibri"/>
@@ -1070,6 +1542,7 @@
               </w:rPr>
               <w:t>For_stmt</w:t>
             </w:r>
+            <w:proofErr w:type="spellEnd"/>
           </w:p>
         </w:tc>
         <w:tc>
@@ -1083,17 +1556,35 @@
               <w:cnfStyle w:val="000000100000" w:firstRow="0" w:lastRow="0" w:firstColumn="0" w:lastColumn="0" w:oddVBand="0" w:evenVBand="0" w:oddHBand="1" w:evenHBand="0" w:firstRowFirstColumn="0" w:firstRowLastColumn="0" w:lastRowFirstColumn="0" w:lastRowLastColumn="0"/>
               <w:rPr>
                 <w:rFonts w:ascii="Calibri" w:hAnsi="Calibri" w:cs="Calibri"/>
-                <w:sz w:val="24"/>
-                <w:szCs w:val="24"/>
-              </w:rPr>
-            </w:pPr>
-            <w:r>
-              <w:rPr>
-                <w:rFonts w:ascii="Calibri" w:hAnsi="Calibri" w:cs="Calibri"/>
-                <w:sz w:val="24"/>
-                <w:szCs w:val="24"/>
-              </w:rPr>
-              <w:t>‘for‘ ID ‘in‘ Expression ‘ : ‘ Statements</w:t>
+                <w:sz w:val="28"/>
+                <w:szCs w:val="28"/>
+              </w:rPr>
+            </w:pPr>
+            <w:r>
+              <w:rPr>
+                <w:rFonts w:ascii="Calibri" w:hAnsi="Calibri" w:cs="Calibri"/>
+                <w:sz w:val="28"/>
+                <w:szCs w:val="28"/>
+              </w:rPr>
+              <w:t>‘</w:t>
+            </w:r>
+            <w:proofErr w:type="gramStart"/>
+            <w:r>
+              <w:rPr>
+                <w:rFonts w:ascii="Calibri" w:hAnsi="Calibri" w:cs="Calibri"/>
+                <w:sz w:val="28"/>
+                <w:szCs w:val="28"/>
+              </w:rPr>
+              <w:t>for‘ ID</w:t>
+            </w:r>
+            <w:proofErr w:type="gramEnd"/>
+            <w:r>
+              <w:rPr>
+                <w:rFonts w:ascii="Calibri" w:hAnsi="Calibri" w:cs="Calibri"/>
+                <w:sz w:val="28"/>
+                <w:szCs w:val="28"/>
+              </w:rPr>
+              <w:t xml:space="preserve"> ‘in‘ Expression ‘ : ‘ Statements</w:t>
             </w:r>
           </w:p>
         </w:tc>
@@ -1118,7 +1609,43 @@
                 <w:sz w:val="24"/>
                 <w:szCs w:val="24"/>
               </w:rPr>
-              <w:t>(for id expression stmts)</w:t>
+              <w:t>(</w:t>
+            </w:r>
+            <w:proofErr w:type="gramStart"/>
+            <w:r>
+              <w:rPr>
+                <w:rFonts w:ascii="Calibri" w:hAnsi="Calibri" w:cs="Calibri"/>
+                <w:sz w:val="24"/>
+                <w:szCs w:val="24"/>
+              </w:rPr>
+              <w:t>for</w:t>
+            </w:r>
+            <w:proofErr w:type="gramEnd"/>
+            <w:r>
+              <w:rPr>
+                <w:rFonts w:ascii="Calibri" w:hAnsi="Calibri" w:cs="Calibri"/>
+                <w:sz w:val="24"/>
+                <w:szCs w:val="24"/>
+              </w:rPr>
+              <w:t xml:space="preserve"> id expression </w:t>
+            </w:r>
+            <w:proofErr w:type="spellStart"/>
+            <w:r>
+              <w:rPr>
+                <w:rFonts w:ascii="Calibri" w:hAnsi="Calibri" w:cs="Calibri"/>
+                <w:sz w:val="24"/>
+                <w:szCs w:val="24"/>
+              </w:rPr>
+              <w:t>stmts</w:t>
+            </w:r>
+            <w:proofErr w:type="spellEnd"/>
+            <w:r>
+              <w:rPr>
+                <w:rFonts w:ascii="Calibri" w:hAnsi="Calibri" w:cs="Calibri"/>
+                <w:sz w:val="24"/>
+                <w:szCs w:val="24"/>
+              </w:rPr>
+              <w:t>)</w:t>
             </w:r>
           </w:p>
         </w:tc>
@@ -1132,17 +1659,51 @@
           <w:tcPr>
             <w:cnfStyle w:val="001000000000" w:firstRow="0" w:lastRow="0" w:firstColumn="1" w:lastColumn="0" w:oddVBand="0" w:evenVBand="0" w:oddHBand="0" w:evenHBand="0" w:firstRowFirstColumn="0" w:firstRowLastColumn="0" w:lastRowFirstColumn="0" w:lastRowLastColumn="0"/>
             <w:tcW w:w="2266" w:type="dxa"/>
-            <w:vAlign w:val="center"/>
-          </w:tcPr>
-          <w:p>
-            <w:pPr>
-              <w:jc w:val="center"/>
-              <w:rPr>
-                <w:rFonts w:ascii="Calibri" w:hAnsi="Calibri" w:cs="Calibri"/>
-                <w:sz w:val="24"/>
-                <w:szCs w:val="24"/>
-              </w:rPr>
-            </w:pPr>
+            <w:vMerge w:val="restart"/>
+            <w:vAlign w:val="center"/>
+          </w:tcPr>
+          <w:p>
+            <w:pPr>
+              <w:jc w:val="center"/>
+              <w:rPr>
+                <w:rFonts w:ascii="Calibri" w:hAnsi="Calibri" w:cs="Calibri"/>
+                <w:sz w:val="24"/>
+                <w:szCs w:val="24"/>
+              </w:rPr>
+            </w:pPr>
+            <w:r>
+              <w:rPr>
+                <w:rFonts w:ascii="Calibri" w:hAnsi="Calibri" w:cs="Calibri"/>
+                <w:sz w:val="24"/>
+                <w:szCs w:val="24"/>
+              </w:rPr>
+              <w:t>Expressions</w:t>
+            </w:r>
+          </w:p>
+        </w:tc>
+        <w:tc>
+          <w:tcPr>
+            <w:tcW w:w="2266" w:type="dxa"/>
+            <w:vAlign w:val="center"/>
+          </w:tcPr>
+          <w:p>
+            <w:pPr>
+              <w:jc w:val="center"/>
+              <w:cnfStyle w:val="000000000000" w:firstRow="0" w:lastRow="0" w:firstColumn="0" w:lastColumn="0" w:oddVBand="0" w:evenVBand="0" w:oddHBand="0" w:evenHBand="0" w:firstRowFirstColumn="0" w:firstRowLastColumn="0" w:lastRowFirstColumn="0" w:lastRowLastColumn="0"/>
+              <w:rPr>
+                <w:rFonts w:ascii="Calibri" w:hAnsi="Calibri" w:cs="Calibri"/>
+                <w:sz w:val="28"/>
+                <w:szCs w:val="28"/>
+              </w:rPr>
+            </w:pPr>
+            <w:r>
+              <w:rPr>
+                <w:rFonts w:ascii="Calibri" w:hAnsi="Calibri" w:cs="Calibri"/>
+                <w:sz w:val="28"/>
+                <w:szCs w:val="28"/>
+              </w:rPr>
+              <w:t>Disjunction</w:t>
+            </w:r>
           </w:p>
         </w:tc>
         <w:tc>
@@ -1156,10 +1717,28 @@
               <w:cnfStyle w:val="000000000000" w:firstRow="0" w:lastRow="0" w:firstColumn="0" w:lastColumn="0" w:oddVBand="0" w:evenVBand="0" w:oddHBand="0" w:evenHBand="0" w:firstRowFirstColumn="0" w:firstRowLastColumn="0" w:lastRowFirstColumn="0" w:lastRowLastColumn="0"/>
               <w:rPr>
                 <w:rFonts w:ascii="Calibri" w:hAnsi="Calibri" w:cs="Calibri"/>
-                <w:sz w:val="24"/>
-                <w:szCs w:val="24"/>
-              </w:rPr>
-            </w:pPr>
+                <w:sz w:val="28"/>
+                <w:szCs w:val="28"/>
+              </w:rPr>
+            </w:pPr>
+            <w:r>
+              <w:rPr>
+                <w:rFonts w:ascii="Calibri" w:hAnsi="Calibri" w:cs="Calibri"/>
+                <w:sz w:val="28"/>
+                <w:szCs w:val="28"/>
+              </w:rPr>
+              <w:t>Disjunction ‘</w:t>
+            </w:r>
+            <w:proofErr w:type="gramStart"/>
+            <w:r>
+              <w:rPr>
+                <w:rFonts w:ascii="Calibri" w:hAnsi="Calibri" w:cs="Calibri"/>
+                <w:sz w:val="28"/>
+                <w:szCs w:val="28"/>
+              </w:rPr>
+              <w:t>or‘ Conjunction</w:t>
+            </w:r>
+            <w:proofErr w:type="gramEnd"/>
           </w:p>
         </w:tc>
         <w:tc>
@@ -1177,6 +1756,32 @@
                 <w:szCs w:val="24"/>
               </w:rPr>
             </w:pPr>
+            <w:r>
+              <w:rPr>
+                <w:rFonts w:ascii="Calibri" w:hAnsi="Calibri" w:cs="Calibri"/>
+                <w:sz w:val="24"/>
+                <w:szCs w:val="24"/>
+              </w:rPr>
+              <w:t>(</w:t>
+            </w:r>
+            <w:proofErr w:type="gramStart"/>
+            <w:r>
+              <w:rPr>
+                <w:rFonts w:ascii="Calibri" w:hAnsi="Calibri" w:cs="Calibri"/>
+                <w:sz w:val="24"/>
+                <w:szCs w:val="24"/>
+              </w:rPr>
+              <w:t>or</w:t>
+            </w:r>
+            <w:proofErr w:type="gramEnd"/>
+            <w:r>
+              <w:rPr>
+                <w:rFonts w:ascii="Calibri" w:hAnsi="Calibri" w:cs="Calibri"/>
+                <w:sz w:val="24"/>
+                <w:szCs w:val="24"/>
+              </w:rPr>
+              <w:t xml:space="preserve"> disjunction conjunction)</w:t>
+            </w:r>
           </w:p>
         </w:tc>
       </w:tr>
@@ -1190,17 +1795,42 @@
           <w:tcPr>
             <w:cnfStyle w:val="001000000000" w:firstRow="0" w:lastRow="0" w:firstColumn="1" w:lastColumn="0" w:oddVBand="0" w:evenVBand="0" w:oddHBand="0" w:evenHBand="0" w:firstRowFirstColumn="0" w:firstRowLastColumn="0" w:lastRowFirstColumn="0" w:lastRowLastColumn="0"/>
             <w:tcW w:w="2266" w:type="dxa"/>
-            <w:vAlign w:val="center"/>
-          </w:tcPr>
-          <w:p>
-            <w:pPr>
-              <w:jc w:val="center"/>
-              <w:rPr>
-                <w:rFonts w:ascii="Calibri" w:hAnsi="Calibri" w:cs="Calibri"/>
-                <w:sz w:val="24"/>
-                <w:szCs w:val="24"/>
-              </w:rPr>
-            </w:pPr>
+            <w:vMerge/>
+          </w:tcPr>
+          <w:p>
+            <w:pPr>
+              <w:jc w:val="center"/>
+              <w:rPr>
+                <w:rFonts w:ascii="Calibri" w:hAnsi="Calibri" w:cs="Calibri"/>
+                <w:sz w:val="24"/>
+                <w:szCs w:val="24"/>
+              </w:rPr>
+            </w:pPr>
+          </w:p>
+        </w:tc>
+        <w:tc>
+          <w:tcPr>
+            <w:tcW w:w="2266" w:type="dxa"/>
+            <w:vAlign w:val="center"/>
+          </w:tcPr>
+          <w:p>
+            <w:pPr>
+              <w:jc w:val="center"/>
+              <w:cnfStyle w:val="000000100000" w:firstRow="0" w:lastRow="0" w:firstColumn="0" w:lastColumn="0" w:oddVBand="0" w:evenVBand="0" w:oddHBand="1" w:evenHBand="0" w:firstRowFirstColumn="0" w:firstRowLastColumn="0" w:lastRowFirstColumn="0" w:lastRowLastColumn="0"/>
+              <w:rPr>
+                <w:rFonts w:ascii="Calibri" w:hAnsi="Calibri" w:cs="Calibri"/>
+                <w:sz w:val="28"/>
+                <w:szCs w:val="28"/>
+              </w:rPr>
+            </w:pPr>
+            <w:r>
+              <w:rPr>
+                <w:rFonts w:ascii="Calibri" w:hAnsi="Calibri" w:cs="Calibri"/>
+                <w:sz w:val="28"/>
+                <w:szCs w:val="28"/>
+              </w:rPr>
+              <w:t>Conjunction</w:t>
+            </w:r>
           </w:p>
         </w:tc>
         <w:tc>
@@ -1214,10 +1844,28 @@
               <w:cnfStyle w:val="000000100000" w:firstRow="0" w:lastRow="0" w:firstColumn="0" w:lastColumn="0" w:oddVBand="0" w:evenVBand="0" w:oddHBand="1" w:evenHBand="0" w:firstRowFirstColumn="0" w:firstRowLastColumn="0" w:lastRowFirstColumn="0" w:lastRowLastColumn="0"/>
               <w:rPr>
                 <w:rFonts w:ascii="Calibri" w:hAnsi="Calibri" w:cs="Calibri"/>
-                <w:sz w:val="24"/>
-                <w:szCs w:val="24"/>
-              </w:rPr>
-            </w:pPr>
+                <w:sz w:val="28"/>
+                <w:szCs w:val="28"/>
+              </w:rPr>
+            </w:pPr>
+            <w:r>
+              <w:rPr>
+                <w:rFonts w:ascii="Calibri" w:hAnsi="Calibri" w:cs="Calibri"/>
+                <w:sz w:val="28"/>
+                <w:szCs w:val="28"/>
+              </w:rPr>
+              <w:t>Conjunction ‘</w:t>
+            </w:r>
+            <w:proofErr w:type="gramStart"/>
+            <w:r>
+              <w:rPr>
+                <w:rFonts w:ascii="Calibri" w:hAnsi="Calibri" w:cs="Calibri"/>
+                <w:sz w:val="28"/>
+                <w:szCs w:val="28"/>
+              </w:rPr>
+              <w:t>and‘ Inversion</w:t>
+            </w:r>
+            <w:proofErr w:type="gramEnd"/>
           </w:p>
         </w:tc>
         <w:tc>
@@ -1235,6 +1883,32 @@
                 <w:szCs w:val="24"/>
               </w:rPr>
             </w:pPr>
+            <w:r>
+              <w:rPr>
+                <w:rFonts w:ascii="Calibri" w:hAnsi="Calibri" w:cs="Calibri"/>
+                <w:sz w:val="24"/>
+                <w:szCs w:val="24"/>
+              </w:rPr>
+              <w:t>(</w:t>
+            </w:r>
+            <w:proofErr w:type="gramStart"/>
+            <w:r>
+              <w:rPr>
+                <w:rFonts w:ascii="Calibri" w:hAnsi="Calibri" w:cs="Calibri"/>
+                <w:sz w:val="24"/>
+                <w:szCs w:val="24"/>
+              </w:rPr>
+              <w:t>and</w:t>
+            </w:r>
+            <w:proofErr w:type="gramEnd"/>
+            <w:r>
+              <w:rPr>
+                <w:rFonts w:ascii="Calibri" w:hAnsi="Calibri" w:cs="Calibri"/>
+                <w:sz w:val="24"/>
+                <w:szCs w:val="24"/>
+              </w:rPr>
+              <w:t xml:space="preserve"> conjunction inversion)</w:t>
+            </w:r>
           </w:p>
         </w:tc>
       </w:tr>
@@ -1247,17 +1921,42 @@
           <w:tcPr>
             <w:cnfStyle w:val="001000000000" w:firstRow="0" w:lastRow="0" w:firstColumn="1" w:lastColumn="0" w:oddVBand="0" w:evenVBand="0" w:oddHBand="0" w:evenHBand="0" w:firstRowFirstColumn="0" w:firstRowLastColumn="0" w:lastRowFirstColumn="0" w:lastRowLastColumn="0"/>
             <w:tcW w:w="2266" w:type="dxa"/>
-            <w:vAlign w:val="center"/>
-          </w:tcPr>
-          <w:p>
-            <w:pPr>
-              <w:jc w:val="center"/>
-              <w:rPr>
-                <w:rFonts w:ascii="Calibri" w:hAnsi="Calibri" w:cs="Calibri"/>
-                <w:sz w:val="24"/>
-                <w:szCs w:val="24"/>
-              </w:rPr>
-            </w:pPr>
+            <w:vMerge/>
+          </w:tcPr>
+          <w:p>
+            <w:pPr>
+              <w:jc w:val="center"/>
+              <w:rPr>
+                <w:rFonts w:ascii="Calibri" w:hAnsi="Calibri" w:cs="Calibri"/>
+                <w:sz w:val="24"/>
+                <w:szCs w:val="24"/>
+              </w:rPr>
+            </w:pPr>
+          </w:p>
+        </w:tc>
+        <w:tc>
+          <w:tcPr>
+            <w:tcW w:w="2266" w:type="dxa"/>
+            <w:vAlign w:val="center"/>
+          </w:tcPr>
+          <w:p>
+            <w:pPr>
+              <w:jc w:val="center"/>
+              <w:cnfStyle w:val="000000000000" w:firstRow="0" w:lastRow="0" w:firstColumn="0" w:lastColumn="0" w:oddVBand="0" w:evenVBand="0" w:oddHBand="0" w:evenHBand="0" w:firstRowFirstColumn="0" w:firstRowLastColumn="0" w:lastRowFirstColumn="0" w:lastRowLastColumn="0"/>
+              <w:rPr>
+                <w:rFonts w:ascii="Calibri" w:hAnsi="Calibri" w:cs="Calibri"/>
+                <w:sz w:val="28"/>
+                <w:szCs w:val="28"/>
+              </w:rPr>
+            </w:pPr>
+            <w:r>
+              <w:rPr>
+                <w:rFonts w:ascii="Calibri" w:hAnsi="Calibri" w:cs="Calibri"/>
+                <w:sz w:val="28"/>
+                <w:szCs w:val="28"/>
+              </w:rPr>
+              <w:t>Inversion</w:t>
+            </w:r>
           </w:p>
         </w:tc>
         <w:tc>
@@ -1271,10 +1970,28 @@
               <w:cnfStyle w:val="000000000000" w:firstRow="0" w:lastRow="0" w:firstColumn="0" w:lastColumn="0" w:oddVBand="0" w:evenVBand="0" w:oddHBand="0" w:evenHBand="0" w:firstRowFirstColumn="0" w:firstRowLastColumn="0" w:lastRowFirstColumn="0" w:lastRowLastColumn="0"/>
               <w:rPr>
                 <w:rFonts w:ascii="Calibri" w:hAnsi="Calibri" w:cs="Calibri"/>
-                <w:sz w:val="24"/>
-                <w:szCs w:val="24"/>
-              </w:rPr>
-            </w:pPr>
+                <w:sz w:val="28"/>
+                <w:szCs w:val="28"/>
+              </w:rPr>
+            </w:pPr>
+            <w:r>
+              <w:rPr>
+                <w:rFonts w:ascii="Calibri" w:hAnsi="Calibri" w:cs="Calibri"/>
+                <w:sz w:val="28"/>
+                <w:szCs w:val="28"/>
+              </w:rPr>
+              <w:t>‘</w:t>
+            </w:r>
+            <w:proofErr w:type="gramStart"/>
+            <w:r>
+              <w:rPr>
+                <w:rFonts w:ascii="Calibri" w:hAnsi="Calibri" w:cs="Calibri"/>
+                <w:sz w:val="28"/>
+                <w:szCs w:val="28"/>
+              </w:rPr>
+              <w:t>not‘ Inversion</w:t>
+            </w:r>
+            <w:proofErr w:type="gramEnd"/>
           </w:p>
         </w:tc>
         <w:tc>
@@ -1292,6 +2009,2923 @@
                 <w:szCs w:val="24"/>
               </w:rPr>
             </w:pPr>
+            <w:r>
+              <w:rPr>
+                <w:rFonts w:ascii="Calibri" w:hAnsi="Calibri" w:cs="Calibri"/>
+                <w:sz w:val="24"/>
+                <w:szCs w:val="24"/>
+              </w:rPr>
+              <w:t>(</w:t>
+            </w:r>
+            <w:proofErr w:type="gramStart"/>
+            <w:r>
+              <w:rPr>
+                <w:rFonts w:ascii="Calibri" w:hAnsi="Calibri" w:cs="Calibri"/>
+                <w:sz w:val="24"/>
+                <w:szCs w:val="24"/>
+              </w:rPr>
+              <w:t>not</w:t>
+            </w:r>
+            <w:proofErr w:type="gramEnd"/>
+            <w:r>
+              <w:rPr>
+                <w:rFonts w:ascii="Calibri" w:hAnsi="Calibri" w:cs="Calibri"/>
+                <w:sz w:val="24"/>
+                <w:szCs w:val="24"/>
+              </w:rPr>
+              <w:t xml:space="preserve"> inversion)</w:t>
+            </w:r>
+          </w:p>
+        </w:tc>
+      </w:tr>
+      <w:tr>
+        <w:trPr>
+          <w:cnfStyle w:val="000000100000" w:firstRow="0" w:lastRow="0" w:firstColumn="0" w:lastColumn="0" w:oddVBand="0" w:evenVBand="0" w:oddHBand="1" w:evenHBand="0" w:firstRowFirstColumn="0" w:firstRowLastColumn="0" w:lastRowFirstColumn="0" w:lastRowLastColumn="0"/>
+          <w:trHeight w:val="778"/>
+          <w:jc w:val="center"/>
+        </w:trPr>
+        <w:tc>
+          <w:tcPr>
+            <w:cnfStyle w:val="001000000000" w:firstRow="0" w:lastRow="0" w:firstColumn="1" w:lastColumn="0" w:oddVBand="0" w:evenVBand="0" w:oddHBand="0" w:evenHBand="0" w:firstRowFirstColumn="0" w:firstRowLastColumn="0" w:lastRowFirstColumn="0" w:lastRowLastColumn="0"/>
+            <w:tcW w:w="2266" w:type="dxa"/>
+            <w:vMerge/>
+          </w:tcPr>
+          <w:p>
+            <w:pPr>
+              <w:jc w:val="center"/>
+              <w:rPr>
+                <w:rFonts w:ascii="Calibri" w:hAnsi="Calibri" w:cs="Calibri"/>
+                <w:sz w:val="24"/>
+                <w:szCs w:val="24"/>
+              </w:rPr>
+            </w:pPr>
+          </w:p>
+        </w:tc>
+        <w:tc>
+          <w:tcPr>
+            <w:tcW w:w="2266" w:type="dxa"/>
+            <w:vAlign w:val="center"/>
+          </w:tcPr>
+          <w:p>
+            <w:pPr>
+              <w:jc w:val="center"/>
+              <w:cnfStyle w:val="000000100000" w:firstRow="0" w:lastRow="0" w:firstColumn="0" w:lastColumn="0" w:oddVBand="0" w:evenVBand="0" w:oddHBand="1" w:evenHBand="0" w:firstRowFirstColumn="0" w:firstRowLastColumn="0" w:lastRowFirstColumn="0" w:lastRowLastColumn="0"/>
+              <w:rPr>
+                <w:rFonts w:ascii="Calibri" w:hAnsi="Calibri" w:cs="Calibri"/>
+                <w:sz w:val="28"/>
+                <w:szCs w:val="28"/>
+              </w:rPr>
+            </w:pPr>
+            <w:r>
+              <w:rPr>
+                <w:rFonts w:ascii="Calibri" w:hAnsi="Calibri" w:cs="Calibri"/>
+                <w:sz w:val="28"/>
+                <w:szCs w:val="28"/>
+              </w:rPr>
+              <w:t>Comparison</w:t>
+            </w:r>
+          </w:p>
+        </w:tc>
+        <w:tc>
+          <w:tcPr>
+            <w:tcW w:w="3323" w:type="dxa"/>
+            <w:vAlign w:val="center"/>
+          </w:tcPr>
+          <w:p>
+            <w:pPr>
+              <w:jc w:val="center"/>
+              <w:cnfStyle w:val="000000100000" w:firstRow="0" w:lastRow="0" w:firstColumn="0" w:lastColumn="0" w:oddVBand="0" w:evenVBand="0" w:oddHBand="1" w:evenHBand="0" w:firstRowFirstColumn="0" w:firstRowLastColumn="0" w:lastRowFirstColumn="0" w:lastRowLastColumn="0"/>
+              <w:rPr>
+                <w:rFonts w:ascii="Calibri" w:hAnsi="Calibri" w:cs="Calibri"/>
+                <w:sz w:val="28"/>
+                <w:szCs w:val="28"/>
+              </w:rPr>
+            </w:pPr>
+            <w:r>
+              <w:rPr>
+                <w:rFonts w:ascii="Calibri" w:hAnsi="Calibri" w:cs="Calibri"/>
+                <w:sz w:val="28"/>
+                <w:szCs w:val="28"/>
+              </w:rPr>
+              <w:t>Sum</w:t>
+            </w:r>
+            <w:r>
+              <w:rPr>
+                <w:rFonts w:ascii="Calibri" w:hAnsi="Calibri" w:cs="Calibri"/>
+                <w:sz w:val="28"/>
+                <w:szCs w:val="28"/>
+              </w:rPr>
+              <w:t xml:space="preserve"> </w:t>
+            </w:r>
+            <w:proofErr w:type="spellStart"/>
+            <w:r>
+              <w:rPr>
+                <w:rFonts w:ascii="Calibri" w:hAnsi="Calibri" w:cs="Calibri"/>
+                <w:sz w:val="28"/>
+                <w:szCs w:val="28"/>
+              </w:rPr>
+              <w:t>c</w:t>
+            </w:r>
+            <w:r>
+              <w:rPr>
+                <w:rFonts w:ascii="Calibri" w:hAnsi="Calibri" w:cs="Calibri"/>
+                <w:sz w:val="28"/>
+                <w:szCs w:val="28"/>
+              </w:rPr>
+              <w:t>ompare</w:t>
+            </w:r>
+            <w:r>
+              <w:rPr>
+                <w:rFonts w:ascii="Calibri" w:eastAsia="XBZar" w:hAnsi="Calibri" w:cs="Calibri"/>
+                <w:sz w:val="28"/>
+                <w:szCs w:val="28"/>
+              </w:rPr>
+              <w:t>_</w:t>
+            </w:r>
+            <w:r>
+              <w:rPr>
+                <w:rFonts w:ascii="Calibri" w:hAnsi="Calibri" w:cs="Calibri"/>
+                <w:sz w:val="28"/>
+                <w:szCs w:val="28"/>
+              </w:rPr>
+              <w:t>op</w:t>
+            </w:r>
+            <w:r>
+              <w:rPr>
+                <w:rFonts w:ascii="Calibri" w:eastAsia="XBZar" w:hAnsi="Calibri" w:cs="Calibri"/>
+                <w:sz w:val="28"/>
+                <w:szCs w:val="28"/>
+              </w:rPr>
+              <w:t>_</w:t>
+            </w:r>
+            <w:r>
+              <w:rPr>
+                <w:rFonts w:ascii="Calibri" w:hAnsi="Calibri" w:cs="Calibri"/>
+                <w:sz w:val="28"/>
+                <w:szCs w:val="28"/>
+              </w:rPr>
+              <w:t>Sum</w:t>
+            </w:r>
+            <w:r>
+              <w:rPr>
+                <w:rFonts w:ascii="Calibri" w:eastAsia="XBZar" w:hAnsi="Calibri" w:cs="Calibri"/>
+                <w:sz w:val="28"/>
+                <w:szCs w:val="28"/>
+              </w:rPr>
+              <w:t>_</w:t>
+            </w:r>
+            <w:r>
+              <w:rPr>
+                <w:rFonts w:ascii="Calibri" w:hAnsi="Calibri" w:cs="Calibri"/>
+                <w:sz w:val="28"/>
+                <w:szCs w:val="28"/>
+              </w:rPr>
+              <w:t>pairs</w:t>
+            </w:r>
+            <w:proofErr w:type="spellEnd"/>
+          </w:p>
+        </w:tc>
+        <w:tc>
+          <w:tcPr>
+            <w:tcW w:w="3903" w:type="dxa"/>
+            <w:vAlign w:val="center"/>
+          </w:tcPr>
+          <w:p>
+            <w:pPr>
+              <w:jc w:val="center"/>
+              <w:cnfStyle w:val="000000100000" w:firstRow="0" w:lastRow="0" w:firstColumn="0" w:lastColumn="0" w:oddVBand="0" w:evenVBand="0" w:oddHBand="1" w:evenHBand="0" w:firstRowFirstColumn="0" w:firstRowLastColumn="0" w:lastRowFirstColumn="0" w:lastRowLastColumn="0"/>
+              <w:rPr>
+                <w:rFonts w:ascii="Calibri" w:hAnsi="Calibri" w:cs="Calibri"/>
+                <w:sz w:val="23"/>
+                <w:szCs w:val="23"/>
+              </w:rPr>
+            </w:pPr>
+            <w:r>
+              <w:rPr>
+                <w:rFonts w:ascii="Calibri" w:hAnsi="Calibri" w:cs="Calibri"/>
+                <w:sz w:val="23"/>
+                <w:szCs w:val="23"/>
+              </w:rPr>
+              <w:t>(</w:t>
+            </w:r>
+            <w:proofErr w:type="gramStart"/>
+            <w:r>
+              <w:rPr>
+                <w:rFonts w:ascii="Calibri" w:hAnsi="Calibri" w:cs="Calibri"/>
+                <w:sz w:val="23"/>
+                <w:szCs w:val="23"/>
+              </w:rPr>
+              <w:t>comparison</w:t>
+            </w:r>
+            <w:proofErr w:type="gramEnd"/>
+            <w:r>
+              <w:rPr>
+                <w:rFonts w:ascii="Calibri" w:hAnsi="Calibri" w:cs="Calibri"/>
+                <w:sz w:val="23"/>
+                <w:szCs w:val="23"/>
+              </w:rPr>
+              <w:t xml:space="preserve"> sum </w:t>
+            </w:r>
+            <w:proofErr w:type="spellStart"/>
+            <w:r>
+              <w:rPr>
+                <w:rFonts w:ascii="Calibri" w:hAnsi="Calibri" w:cs="Calibri"/>
+                <w:sz w:val="23"/>
+                <w:szCs w:val="23"/>
+              </w:rPr>
+              <w:t>compare_op_pairs</w:t>
+            </w:r>
+            <w:proofErr w:type="spellEnd"/>
+            <w:r>
+              <w:rPr>
+                <w:rFonts w:ascii="Calibri" w:hAnsi="Calibri" w:cs="Calibri"/>
+                <w:sz w:val="23"/>
+                <w:szCs w:val="23"/>
+              </w:rPr>
+              <w:t>)</w:t>
+            </w:r>
+          </w:p>
+        </w:tc>
+      </w:tr>
+      <w:tr>
+        <w:trPr>
+          <w:trHeight w:val="778"/>
+          <w:jc w:val="center"/>
+        </w:trPr>
+        <w:tc>
+          <w:tcPr>
+            <w:cnfStyle w:val="001000000000" w:firstRow="0" w:lastRow="0" w:firstColumn="1" w:lastColumn="0" w:oddVBand="0" w:evenVBand="0" w:oddHBand="0" w:evenHBand="0" w:firstRowFirstColumn="0" w:firstRowLastColumn="0" w:lastRowFirstColumn="0" w:lastRowLastColumn="0"/>
+            <w:tcW w:w="2266" w:type="dxa"/>
+            <w:vMerge/>
+          </w:tcPr>
+          <w:p>
+            <w:pPr>
+              <w:jc w:val="center"/>
+              <w:rPr>
+                <w:rFonts w:ascii="Calibri" w:hAnsi="Calibri" w:cs="Calibri"/>
+                <w:sz w:val="24"/>
+                <w:szCs w:val="24"/>
+              </w:rPr>
+            </w:pPr>
+          </w:p>
+        </w:tc>
+        <w:tc>
+          <w:tcPr>
+            <w:tcW w:w="2266" w:type="dxa"/>
+            <w:vAlign w:val="center"/>
+          </w:tcPr>
+          <w:p>
+            <w:pPr>
+              <w:jc w:val="center"/>
+              <w:cnfStyle w:val="000000000000" w:firstRow="0" w:lastRow="0" w:firstColumn="0" w:lastColumn="0" w:oddVBand="0" w:evenVBand="0" w:oddHBand="0" w:evenHBand="0" w:firstRowFirstColumn="0" w:firstRowLastColumn="0" w:lastRowFirstColumn="0" w:lastRowLastColumn="0"/>
+              <w:rPr>
+                <w:rFonts w:ascii="Calibri" w:hAnsi="Calibri" w:cs="Calibri"/>
+                <w:sz w:val="28"/>
+                <w:szCs w:val="28"/>
+              </w:rPr>
+            </w:pPr>
+            <w:proofErr w:type="spellStart"/>
+            <w:r>
+              <w:rPr>
+                <w:rFonts w:ascii="Calibri" w:hAnsi="Calibri" w:cs="Calibri"/>
+                <w:sz w:val="28"/>
+                <w:szCs w:val="28"/>
+              </w:rPr>
+              <w:t>Compare</w:t>
+            </w:r>
+            <w:r>
+              <w:rPr>
+                <w:rFonts w:ascii="Calibri" w:eastAsia="XBZar" w:hAnsi="Calibri" w:cs="Calibri"/>
+                <w:sz w:val="28"/>
+                <w:szCs w:val="28"/>
+              </w:rPr>
+              <w:t>_</w:t>
+            </w:r>
+            <w:r>
+              <w:rPr>
+                <w:rFonts w:ascii="Calibri" w:hAnsi="Calibri" w:cs="Calibri"/>
+                <w:sz w:val="28"/>
+                <w:szCs w:val="28"/>
+              </w:rPr>
+              <w:t>op</w:t>
+            </w:r>
+            <w:r>
+              <w:rPr>
+                <w:rFonts w:ascii="Calibri" w:eastAsia="XBZar" w:hAnsi="Calibri" w:cs="Calibri"/>
+                <w:sz w:val="28"/>
+                <w:szCs w:val="28"/>
+              </w:rPr>
+              <w:t>_</w:t>
+            </w:r>
+            <w:r>
+              <w:rPr>
+                <w:rFonts w:ascii="Calibri" w:hAnsi="Calibri" w:cs="Calibri"/>
+                <w:sz w:val="28"/>
+                <w:szCs w:val="28"/>
+              </w:rPr>
+              <w:t>Sum</w:t>
+            </w:r>
+            <w:r>
+              <w:rPr>
+                <w:rFonts w:ascii="Calibri" w:eastAsia="XBZar" w:hAnsi="Calibri" w:cs="Calibri"/>
+                <w:sz w:val="28"/>
+                <w:szCs w:val="28"/>
+              </w:rPr>
+              <w:t>_</w:t>
+            </w:r>
+            <w:r>
+              <w:rPr>
+                <w:rFonts w:ascii="Calibri" w:hAnsi="Calibri" w:cs="Calibri"/>
+                <w:sz w:val="28"/>
+                <w:szCs w:val="28"/>
+              </w:rPr>
+              <w:t>pairs</w:t>
+            </w:r>
+            <w:proofErr w:type="spellEnd"/>
+          </w:p>
+        </w:tc>
+        <w:tc>
+          <w:tcPr>
+            <w:tcW w:w="3323" w:type="dxa"/>
+            <w:vAlign w:val="center"/>
+          </w:tcPr>
+          <w:p>
+            <w:pPr>
+              <w:jc w:val="center"/>
+              <w:cnfStyle w:val="000000000000" w:firstRow="0" w:lastRow="0" w:firstColumn="0" w:lastColumn="0" w:oddVBand="0" w:evenVBand="0" w:oddHBand="0" w:evenHBand="0" w:firstRowFirstColumn="0" w:firstRowLastColumn="0" w:lastRowFirstColumn="0" w:lastRowLastColumn="0"/>
+              <w:rPr>
+                <w:rFonts w:ascii="Calibri" w:hAnsi="Calibri" w:cs="Calibri"/>
+                <w:sz w:val="28"/>
+                <w:szCs w:val="28"/>
+              </w:rPr>
+            </w:pPr>
+            <w:r>
+              <w:rPr>
+                <w:rFonts w:ascii="Calibri" w:hAnsi="Calibri" w:cs="Calibri"/>
+                <w:sz w:val="28"/>
+                <w:szCs w:val="28"/>
+              </w:rPr>
+              <w:t>-</w:t>
+            </w:r>
+          </w:p>
+        </w:tc>
+        <w:tc>
+          <w:tcPr>
+            <w:tcW w:w="3903" w:type="dxa"/>
+            <w:vAlign w:val="center"/>
+          </w:tcPr>
+          <w:p>
+            <w:pPr>
+              <w:jc w:val="center"/>
+              <w:cnfStyle w:val="000000000000" w:firstRow="0" w:lastRow="0" w:firstColumn="0" w:lastColumn="0" w:oddVBand="0" w:evenVBand="0" w:oddHBand="0" w:evenHBand="0" w:firstRowFirstColumn="0" w:firstRowLastColumn="0" w:lastRowFirstColumn="0" w:lastRowLastColumn="0"/>
+              <w:rPr>
+                <w:rFonts w:ascii="Calibri" w:hAnsi="Calibri" w:cs="Calibri"/>
+                <w:sz w:val="24"/>
+                <w:szCs w:val="24"/>
+              </w:rPr>
+            </w:pPr>
+            <w:r>
+              <w:rPr>
+                <w:rFonts w:ascii="Calibri" w:hAnsi="Calibri" w:cs="Calibri"/>
+                <w:sz w:val="24"/>
+                <w:szCs w:val="24"/>
+              </w:rPr>
+              <w:t>(compare1 compare2 …)</w:t>
+            </w:r>
+          </w:p>
+        </w:tc>
+      </w:tr>
+      <w:tr>
+        <w:trPr>
+          <w:cnfStyle w:val="000000100000" w:firstRow="0" w:lastRow="0" w:firstColumn="0" w:lastColumn="0" w:oddVBand="0" w:evenVBand="0" w:oddHBand="1" w:evenHBand="0" w:firstRowFirstColumn="0" w:firstRowLastColumn="0" w:lastRowFirstColumn="0" w:lastRowLastColumn="0"/>
+          <w:trHeight w:val="778"/>
+          <w:jc w:val="center"/>
+        </w:trPr>
+        <w:tc>
+          <w:tcPr>
+            <w:cnfStyle w:val="001000000000" w:firstRow="0" w:lastRow="0" w:firstColumn="1" w:lastColumn="0" w:oddVBand="0" w:evenVBand="0" w:oddHBand="0" w:evenHBand="0" w:firstRowFirstColumn="0" w:firstRowLastColumn="0" w:lastRowFirstColumn="0" w:lastRowLastColumn="0"/>
+            <w:tcW w:w="2266" w:type="dxa"/>
+            <w:vMerge/>
+          </w:tcPr>
+          <w:p>
+            <w:pPr>
+              <w:jc w:val="center"/>
+              <w:rPr>
+                <w:rFonts w:ascii="Calibri" w:hAnsi="Calibri" w:cs="Calibri"/>
+                <w:sz w:val="24"/>
+                <w:szCs w:val="24"/>
+              </w:rPr>
+            </w:pPr>
+          </w:p>
+        </w:tc>
+        <w:tc>
+          <w:tcPr>
+            <w:tcW w:w="2266" w:type="dxa"/>
+            <w:vAlign w:val="center"/>
+          </w:tcPr>
+          <w:p>
+            <w:pPr>
+              <w:jc w:val="center"/>
+              <w:cnfStyle w:val="000000100000" w:firstRow="0" w:lastRow="0" w:firstColumn="0" w:lastColumn="0" w:oddVBand="0" w:evenVBand="0" w:oddHBand="1" w:evenHBand="0" w:firstRowFirstColumn="0" w:firstRowLastColumn="0" w:lastRowFirstColumn="0" w:lastRowLastColumn="0"/>
+              <w:rPr>
+                <w:rFonts w:ascii="Calibri" w:hAnsi="Calibri" w:cs="Calibri"/>
+                <w:sz w:val="28"/>
+                <w:szCs w:val="28"/>
+              </w:rPr>
+            </w:pPr>
+            <w:proofErr w:type="spellStart"/>
+            <w:r>
+              <w:rPr>
+                <w:rFonts w:ascii="Calibri" w:hAnsi="Calibri" w:cs="Calibri"/>
+                <w:sz w:val="28"/>
+                <w:szCs w:val="28"/>
+              </w:rPr>
+              <w:t>Eq</w:t>
+            </w:r>
+            <w:r>
+              <w:rPr>
+                <w:rFonts w:ascii="Calibri" w:eastAsia="XBZar" w:hAnsi="Calibri" w:cs="Calibri"/>
+                <w:sz w:val="28"/>
+                <w:szCs w:val="28"/>
+              </w:rPr>
+              <w:t>_</w:t>
+            </w:r>
+            <w:r>
+              <w:rPr>
+                <w:rFonts w:ascii="Calibri" w:hAnsi="Calibri" w:cs="Calibri"/>
+                <w:sz w:val="28"/>
+                <w:szCs w:val="28"/>
+              </w:rPr>
+              <w:t>Sum</w:t>
+            </w:r>
+            <w:proofErr w:type="spellEnd"/>
+          </w:p>
+        </w:tc>
+        <w:tc>
+          <w:tcPr>
+            <w:tcW w:w="3323" w:type="dxa"/>
+            <w:vAlign w:val="center"/>
+          </w:tcPr>
+          <w:p>
+            <w:pPr>
+              <w:jc w:val="center"/>
+              <w:cnfStyle w:val="000000100000" w:firstRow="0" w:lastRow="0" w:firstColumn="0" w:lastColumn="0" w:oddVBand="0" w:evenVBand="0" w:oddHBand="1" w:evenHBand="0" w:firstRowFirstColumn="0" w:firstRowLastColumn="0" w:lastRowFirstColumn="0" w:lastRowLastColumn="0"/>
+              <w:rPr>
+                <w:rFonts w:ascii="Calibri" w:hAnsi="Calibri" w:cs="Calibri"/>
+                <w:sz w:val="28"/>
+                <w:szCs w:val="28"/>
+              </w:rPr>
+            </w:pPr>
+            <w:proofErr w:type="gramStart"/>
+            <w:r>
+              <w:rPr>
+                <w:rFonts w:ascii="Calibri" w:hAnsi="Calibri" w:cs="Calibri"/>
+                <w:sz w:val="28"/>
+                <w:szCs w:val="28"/>
+              </w:rPr>
+              <w:t>‘ =</w:t>
+            </w:r>
+            <w:proofErr w:type="gramEnd"/>
+            <w:r>
+              <w:rPr>
+                <w:rFonts w:ascii="Calibri" w:hAnsi="Calibri" w:cs="Calibri"/>
+                <w:sz w:val="28"/>
+                <w:szCs w:val="28"/>
+              </w:rPr>
+              <w:t>= ‘ Sum</w:t>
+            </w:r>
+          </w:p>
+        </w:tc>
+        <w:tc>
+          <w:tcPr>
+            <w:tcW w:w="3903" w:type="dxa"/>
+            <w:vAlign w:val="center"/>
+          </w:tcPr>
+          <w:p>
+            <w:pPr>
+              <w:jc w:val="center"/>
+              <w:cnfStyle w:val="000000100000" w:firstRow="0" w:lastRow="0" w:firstColumn="0" w:lastColumn="0" w:oddVBand="0" w:evenVBand="0" w:oddHBand="1" w:evenHBand="0" w:firstRowFirstColumn="0" w:firstRowLastColumn="0" w:lastRowFirstColumn="0" w:lastRowLastColumn="0"/>
+              <w:rPr>
+                <w:rFonts w:ascii="Calibri" w:hAnsi="Calibri" w:cs="Calibri"/>
+                <w:sz w:val="24"/>
+                <w:szCs w:val="24"/>
+              </w:rPr>
+            </w:pPr>
+            <w:r>
+              <w:rPr>
+                <w:rFonts w:ascii="Calibri" w:hAnsi="Calibri" w:cs="Calibri"/>
+                <w:sz w:val="24"/>
+                <w:szCs w:val="24"/>
+              </w:rPr>
+              <w:t>(</w:t>
+            </w:r>
+            <w:proofErr w:type="gramStart"/>
+            <w:r>
+              <w:rPr>
+                <w:rFonts w:ascii="Calibri" w:hAnsi="Calibri" w:cs="Calibri"/>
+                <w:sz w:val="24"/>
+                <w:szCs w:val="24"/>
+              </w:rPr>
+              <w:t>equal</w:t>
+            </w:r>
+            <w:proofErr w:type="gramEnd"/>
+            <w:r>
+              <w:rPr>
+                <w:rFonts w:ascii="Calibri" w:hAnsi="Calibri" w:cs="Calibri"/>
+                <w:sz w:val="24"/>
+                <w:szCs w:val="24"/>
+              </w:rPr>
+              <w:t xml:space="preserve"> sum)</w:t>
+            </w:r>
+          </w:p>
+        </w:tc>
+      </w:tr>
+      <w:tr>
+        <w:trPr>
+          <w:trHeight w:val="778"/>
+          <w:jc w:val="center"/>
+        </w:trPr>
+        <w:tc>
+          <w:tcPr>
+            <w:cnfStyle w:val="001000000000" w:firstRow="0" w:lastRow="0" w:firstColumn="1" w:lastColumn="0" w:oddVBand="0" w:evenVBand="0" w:oddHBand="0" w:evenHBand="0" w:firstRowFirstColumn="0" w:firstRowLastColumn="0" w:lastRowFirstColumn="0" w:lastRowLastColumn="0"/>
+            <w:tcW w:w="2266" w:type="dxa"/>
+            <w:vMerge/>
+          </w:tcPr>
+          <w:p>
+            <w:pPr>
+              <w:jc w:val="center"/>
+              <w:rPr>
+                <w:rFonts w:ascii="Calibri" w:hAnsi="Calibri" w:cs="Calibri"/>
+                <w:sz w:val="24"/>
+                <w:szCs w:val="24"/>
+              </w:rPr>
+            </w:pPr>
+          </w:p>
+        </w:tc>
+        <w:tc>
+          <w:tcPr>
+            <w:tcW w:w="2266" w:type="dxa"/>
+            <w:vAlign w:val="center"/>
+          </w:tcPr>
+          <w:p>
+            <w:pPr>
+              <w:jc w:val="center"/>
+              <w:cnfStyle w:val="000000000000" w:firstRow="0" w:lastRow="0" w:firstColumn="0" w:lastColumn="0" w:oddVBand="0" w:evenVBand="0" w:oddHBand="0" w:evenHBand="0" w:firstRowFirstColumn="0" w:firstRowLastColumn="0" w:lastRowFirstColumn="0" w:lastRowLastColumn="0"/>
+              <w:rPr>
+                <w:rFonts w:ascii="Calibri" w:hAnsi="Calibri" w:cs="Calibri"/>
+                <w:sz w:val="28"/>
+                <w:szCs w:val="28"/>
+              </w:rPr>
+            </w:pPr>
+            <w:proofErr w:type="spellStart"/>
+            <w:r>
+              <w:rPr>
+                <w:rFonts w:ascii="Calibri" w:hAnsi="Calibri" w:cs="Calibri"/>
+                <w:sz w:val="28"/>
+                <w:szCs w:val="28"/>
+              </w:rPr>
+              <w:t>Lt</w:t>
+            </w:r>
+            <w:r>
+              <w:rPr>
+                <w:rFonts w:ascii="Calibri" w:eastAsia="XBZar" w:hAnsi="Calibri" w:cs="Calibri"/>
+                <w:sz w:val="28"/>
+                <w:szCs w:val="28"/>
+              </w:rPr>
+              <w:t>_</w:t>
+            </w:r>
+            <w:r>
+              <w:rPr>
+                <w:rFonts w:ascii="Calibri" w:hAnsi="Calibri" w:cs="Calibri"/>
+                <w:sz w:val="28"/>
+                <w:szCs w:val="28"/>
+              </w:rPr>
+              <w:t>Sum</w:t>
+            </w:r>
+            <w:proofErr w:type="spellEnd"/>
+          </w:p>
+        </w:tc>
+        <w:tc>
+          <w:tcPr>
+            <w:tcW w:w="3323" w:type="dxa"/>
+            <w:vAlign w:val="center"/>
+          </w:tcPr>
+          <w:p>
+            <w:pPr>
+              <w:jc w:val="center"/>
+              <w:cnfStyle w:val="000000000000" w:firstRow="0" w:lastRow="0" w:firstColumn="0" w:lastColumn="0" w:oddVBand="0" w:evenVBand="0" w:oddHBand="0" w:evenHBand="0" w:firstRowFirstColumn="0" w:firstRowLastColumn="0" w:lastRowFirstColumn="0" w:lastRowLastColumn="0"/>
+              <w:rPr>
+                <w:rFonts w:ascii="Calibri" w:hAnsi="Calibri" w:cs="Calibri"/>
+                <w:sz w:val="28"/>
+                <w:szCs w:val="28"/>
+              </w:rPr>
+            </w:pPr>
+            <w:proofErr w:type="gramStart"/>
+            <w:r>
+              <w:rPr>
+                <w:rFonts w:ascii="Calibri" w:hAnsi="Calibri" w:cs="Calibri"/>
+                <w:sz w:val="28"/>
+                <w:szCs w:val="28"/>
+              </w:rPr>
+              <w:t xml:space="preserve">‘ </w:t>
+            </w:r>
+            <w:r>
+              <w:rPr>
+                <w:rFonts w:ascii="Calibri" w:hAnsi="Calibri" w:cs="Calibri"/>
+                <w:sz w:val="28"/>
+                <w:szCs w:val="28"/>
+              </w:rPr>
+              <w:t>&lt;</w:t>
+            </w:r>
+            <w:proofErr w:type="gramEnd"/>
+            <w:r>
+              <w:rPr>
+                <w:rFonts w:ascii="Calibri" w:hAnsi="Calibri" w:cs="Calibri"/>
+                <w:sz w:val="28"/>
+                <w:szCs w:val="28"/>
+              </w:rPr>
+              <w:t xml:space="preserve"> ‘ Sum</w:t>
+            </w:r>
+          </w:p>
+        </w:tc>
+        <w:tc>
+          <w:tcPr>
+            <w:tcW w:w="3903" w:type="dxa"/>
+            <w:vAlign w:val="center"/>
+          </w:tcPr>
+          <w:p>
+            <w:pPr>
+              <w:jc w:val="center"/>
+              <w:cnfStyle w:val="000000000000" w:firstRow="0" w:lastRow="0" w:firstColumn="0" w:lastColumn="0" w:oddVBand="0" w:evenVBand="0" w:oddHBand="0" w:evenHBand="0" w:firstRowFirstColumn="0" w:firstRowLastColumn="0" w:lastRowFirstColumn="0" w:lastRowLastColumn="0"/>
+              <w:rPr>
+                <w:rFonts w:ascii="Calibri" w:hAnsi="Calibri" w:cs="Calibri"/>
+                <w:sz w:val="24"/>
+                <w:szCs w:val="24"/>
+              </w:rPr>
+            </w:pPr>
+            <w:r>
+              <w:rPr>
+                <w:rFonts w:ascii="Calibri" w:hAnsi="Calibri" w:cs="Calibri"/>
+                <w:sz w:val="24"/>
+                <w:szCs w:val="24"/>
+              </w:rPr>
+              <w:t>(</w:t>
+            </w:r>
+            <w:proofErr w:type="gramStart"/>
+            <w:r>
+              <w:rPr>
+                <w:rFonts w:ascii="Calibri" w:hAnsi="Calibri" w:cs="Calibri"/>
+                <w:sz w:val="24"/>
+                <w:szCs w:val="24"/>
+              </w:rPr>
+              <w:t>less</w:t>
+            </w:r>
+            <w:proofErr w:type="gramEnd"/>
+            <w:r>
+              <w:rPr>
+                <w:rFonts w:ascii="Calibri" w:hAnsi="Calibri" w:cs="Calibri"/>
+                <w:sz w:val="24"/>
+                <w:szCs w:val="24"/>
+              </w:rPr>
+              <w:t xml:space="preserve"> sum)</w:t>
+            </w:r>
+          </w:p>
+        </w:tc>
+      </w:tr>
+      <w:tr>
+        <w:trPr>
+          <w:cnfStyle w:val="000000100000" w:firstRow="0" w:lastRow="0" w:firstColumn="0" w:lastColumn="0" w:oddVBand="0" w:evenVBand="0" w:oddHBand="1" w:evenHBand="0" w:firstRowFirstColumn="0" w:firstRowLastColumn="0" w:lastRowFirstColumn="0" w:lastRowLastColumn="0"/>
+          <w:trHeight w:val="778"/>
+          <w:jc w:val="center"/>
+        </w:trPr>
+        <w:tc>
+          <w:tcPr>
+            <w:cnfStyle w:val="001000000000" w:firstRow="0" w:lastRow="0" w:firstColumn="1" w:lastColumn="0" w:oddVBand="0" w:evenVBand="0" w:oddHBand="0" w:evenHBand="0" w:firstRowFirstColumn="0" w:firstRowLastColumn="0" w:lastRowFirstColumn="0" w:lastRowLastColumn="0"/>
+            <w:tcW w:w="2266" w:type="dxa"/>
+            <w:vMerge/>
+          </w:tcPr>
+          <w:p>
+            <w:pPr>
+              <w:jc w:val="center"/>
+              <w:rPr>
+                <w:rFonts w:ascii="Calibri" w:hAnsi="Calibri" w:cs="Calibri"/>
+                <w:sz w:val="24"/>
+                <w:szCs w:val="24"/>
+              </w:rPr>
+            </w:pPr>
+          </w:p>
+        </w:tc>
+        <w:tc>
+          <w:tcPr>
+            <w:tcW w:w="2266" w:type="dxa"/>
+            <w:vAlign w:val="center"/>
+          </w:tcPr>
+          <w:p>
+            <w:pPr>
+              <w:jc w:val="center"/>
+              <w:cnfStyle w:val="000000100000" w:firstRow="0" w:lastRow="0" w:firstColumn="0" w:lastColumn="0" w:oddVBand="0" w:evenVBand="0" w:oddHBand="1" w:evenHBand="0" w:firstRowFirstColumn="0" w:firstRowLastColumn="0" w:lastRowFirstColumn="0" w:lastRowLastColumn="0"/>
+              <w:rPr>
+                <w:rFonts w:ascii="Calibri" w:hAnsi="Calibri" w:cs="Calibri"/>
+                <w:sz w:val="28"/>
+                <w:szCs w:val="28"/>
+              </w:rPr>
+            </w:pPr>
+            <w:proofErr w:type="spellStart"/>
+            <w:r>
+              <w:rPr>
+                <w:rFonts w:ascii="Calibri" w:hAnsi="Calibri" w:cs="Calibri"/>
+                <w:sz w:val="28"/>
+                <w:szCs w:val="28"/>
+              </w:rPr>
+              <w:t>Gt</w:t>
+            </w:r>
+            <w:r>
+              <w:rPr>
+                <w:rFonts w:ascii="Calibri" w:eastAsia="XBZar" w:hAnsi="Calibri" w:cs="Calibri"/>
+                <w:sz w:val="28"/>
+                <w:szCs w:val="28"/>
+              </w:rPr>
+              <w:t>_</w:t>
+            </w:r>
+            <w:r>
+              <w:rPr>
+                <w:rFonts w:ascii="Calibri" w:hAnsi="Calibri" w:cs="Calibri"/>
+                <w:sz w:val="28"/>
+                <w:szCs w:val="28"/>
+              </w:rPr>
+              <w:t>Sum</w:t>
+            </w:r>
+            <w:proofErr w:type="spellEnd"/>
+          </w:p>
+        </w:tc>
+        <w:tc>
+          <w:tcPr>
+            <w:tcW w:w="3323" w:type="dxa"/>
+            <w:vAlign w:val="center"/>
+          </w:tcPr>
+          <w:p>
+            <w:pPr>
+              <w:jc w:val="center"/>
+              <w:cnfStyle w:val="000000100000" w:firstRow="0" w:lastRow="0" w:firstColumn="0" w:lastColumn="0" w:oddVBand="0" w:evenVBand="0" w:oddHBand="1" w:evenHBand="0" w:firstRowFirstColumn="0" w:firstRowLastColumn="0" w:lastRowFirstColumn="0" w:lastRowLastColumn="0"/>
+              <w:rPr>
+                <w:rFonts w:ascii="Calibri" w:hAnsi="Calibri" w:cs="Calibri"/>
+                <w:sz w:val="28"/>
+                <w:szCs w:val="28"/>
+              </w:rPr>
+            </w:pPr>
+            <w:proofErr w:type="gramStart"/>
+            <w:r>
+              <w:rPr>
+                <w:rFonts w:ascii="Calibri" w:hAnsi="Calibri" w:cs="Calibri"/>
+                <w:sz w:val="28"/>
+                <w:szCs w:val="28"/>
+              </w:rPr>
+              <w:t xml:space="preserve">‘ </w:t>
+            </w:r>
+            <w:r>
+              <w:rPr>
+                <w:rFonts w:ascii="Calibri" w:hAnsi="Calibri" w:cs="Calibri"/>
+                <w:sz w:val="28"/>
+                <w:szCs w:val="28"/>
+              </w:rPr>
+              <w:t>&gt;</w:t>
+            </w:r>
+            <w:proofErr w:type="gramEnd"/>
+            <w:r>
+              <w:rPr>
+                <w:rFonts w:ascii="Calibri" w:hAnsi="Calibri" w:cs="Calibri"/>
+                <w:sz w:val="28"/>
+                <w:szCs w:val="28"/>
+              </w:rPr>
+              <w:t xml:space="preserve"> ‘ Sum</w:t>
+            </w:r>
+          </w:p>
+        </w:tc>
+        <w:tc>
+          <w:tcPr>
+            <w:tcW w:w="3903" w:type="dxa"/>
+            <w:vAlign w:val="center"/>
+          </w:tcPr>
+          <w:p>
+            <w:pPr>
+              <w:jc w:val="center"/>
+              <w:cnfStyle w:val="000000100000" w:firstRow="0" w:lastRow="0" w:firstColumn="0" w:lastColumn="0" w:oddVBand="0" w:evenVBand="0" w:oddHBand="1" w:evenHBand="0" w:firstRowFirstColumn="0" w:firstRowLastColumn="0" w:lastRowFirstColumn="0" w:lastRowLastColumn="0"/>
+              <w:rPr>
+                <w:rFonts w:ascii="Calibri" w:hAnsi="Calibri" w:cs="Calibri"/>
+                <w:sz w:val="24"/>
+                <w:szCs w:val="24"/>
+              </w:rPr>
+            </w:pPr>
+            <w:r>
+              <w:rPr>
+                <w:rFonts w:ascii="Calibri" w:hAnsi="Calibri" w:cs="Calibri"/>
+                <w:sz w:val="24"/>
+                <w:szCs w:val="24"/>
+              </w:rPr>
+              <w:t>(</w:t>
+            </w:r>
+            <w:proofErr w:type="gramStart"/>
+            <w:r>
+              <w:rPr>
+                <w:rFonts w:ascii="Calibri" w:hAnsi="Calibri" w:cs="Calibri"/>
+                <w:sz w:val="24"/>
+                <w:szCs w:val="24"/>
+              </w:rPr>
+              <w:t>more</w:t>
+            </w:r>
+            <w:proofErr w:type="gramEnd"/>
+            <w:r>
+              <w:rPr>
+                <w:rFonts w:ascii="Calibri" w:hAnsi="Calibri" w:cs="Calibri"/>
+                <w:sz w:val="24"/>
+                <w:szCs w:val="24"/>
+              </w:rPr>
+              <w:t xml:space="preserve"> sum)</w:t>
+            </w:r>
+          </w:p>
+        </w:tc>
+      </w:tr>
+      <w:tr>
+        <w:trPr>
+          <w:trHeight w:val="778"/>
+          <w:jc w:val="center"/>
+        </w:trPr>
+        <w:tc>
+          <w:tcPr>
+            <w:cnfStyle w:val="001000000000" w:firstRow="0" w:lastRow="0" w:firstColumn="1" w:lastColumn="0" w:oddVBand="0" w:evenVBand="0" w:oddHBand="0" w:evenHBand="0" w:firstRowFirstColumn="0" w:firstRowLastColumn="0" w:lastRowFirstColumn="0" w:lastRowLastColumn="0"/>
+            <w:tcW w:w="2266" w:type="dxa"/>
+            <w:vMerge/>
+          </w:tcPr>
+          <w:p>
+            <w:pPr>
+              <w:jc w:val="center"/>
+              <w:rPr>
+                <w:rFonts w:ascii="Calibri" w:hAnsi="Calibri" w:cs="Calibri"/>
+                <w:sz w:val="24"/>
+                <w:szCs w:val="24"/>
+              </w:rPr>
+            </w:pPr>
+          </w:p>
+        </w:tc>
+        <w:tc>
+          <w:tcPr>
+            <w:tcW w:w="2266" w:type="dxa"/>
+            <w:vAlign w:val="center"/>
+          </w:tcPr>
+          <w:p>
+            <w:pPr>
+              <w:jc w:val="center"/>
+              <w:cnfStyle w:val="000000000000" w:firstRow="0" w:lastRow="0" w:firstColumn="0" w:lastColumn="0" w:oddVBand="0" w:evenVBand="0" w:oddHBand="0" w:evenHBand="0" w:firstRowFirstColumn="0" w:firstRowLastColumn="0" w:lastRowFirstColumn="0" w:lastRowLastColumn="0"/>
+              <w:rPr>
+                <w:rFonts w:ascii="Calibri" w:hAnsi="Calibri" w:cs="Calibri"/>
+                <w:sz w:val="28"/>
+                <w:szCs w:val="28"/>
+              </w:rPr>
+            </w:pPr>
+            <w:r>
+              <w:rPr>
+                <w:rFonts w:ascii="Calibri" w:hAnsi="Calibri" w:cs="Calibri"/>
+                <w:sz w:val="28"/>
+                <w:szCs w:val="28"/>
+              </w:rPr>
+              <w:t>Sum</w:t>
+            </w:r>
+          </w:p>
+        </w:tc>
+        <w:tc>
+          <w:tcPr>
+            <w:tcW w:w="3323" w:type="dxa"/>
+            <w:vAlign w:val="center"/>
+          </w:tcPr>
+          <w:p>
+            <w:pPr>
+              <w:jc w:val="center"/>
+              <w:cnfStyle w:val="000000000000" w:firstRow="0" w:lastRow="0" w:firstColumn="0" w:lastColumn="0" w:oddVBand="0" w:evenVBand="0" w:oddHBand="0" w:evenHBand="0" w:firstRowFirstColumn="0" w:firstRowLastColumn="0" w:lastRowFirstColumn="0" w:lastRowLastColumn="0"/>
+              <w:rPr>
+                <w:rFonts w:ascii="Calibri" w:hAnsi="Calibri" w:cs="Calibri"/>
+                <w:sz w:val="28"/>
+                <w:szCs w:val="28"/>
+              </w:rPr>
+            </w:pPr>
+            <w:r>
+              <w:rPr>
+                <w:rFonts w:ascii="Calibri" w:hAnsi="Calibri" w:cs="Calibri"/>
+                <w:sz w:val="28"/>
+                <w:szCs w:val="28"/>
+              </w:rPr>
+              <w:t xml:space="preserve">Sum </w:t>
+            </w:r>
+            <w:proofErr w:type="gramStart"/>
+            <w:r>
+              <w:rPr>
+                <w:rFonts w:ascii="Calibri" w:hAnsi="Calibri" w:cs="Calibri"/>
+                <w:sz w:val="28"/>
+                <w:szCs w:val="28"/>
+              </w:rPr>
+              <w:t>‘ +</w:t>
+            </w:r>
+            <w:proofErr w:type="gramEnd"/>
+            <w:r>
+              <w:rPr>
+                <w:rFonts w:ascii="Calibri" w:hAnsi="Calibri" w:cs="Calibri"/>
+                <w:sz w:val="28"/>
+                <w:szCs w:val="28"/>
+              </w:rPr>
+              <w:t xml:space="preserve"> ‘ Term</w:t>
+            </w:r>
+          </w:p>
+        </w:tc>
+        <w:tc>
+          <w:tcPr>
+            <w:tcW w:w="3903" w:type="dxa"/>
+            <w:vAlign w:val="center"/>
+          </w:tcPr>
+          <w:p>
+            <w:pPr>
+              <w:jc w:val="center"/>
+              <w:cnfStyle w:val="000000000000" w:firstRow="0" w:lastRow="0" w:firstColumn="0" w:lastColumn="0" w:oddVBand="0" w:evenVBand="0" w:oddHBand="0" w:evenHBand="0" w:firstRowFirstColumn="0" w:firstRowLastColumn="0" w:lastRowFirstColumn="0" w:lastRowLastColumn="0"/>
+              <w:rPr>
+                <w:rFonts w:ascii="Calibri" w:hAnsi="Calibri" w:cs="Calibri"/>
+                <w:sz w:val="24"/>
+                <w:szCs w:val="24"/>
+              </w:rPr>
+            </w:pPr>
+            <w:r>
+              <w:rPr>
+                <w:rFonts w:ascii="Calibri" w:hAnsi="Calibri" w:cs="Calibri"/>
+                <w:sz w:val="24"/>
+                <w:szCs w:val="24"/>
+              </w:rPr>
+              <w:t>(</w:t>
+            </w:r>
+            <w:proofErr w:type="gramStart"/>
+            <w:r>
+              <w:rPr>
+                <w:rFonts w:ascii="Calibri" w:hAnsi="Calibri" w:cs="Calibri"/>
+                <w:sz w:val="24"/>
+                <w:szCs w:val="24"/>
+              </w:rPr>
+              <w:t>plus</w:t>
+            </w:r>
+            <w:proofErr w:type="gramEnd"/>
+            <w:r>
+              <w:rPr>
+                <w:rFonts w:ascii="Calibri" w:hAnsi="Calibri" w:cs="Calibri"/>
+                <w:sz w:val="24"/>
+                <w:szCs w:val="24"/>
+              </w:rPr>
+              <w:t xml:space="preserve"> sum term)</w:t>
+            </w:r>
+          </w:p>
+        </w:tc>
+      </w:tr>
+      <w:tr>
+        <w:trPr>
+          <w:cnfStyle w:val="000000100000" w:firstRow="0" w:lastRow="0" w:firstColumn="0" w:lastColumn="0" w:oddVBand="0" w:evenVBand="0" w:oddHBand="1" w:evenHBand="0" w:firstRowFirstColumn="0" w:firstRowLastColumn="0" w:lastRowFirstColumn="0" w:lastRowLastColumn="0"/>
+          <w:trHeight w:val="778"/>
+          <w:jc w:val="center"/>
+        </w:trPr>
+        <w:tc>
+          <w:tcPr>
+            <w:cnfStyle w:val="001000000000" w:firstRow="0" w:lastRow="0" w:firstColumn="1" w:lastColumn="0" w:oddVBand="0" w:evenVBand="0" w:oddHBand="0" w:evenHBand="0" w:firstRowFirstColumn="0" w:firstRowLastColumn="0" w:lastRowFirstColumn="0" w:lastRowLastColumn="0"/>
+            <w:tcW w:w="2266" w:type="dxa"/>
+            <w:vMerge/>
+          </w:tcPr>
+          <w:p>
+            <w:pPr>
+              <w:jc w:val="center"/>
+              <w:rPr>
+                <w:rFonts w:ascii="Calibri" w:hAnsi="Calibri" w:cs="Calibri"/>
+                <w:sz w:val="24"/>
+                <w:szCs w:val="24"/>
+              </w:rPr>
+            </w:pPr>
+          </w:p>
+        </w:tc>
+        <w:tc>
+          <w:tcPr>
+            <w:tcW w:w="2266" w:type="dxa"/>
+            <w:vAlign w:val="center"/>
+          </w:tcPr>
+          <w:p>
+            <w:pPr>
+              <w:jc w:val="center"/>
+              <w:cnfStyle w:val="000000100000" w:firstRow="0" w:lastRow="0" w:firstColumn="0" w:lastColumn="0" w:oddVBand="0" w:evenVBand="0" w:oddHBand="1" w:evenHBand="0" w:firstRowFirstColumn="0" w:firstRowLastColumn="0" w:lastRowFirstColumn="0" w:lastRowLastColumn="0"/>
+              <w:rPr>
+                <w:rFonts w:ascii="Calibri" w:hAnsi="Calibri" w:cs="Calibri"/>
+                <w:sz w:val="28"/>
+                <w:szCs w:val="28"/>
+              </w:rPr>
+            </w:pPr>
+            <w:r>
+              <w:rPr>
+                <w:rFonts w:ascii="Calibri" w:hAnsi="Calibri" w:cs="Calibri"/>
+                <w:sz w:val="28"/>
+                <w:szCs w:val="28"/>
+              </w:rPr>
+              <w:t>Sum</w:t>
+            </w:r>
+          </w:p>
+        </w:tc>
+        <w:tc>
+          <w:tcPr>
+            <w:tcW w:w="3323" w:type="dxa"/>
+            <w:vAlign w:val="center"/>
+          </w:tcPr>
+          <w:p>
+            <w:pPr>
+              <w:jc w:val="center"/>
+              <w:cnfStyle w:val="000000100000" w:firstRow="0" w:lastRow="0" w:firstColumn="0" w:lastColumn="0" w:oddVBand="0" w:evenVBand="0" w:oddHBand="1" w:evenHBand="0" w:firstRowFirstColumn="0" w:firstRowLastColumn="0" w:lastRowFirstColumn="0" w:lastRowLastColumn="0"/>
+              <w:rPr>
+                <w:rFonts w:ascii="Calibri" w:hAnsi="Calibri" w:cs="Calibri"/>
+                <w:sz w:val="28"/>
+                <w:szCs w:val="28"/>
+              </w:rPr>
+            </w:pPr>
+            <w:r>
+              <w:rPr>
+                <w:rFonts w:ascii="Calibri" w:hAnsi="Calibri" w:cs="Calibri"/>
+                <w:sz w:val="28"/>
+                <w:szCs w:val="28"/>
+              </w:rPr>
+              <w:t xml:space="preserve">Sum </w:t>
+            </w:r>
+            <w:proofErr w:type="gramStart"/>
+            <w:r>
+              <w:rPr>
+                <w:rFonts w:ascii="Calibri" w:hAnsi="Calibri" w:cs="Calibri"/>
+                <w:sz w:val="28"/>
+                <w:szCs w:val="28"/>
+              </w:rPr>
+              <w:t xml:space="preserve">‘ </w:t>
+            </w:r>
+            <w:r>
+              <w:rPr>
+                <w:rFonts w:ascii="Calibri" w:hAnsi="Calibri" w:cs="Calibri"/>
+                <w:sz w:val="28"/>
+                <w:szCs w:val="28"/>
+              </w:rPr>
+              <w:t>-</w:t>
+            </w:r>
+            <w:proofErr w:type="gramEnd"/>
+            <w:r>
+              <w:rPr>
+                <w:rFonts w:ascii="Calibri" w:hAnsi="Calibri" w:cs="Calibri"/>
+                <w:sz w:val="28"/>
+                <w:szCs w:val="28"/>
+              </w:rPr>
+              <w:t xml:space="preserve"> ‘ Term</w:t>
+            </w:r>
+          </w:p>
+        </w:tc>
+        <w:tc>
+          <w:tcPr>
+            <w:tcW w:w="3903" w:type="dxa"/>
+            <w:vAlign w:val="center"/>
+          </w:tcPr>
+          <w:p>
+            <w:pPr>
+              <w:jc w:val="center"/>
+              <w:cnfStyle w:val="000000100000" w:firstRow="0" w:lastRow="0" w:firstColumn="0" w:lastColumn="0" w:oddVBand="0" w:evenVBand="0" w:oddHBand="1" w:evenHBand="0" w:firstRowFirstColumn="0" w:firstRowLastColumn="0" w:lastRowFirstColumn="0" w:lastRowLastColumn="0"/>
+              <w:rPr>
+                <w:rFonts w:ascii="Calibri" w:hAnsi="Calibri" w:cs="Calibri"/>
+                <w:sz w:val="24"/>
+                <w:szCs w:val="24"/>
+              </w:rPr>
+            </w:pPr>
+            <w:r>
+              <w:rPr>
+                <w:rFonts w:ascii="Calibri" w:hAnsi="Calibri" w:cs="Calibri"/>
+                <w:sz w:val="24"/>
+                <w:szCs w:val="24"/>
+              </w:rPr>
+              <w:t>(</w:t>
+            </w:r>
+            <w:proofErr w:type="gramStart"/>
+            <w:r>
+              <w:rPr>
+                <w:rFonts w:ascii="Calibri" w:hAnsi="Calibri" w:cs="Calibri"/>
+                <w:sz w:val="24"/>
+                <w:szCs w:val="24"/>
+              </w:rPr>
+              <w:t>minus</w:t>
+            </w:r>
+            <w:proofErr w:type="gramEnd"/>
+            <w:r>
+              <w:rPr>
+                <w:rFonts w:ascii="Calibri" w:hAnsi="Calibri" w:cs="Calibri"/>
+                <w:sz w:val="24"/>
+                <w:szCs w:val="24"/>
+              </w:rPr>
+              <w:t xml:space="preserve"> sum term)</w:t>
+            </w:r>
+          </w:p>
+        </w:tc>
+      </w:tr>
+      <w:tr>
+        <w:trPr>
+          <w:trHeight w:val="778"/>
+          <w:jc w:val="center"/>
+        </w:trPr>
+        <w:tc>
+          <w:tcPr>
+            <w:cnfStyle w:val="001000000000" w:firstRow="0" w:lastRow="0" w:firstColumn="1" w:lastColumn="0" w:oddVBand="0" w:evenVBand="0" w:oddHBand="0" w:evenHBand="0" w:firstRowFirstColumn="0" w:firstRowLastColumn="0" w:lastRowFirstColumn="0" w:lastRowLastColumn="0"/>
+            <w:tcW w:w="2266" w:type="dxa"/>
+            <w:vMerge/>
+          </w:tcPr>
+          <w:p>
+            <w:pPr>
+              <w:jc w:val="center"/>
+              <w:rPr>
+                <w:rFonts w:ascii="Calibri" w:hAnsi="Calibri" w:cs="Calibri"/>
+                <w:sz w:val="24"/>
+                <w:szCs w:val="24"/>
+              </w:rPr>
+            </w:pPr>
+          </w:p>
+        </w:tc>
+        <w:tc>
+          <w:tcPr>
+            <w:tcW w:w="2266" w:type="dxa"/>
+            <w:vAlign w:val="center"/>
+          </w:tcPr>
+          <w:p>
+            <w:pPr>
+              <w:jc w:val="center"/>
+              <w:cnfStyle w:val="000000000000" w:firstRow="0" w:lastRow="0" w:firstColumn="0" w:lastColumn="0" w:oddVBand="0" w:evenVBand="0" w:oddHBand="0" w:evenHBand="0" w:firstRowFirstColumn="0" w:firstRowLastColumn="0" w:lastRowFirstColumn="0" w:lastRowLastColumn="0"/>
+              <w:rPr>
+                <w:rFonts w:ascii="Calibri" w:hAnsi="Calibri" w:cs="Calibri"/>
+                <w:sz w:val="28"/>
+                <w:szCs w:val="28"/>
+              </w:rPr>
+            </w:pPr>
+            <w:r>
+              <w:rPr>
+                <w:rFonts w:ascii="Calibri" w:hAnsi="Calibri" w:cs="Calibri"/>
+                <w:sz w:val="28"/>
+                <w:szCs w:val="28"/>
+              </w:rPr>
+              <w:t>Term</w:t>
+            </w:r>
+          </w:p>
+        </w:tc>
+        <w:tc>
+          <w:tcPr>
+            <w:tcW w:w="3323" w:type="dxa"/>
+            <w:vAlign w:val="center"/>
+          </w:tcPr>
+          <w:p>
+            <w:pPr>
+              <w:jc w:val="center"/>
+              <w:cnfStyle w:val="000000000000" w:firstRow="0" w:lastRow="0" w:firstColumn="0" w:lastColumn="0" w:oddVBand="0" w:evenVBand="0" w:oddHBand="0" w:evenHBand="0" w:firstRowFirstColumn="0" w:firstRowLastColumn="0" w:lastRowFirstColumn="0" w:lastRowLastColumn="0"/>
+              <w:rPr>
+                <w:rFonts w:ascii="Calibri" w:hAnsi="Calibri" w:cs="Calibri"/>
+                <w:sz w:val="28"/>
+                <w:szCs w:val="28"/>
+              </w:rPr>
+            </w:pPr>
+            <w:r>
+              <w:rPr>
+                <w:rFonts w:ascii="Calibri" w:hAnsi="Calibri" w:cs="Calibri"/>
+                <w:sz w:val="28"/>
+                <w:szCs w:val="28"/>
+              </w:rPr>
+              <w:t xml:space="preserve">Term </w:t>
+            </w:r>
+            <w:proofErr w:type="gramStart"/>
+            <w:r>
+              <w:rPr>
+                <w:rFonts w:ascii="Calibri" w:hAnsi="Calibri" w:cs="Calibri"/>
+                <w:sz w:val="28"/>
+                <w:szCs w:val="28"/>
+              </w:rPr>
+              <w:t xml:space="preserve">‘ </w:t>
+            </w:r>
+            <w:r>
+              <w:rPr>
+                <w:rFonts w:ascii="Cambria Math" w:eastAsia="CMSY10" w:hAnsi="Cambria Math" w:cs="Cambria Math"/>
+                <w:sz w:val="28"/>
+                <w:szCs w:val="28"/>
+              </w:rPr>
+              <w:t>∗</w:t>
+            </w:r>
+            <w:proofErr w:type="gramEnd"/>
+            <w:r>
+              <w:rPr>
+                <w:rFonts w:ascii="Calibri" w:eastAsia="CMSY10" w:hAnsi="Calibri" w:cs="Calibri"/>
+                <w:sz w:val="28"/>
+                <w:szCs w:val="28"/>
+              </w:rPr>
+              <w:t xml:space="preserve"> </w:t>
+            </w:r>
+            <w:r>
+              <w:rPr>
+                <w:rFonts w:ascii="Calibri" w:hAnsi="Calibri" w:cs="Calibri"/>
+                <w:sz w:val="28"/>
+                <w:szCs w:val="28"/>
+              </w:rPr>
+              <w:t>‘ Factor</w:t>
+            </w:r>
+          </w:p>
+        </w:tc>
+        <w:tc>
+          <w:tcPr>
+            <w:tcW w:w="3903" w:type="dxa"/>
+            <w:vAlign w:val="center"/>
+          </w:tcPr>
+          <w:p>
+            <w:pPr>
+              <w:jc w:val="center"/>
+              <w:cnfStyle w:val="000000000000" w:firstRow="0" w:lastRow="0" w:firstColumn="0" w:lastColumn="0" w:oddVBand="0" w:evenVBand="0" w:oddHBand="0" w:evenHBand="0" w:firstRowFirstColumn="0" w:firstRowLastColumn="0" w:lastRowFirstColumn="0" w:lastRowLastColumn="0"/>
+              <w:rPr>
+                <w:rFonts w:ascii="Calibri" w:hAnsi="Calibri" w:cs="Calibri"/>
+                <w:sz w:val="24"/>
+                <w:szCs w:val="24"/>
+              </w:rPr>
+            </w:pPr>
+            <w:r>
+              <w:rPr>
+                <w:rFonts w:ascii="Calibri" w:hAnsi="Calibri" w:cs="Calibri"/>
+                <w:sz w:val="24"/>
+                <w:szCs w:val="24"/>
+              </w:rPr>
+              <w:t>(</w:t>
+            </w:r>
+            <w:proofErr w:type="gramStart"/>
+            <w:r>
+              <w:rPr>
+                <w:rFonts w:ascii="Calibri" w:hAnsi="Calibri" w:cs="Calibri"/>
+                <w:sz w:val="24"/>
+                <w:szCs w:val="24"/>
+              </w:rPr>
+              <w:t>star</w:t>
+            </w:r>
+            <w:proofErr w:type="gramEnd"/>
+            <w:r>
+              <w:rPr>
+                <w:rFonts w:ascii="Calibri" w:hAnsi="Calibri" w:cs="Calibri"/>
+                <w:sz w:val="24"/>
+                <w:szCs w:val="24"/>
+              </w:rPr>
+              <w:t xml:space="preserve"> term factor)</w:t>
+            </w:r>
+          </w:p>
+        </w:tc>
+      </w:tr>
+      <w:tr>
+        <w:trPr>
+          <w:cnfStyle w:val="000000100000" w:firstRow="0" w:lastRow="0" w:firstColumn="0" w:lastColumn="0" w:oddVBand="0" w:evenVBand="0" w:oddHBand="1" w:evenHBand="0" w:firstRowFirstColumn="0" w:firstRowLastColumn="0" w:lastRowFirstColumn="0" w:lastRowLastColumn="0"/>
+          <w:trHeight w:val="778"/>
+          <w:jc w:val="center"/>
+        </w:trPr>
+        <w:tc>
+          <w:tcPr>
+            <w:cnfStyle w:val="001000000000" w:firstRow="0" w:lastRow="0" w:firstColumn="1" w:lastColumn="0" w:oddVBand="0" w:evenVBand="0" w:oddHBand="0" w:evenHBand="0" w:firstRowFirstColumn="0" w:firstRowLastColumn="0" w:lastRowFirstColumn="0" w:lastRowLastColumn="0"/>
+            <w:tcW w:w="2266" w:type="dxa"/>
+            <w:vMerge/>
+          </w:tcPr>
+          <w:p>
+            <w:pPr>
+              <w:jc w:val="center"/>
+              <w:rPr>
+                <w:rFonts w:ascii="Calibri" w:hAnsi="Calibri" w:cs="Calibri"/>
+                <w:sz w:val="24"/>
+                <w:szCs w:val="24"/>
+              </w:rPr>
+            </w:pPr>
+          </w:p>
+        </w:tc>
+        <w:tc>
+          <w:tcPr>
+            <w:tcW w:w="2266" w:type="dxa"/>
+            <w:vAlign w:val="center"/>
+          </w:tcPr>
+          <w:p>
+            <w:pPr>
+              <w:jc w:val="center"/>
+              <w:cnfStyle w:val="000000100000" w:firstRow="0" w:lastRow="0" w:firstColumn="0" w:lastColumn="0" w:oddVBand="0" w:evenVBand="0" w:oddHBand="1" w:evenHBand="0" w:firstRowFirstColumn="0" w:firstRowLastColumn="0" w:lastRowFirstColumn="0" w:lastRowLastColumn="0"/>
+              <w:rPr>
+                <w:rFonts w:ascii="Calibri" w:hAnsi="Calibri" w:cs="Calibri"/>
+                <w:sz w:val="28"/>
+                <w:szCs w:val="28"/>
+              </w:rPr>
+            </w:pPr>
+            <w:r>
+              <w:rPr>
+                <w:rFonts w:ascii="Calibri" w:hAnsi="Calibri" w:cs="Calibri"/>
+                <w:sz w:val="28"/>
+                <w:szCs w:val="28"/>
+              </w:rPr>
+              <w:t>Term</w:t>
+            </w:r>
+          </w:p>
+        </w:tc>
+        <w:tc>
+          <w:tcPr>
+            <w:tcW w:w="3323" w:type="dxa"/>
+            <w:vAlign w:val="center"/>
+          </w:tcPr>
+          <w:p>
+            <w:pPr>
+              <w:jc w:val="center"/>
+              <w:cnfStyle w:val="000000100000" w:firstRow="0" w:lastRow="0" w:firstColumn="0" w:lastColumn="0" w:oddVBand="0" w:evenVBand="0" w:oddHBand="1" w:evenHBand="0" w:firstRowFirstColumn="0" w:firstRowLastColumn="0" w:lastRowFirstColumn="0" w:lastRowLastColumn="0"/>
+              <w:rPr>
+                <w:rFonts w:ascii="Calibri" w:hAnsi="Calibri" w:cs="Calibri"/>
+                <w:sz w:val="28"/>
+                <w:szCs w:val="28"/>
+              </w:rPr>
+            </w:pPr>
+            <w:r>
+              <w:rPr>
+                <w:rFonts w:ascii="Calibri" w:hAnsi="Calibri" w:cs="Calibri"/>
+                <w:sz w:val="28"/>
+                <w:szCs w:val="28"/>
+              </w:rPr>
+              <w:t xml:space="preserve">Term </w:t>
+            </w:r>
+            <w:proofErr w:type="gramStart"/>
+            <w:r>
+              <w:rPr>
+                <w:rFonts w:ascii="Calibri" w:hAnsi="Calibri" w:cs="Calibri"/>
+                <w:sz w:val="28"/>
+                <w:szCs w:val="28"/>
+              </w:rPr>
+              <w:t xml:space="preserve">‘ </w:t>
+            </w:r>
+            <w:r>
+              <w:rPr>
+                <w:rFonts w:ascii="Calibri" w:eastAsia="CMSY10" w:hAnsi="Calibri" w:cs="Calibri"/>
+                <w:sz w:val="28"/>
+                <w:szCs w:val="28"/>
+              </w:rPr>
+              <w:t>/</w:t>
+            </w:r>
+            <w:proofErr w:type="gramEnd"/>
+            <w:r>
+              <w:rPr>
+                <w:rFonts w:ascii="Calibri" w:eastAsia="CMSY10" w:hAnsi="Calibri" w:cs="Calibri"/>
+                <w:sz w:val="28"/>
+                <w:szCs w:val="28"/>
+              </w:rPr>
+              <w:t xml:space="preserve"> </w:t>
+            </w:r>
+            <w:r>
+              <w:rPr>
+                <w:rFonts w:ascii="Calibri" w:hAnsi="Calibri" w:cs="Calibri"/>
+                <w:sz w:val="28"/>
+                <w:szCs w:val="28"/>
+              </w:rPr>
+              <w:t>‘ Factor</w:t>
+            </w:r>
+          </w:p>
+        </w:tc>
+        <w:tc>
+          <w:tcPr>
+            <w:tcW w:w="3903" w:type="dxa"/>
+            <w:vAlign w:val="center"/>
+          </w:tcPr>
+          <w:p>
+            <w:pPr>
+              <w:jc w:val="center"/>
+              <w:cnfStyle w:val="000000100000" w:firstRow="0" w:lastRow="0" w:firstColumn="0" w:lastColumn="0" w:oddVBand="0" w:evenVBand="0" w:oddHBand="1" w:evenHBand="0" w:firstRowFirstColumn="0" w:firstRowLastColumn="0" w:lastRowFirstColumn="0" w:lastRowLastColumn="0"/>
+              <w:rPr>
+                <w:rFonts w:ascii="Calibri" w:hAnsi="Calibri" w:cs="Calibri"/>
+                <w:sz w:val="24"/>
+                <w:szCs w:val="24"/>
+              </w:rPr>
+            </w:pPr>
+            <w:r>
+              <w:rPr>
+                <w:rFonts w:ascii="Calibri" w:hAnsi="Calibri" w:cs="Calibri"/>
+                <w:sz w:val="24"/>
+                <w:szCs w:val="24"/>
+              </w:rPr>
+              <w:t>(</w:t>
+            </w:r>
+            <w:proofErr w:type="gramStart"/>
+            <w:r>
+              <w:rPr>
+                <w:rFonts w:ascii="Calibri" w:hAnsi="Calibri" w:cs="Calibri"/>
+                <w:sz w:val="24"/>
+                <w:szCs w:val="24"/>
+              </w:rPr>
+              <w:t>slash</w:t>
+            </w:r>
+            <w:proofErr w:type="gramEnd"/>
+            <w:r>
+              <w:rPr>
+                <w:rFonts w:ascii="Calibri" w:hAnsi="Calibri" w:cs="Calibri"/>
+                <w:sz w:val="24"/>
+                <w:szCs w:val="24"/>
+              </w:rPr>
+              <w:t xml:space="preserve"> term factor)</w:t>
+            </w:r>
+          </w:p>
+        </w:tc>
+      </w:tr>
+      <w:tr>
+        <w:trPr>
+          <w:trHeight w:val="778"/>
+          <w:jc w:val="center"/>
+        </w:trPr>
+        <w:tc>
+          <w:tcPr>
+            <w:cnfStyle w:val="001000000000" w:firstRow="0" w:lastRow="0" w:firstColumn="1" w:lastColumn="0" w:oddVBand="0" w:evenVBand="0" w:oddHBand="0" w:evenHBand="0" w:firstRowFirstColumn="0" w:firstRowLastColumn="0" w:lastRowFirstColumn="0" w:lastRowLastColumn="0"/>
+            <w:tcW w:w="2266" w:type="dxa"/>
+            <w:vMerge/>
+          </w:tcPr>
+          <w:p>
+            <w:pPr>
+              <w:jc w:val="center"/>
+              <w:rPr>
+                <w:rFonts w:ascii="Calibri" w:hAnsi="Calibri" w:cs="Calibri"/>
+                <w:sz w:val="24"/>
+                <w:szCs w:val="24"/>
+              </w:rPr>
+            </w:pPr>
+          </w:p>
+        </w:tc>
+        <w:tc>
+          <w:tcPr>
+            <w:tcW w:w="2266" w:type="dxa"/>
+            <w:vAlign w:val="center"/>
+          </w:tcPr>
+          <w:p>
+            <w:pPr>
+              <w:jc w:val="center"/>
+              <w:cnfStyle w:val="000000000000" w:firstRow="0" w:lastRow="0" w:firstColumn="0" w:lastColumn="0" w:oddVBand="0" w:evenVBand="0" w:oddHBand="0" w:evenHBand="0" w:firstRowFirstColumn="0" w:firstRowLastColumn="0" w:lastRowFirstColumn="0" w:lastRowLastColumn="0"/>
+              <w:rPr>
+                <w:rFonts w:ascii="Calibri" w:hAnsi="Calibri" w:cs="Calibri"/>
+                <w:sz w:val="28"/>
+                <w:szCs w:val="28"/>
+              </w:rPr>
+            </w:pPr>
+            <w:r>
+              <w:rPr>
+                <w:rFonts w:ascii="Calibri" w:hAnsi="Calibri" w:cs="Calibri"/>
+                <w:sz w:val="28"/>
+                <w:szCs w:val="28"/>
+              </w:rPr>
+              <w:t>Factor</w:t>
+            </w:r>
+          </w:p>
+        </w:tc>
+        <w:tc>
+          <w:tcPr>
+            <w:tcW w:w="3323" w:type="dxa"/>
+            <w:vAlign w:val="center"/>
+          </w:tcPr>
+          <w:p>
+            <w:pPr>
+              <w:jc w:val="center"/>
+              <w:cnfStyle w:val="000000000000" w:firstRow="0" w:lastRow="0" w:firstColumn="0" w:lastColumn="0" w:oddVBand="0" w:evenVBand="0" w:oddHBand="0" w:evenHBand="0" w:firstRowFirstColumn="0" w:firstRowLastColumn="0" w:lastRowFirstColumn="0" w:lastRowLastColumn="0"/>
+              <w:rPr>
+                <w:rFonts w:ascii="Calibri" w:hAnsi="Calibri" w:cs="Calibri"/>
+                <w:sz w:val="28"/>
+                <w:szCs w:val="28"/>
+              </w:rPr>
+            </w:pPr>
+            <w:proofErr w:type="gramStart"/>
+            <w:r>
+              <w:rPr>
+                <w:rFonts w:ascii="Calibri" w:hAnsi="Calibri" w:cs="Calibri"/>
+                <w:sz w:val="28"/>
+                <w:szCs w:val="28"/>
+              </w:rPr>
+              <w:t>‘ +</w:t>
+            </w:r>
+            <w:proofErr w:type="gramEnd"/>
+            <w:r>
+              <w:rPr>
+                <w:rFonts w:ascii="Calibri" w:hAnsi="Calibri" w:cs="Calibri"/>
+                <w:sz w:val="28"/>
+                <w:szCs w:val="28"/>
+              </w:rPr>
+              <w:t xml:space="preserve"> ‘ Factor</w:t>
+            </w:r>
+          </w:p>
+        </w:tc>
+        <w:tc>
+          <w:tcPr>
+            <w:tcW w:w="3903" w:type="dxa"/>
+            <w:vAlign w:val="center"/>
+          </w:tcPr>
+          <w:p>
+            <w:pPr>
+              <w:jc w:val="center"/>
+              <w:cnfStyle w:val="000000000000" w:firstRow="0" w:lastRow="0" w:firstColumn="0" w:lastColumn="0" w:oddVBand="0" w:evenVBand="0" w:oddHBand="0" w:evenHBand="0" w:firstRowFirstColumn="0" w:firstRowLastColumn="0" w:lastRowFirstColumn="0" w:lastRowLastColumn="0"/>
+              <w:rPr>
+                <w:rFonts w:ascii="Calibri" w:hAnsi="Calibri" w:cs="Calibri"/>
+                <w:sz w:val="24"/>
+                <w:szCs w:val="24"/>
+              </w:rPr>
+            </w:pPr>
+            <w:r>
+              <w:rPr>
+                <w:rFonts w:ascii="Calibri" w:hAnsi="Calibri" w:cs="Calibri"/>
+                <w:sz w:val="24"/>
+                <w:szCs w:val="24"/>
+              </w:rPr>
+              <w:t>(</w:t>
+            </w:r>
+            <w:proofErr w:type="gramStart"/>
+            <w:r>
+              <w:rPr>
+                <w:rFonts w:ascii="Calibri" w:hAnsi="Calibri" w:cs="Calibri"/>
+                <w:sz w:val="24"/>
+                <w:szCs w:val="24"/>
+              </w:rPr>
+              <w:t>plus</w:t>
+            </w:r>
+            <w:proofErr w:type="gramEnd"/>
+            <w:r>
+              <w:rPr>
+                <w:rFonts w:ascii="Calibri" w:hAnsi="Calibri" w:cs="Calibri"/>
+                <w:sz w:val="24"/>
+                <w:szCs w:val="24"/>
+              </w:rPr>
+              <w:t xml:space="preserve"> factor)</w:t>
+            </w:r>
+          </w:p>
+        </w:tc>
+      </w:tr>
+      <w:tr>
+        <w:trPr>
+          <w:cnfStyle w:val="000000100000" w:firstRow="0" w:lastRow="0" w:firstColumn="0" w:lastColumn="0" w:oddVBand="0" w:evenVBand="0" w:oddHBand="1" w:evenHBand="0" w:firstRowFirstColumn="0" w:firstRowLastColumn="0" w:lastRowFirstColumn="0" w:lastRowLastColumn="0"/>
+          <w:trHeight w:val="778"/>
+          <w:jc w:val="center"/>
+        </w:trPr>
+        <w:tc>
+          <w:tcPr>
+            <w:cnfStyle w:val="001000000000" w:firstRow="0" w:lastRow="0" w:firstColumn="1" w:lastColumn="0" w:oddVBand="0" w:evenVBand="0" w:oddHBand="0" w:evenHBand="0" w:firstRowFirstColumn="0" w:firstRowLastColumn="0" w:lastRowFirstColumn="0" w:lastRowLastColumn="0"/>
+            <w:tcW w:w="2266" w:type="dxa"/>
+            <w:vMerge/>
+          </w:tcPr>
+          <w:p>
+            <w:pPr>
+              <w:jc w:val="center"/>
+              <w:rPr>
+                <w:rFonts w:ascii="Calibri" w:hAnsi="Calibri" w:cs="Calibri"/>
+                <w:sz w:val="24"/>
+                <w:szCs w:val="24"/>
+              </w:rPr>
+            </w:pPr>
+          </w:p>
+        </w:tc>
+        <w:tc>
+          <w:tcPr>
+            <w:tcW w:w="2266" w:type="dxa"/>
+            <w:vAlign w:val="center"/>
+          </w:tcPr>
+          <w:p>
+            <w:pPr>
+              <w:jc w:val="center"/>
+              <w:cnfStyle w:val="000000100000" w:firstRow="0" w:lastRow="0" w:firstColumn="0" w:lastColumn="0" w:oddVBand="0" w:evenVBand="0" w:oddHBand="1" w:evenHBand="0" w:firstRowFirstColumn="0" w:firstRowLastColumn="0" w:lastRowFirstColumn="0" w:lastRowLastColumn="0"/>
+              <w:rPr>
+                <w:rFonts w:ascii="Calibri" w:hAnsi="Calibri" w:cs="Calibri"/>
+                <w:sz w:val="28"/>
+                <w:szCs w:val="28"/>
+              </w:rPr>
+            </w:pPr>
+            <w:r>
+              <w:rPr>
+                <w:rFonts w:ascii="Calibri" w:hAnsi="Calibri" w:cs="Calibri"/>
+                <w:sz w:val="28"/>
+                <w:szCs w:val="28"/>
+              </w:rPr>
+              <w:t>Factor</w:t>
+            </w:r>
+          </w:p>
+        </w:tc>
+        <w:tc>
+          <w:tcPr>
+            <w:tcW w:w="3323" w:type="dxa"/>
+            <w:vAlign w:val="center"/>
+          </w:tcPr>
+          <w:p>
+            <w:pPr>
+              <w:jc w:val="center"/>
+              <w:cnfStyle w:val="000000100000" w:firstRow="0" w:lastRow="0" w:firstColumn="0" w:lastColumn="0" w:oddVBand="0" w:evenVBand="0" w:oddHBand="1" w:evenHBand="0" w:firstRowFirstColumn="0" w:firstRowLastColumn="0" w:lastRowFirstColumn="0" w:lastRowLastColumn="0"/>
+              <w:rPr>
+                <w:rFonts w:ascii="Calibri" w:hAnsi="Calibri" w:cs="Calibri"/>
+                <w:sz w:val="28"/>
+                <w:szCs w:val="28"/>
+              </w:rPr>
+            </w:pPr>
+            <w:proofErr w:type="gramStart"/>
+            <w:r>
+              <w:rPr>
+                <w:rFonts w:ascii="Calibri" w:hAnsi="Calibri" w:cs="Calibri"/>
+                <w:sz w:val="28"/>
+                <w:szCs w:val="28"/>
+              </w:rPr>
+              <w:t xml:space="preserve">‘ </w:t>
+            </w:r>
+            <w:r>
+              <w:rPr>
+                <w:rFonts w:ascii="Calibri" w:hAnsi="Calibri" w:cs="Calibri"/>
+                <w:sz w:val="28"/>
+                <w:szCs w:val="28"/>
+              </w:rPr>
+              <w:t>-</w:t>
+            </w:r>
+            <w:proofErr w:type="gramEnd"/>
+            <w:r>
+              <w:rPr>
+                <w:rFonts w:ascii="Calibri" w:hAnsi="Calibri" w:cs="Calibri"/>
+                <w:sz w:val="28"/>
+                <w:szCs w:val="28"/>
+              </w:rPr>
+              <w:t xml:space="preserve"> ‘ Factor</w:t>
+            </w:r>
+          </w:p>
+        </w:tc>
+        <w:tc>
+          <w:tcPr>
+            <w:tcW w:w="3903" w:type="dxa"/>
+            <w:vAlign w:val="center"/>
+          </w:tcPr>
+          <w:p>
+            <w:pPr>
+              <w:jc w:val="center"/>
+              <w:cnfStyle w:val="000000100000" w:firstRow="0" w:lastRow="0" w:firstColumn="0" w:lastColumn="0" w:oddVBand="0" w:evenVBand="0" w:oddHBand="1" w:evenHBand="0" w:firstRowFirstColumn="0" w:firstRowLastColumn="0" w:lastRowFirstColumn="0" w:lastRowLastColumn="0"/>
+              <w:rPr>
+                <w:rFonts w:ascii="Calibri" w:hAnsi="Calibri" w:cs="Calibri"/>
+                <w:sz w:val="24"/>
+                <w:szCs w:val="24"/>
+              </w:rPr>
+            </w:pPr>
+            <w:r>
+              <w:rPr>
+                <w:rFonts w:ascii="Calibri" w:hAnsi="Calibri" w:cs="Calibri"/>
+                <w:sz w:val="24"/>
+                <w:szCs w:val="24"/>
+              </w:rPr>
+              <w:t>(</w:t>
+            </w:r>
+            <w:proofErr w:type="gramStart"/>
+            <w:r>
+              <w:rPr>
+                <w:rFonts w:ascii="Calibri" w:hAnsi="Calibri" w:cs="Calibri"/>
+                <w:sz w:val="24"/>
+                <w:szCs w:val="24"/>
+              </w:rPr>
+              <w:t>minus</w:t>
+            </w:r>
+            <w:proofErr w:type="gramEnd"/>
+            <w:r>
+              <w:rPr>
+                <w:rFonts w:ascii="Calibri" w:hAnsi="Calibri" w:cs="Calibri"/>
+                <w:sz w:val="24"/>
+                <w:szCs w:val="24"/>
+              </w:rPr>
+              <w:t xml:space="preserve"> factor)</w:t>
+            </w:r>
+          </w:p>
+        </w:tc>
+      </w:tr>
+      <w:tr>
+        <w:trPr>
+          <w:trHeight w:val="778"/>
+          <w:jc w:val="center"/>
+        </w:trPr>
+        <w:tc>
+          <w:tcPr>
+            <w:cnfStyle w:val="001000000000" w:firstRow="0" w:lastRow="0" w:firstColumn="1" w:lastColumn="0" w:oddVBand="0" w:evenVBand="0" w:oddHBand="0" w:evenHBand="0" w:firstRowFirstColumn="0" w:firstRowLastColumn="0" w:lastRowFirstColumn="0" w:lastRowLastColumn="0"/>
+            <w:tcW w:w="2266" w:type="dxa"/>
+            <w:vMerge/>
+          </w:tcPr>
+          <w:p>
+            <w:pPr>
+              <w:jc w:val="center"/>
+              <w:rPr>
+                <w:rFonts w:ascii="Calibri" w:hAnsi="Calibri" w:cs="Calibri"/>
+                <w:sz w:val="24"/>
+                <w:szCs w:val="24"/>
+              </w:rPr>
+            </w:pPr>
+          </w:p>
+        </w:tc>
+        <w:tc>
+          <w:tcPr>
+            <w:tcW w:w="2266" w:type="dxa"/>
+            <w:vAlign w:val="center"/>
+          </w:tcPr>
+          <w:p>
+            <w:pPr>
+              <w:jc w:val="center"/>
+              <w:cnfStyle w:val="000000000000" w:firstRow="0" w:lastRow="0" w:firstColumn="0" w:lastColumn="0" w:oddVBand="0" w:evenVBand="0" w:oddHBand="0" w:evenHBand="0" w:firstRowFirstColumn="0" w:firstRowLastColumn="0" w:lastRowFirstColumn="0" w:lastRowLastColumn="0"/>
+              <w:rPr>
+                <w:rFonts w:ascii="Calibri" w:hAnsi="Calibri" w:cs="Calibri"/>
+                <w:sz w:val="28"/>
+                <w:szCs w:val="28"/>
+              </w:rPr>
+            </w:pPr>
+            <w:r>
+              <w:rPr>
+                <w:rFonts w:ascii="Calibri" w:hAnsi="Calibri" w:cs="Calibri"/>
+                <w:sz w:val="28"/>
+                <w:szCs w:val="28"/>
+              </w:rPr>
+              <w:t>Power</w:t>
+            </w:r>
+          </w:p>
+        </w:tc>
+        <w:tc>
+          <w:tcPr>
+            <w:tcW w:w="3323" w:type="dxa"/>
+            <w:vAlign w:val="center"/>
+          </w:tcPr>
+          <w:p>
+            <w:pPr>
+              <w:jc w:val="center"/>
+              <w:cnfStyle w:val="000000000000" w:firstRow="0" w:lastRow="0" w:firstColumn="0" w:lastColumn="0" w:oddVBand="0" w:evenVBand="0" w:oddHBand="0" w:evenHBand="0" w:firstRowFirstColumn="0" w:firstRowLastColumn="0" w:lastRowFirstColumn="0" w:lastRowLastColumn="0"/>
+              <w:rPr>
+                <w:rFonts w:ascii="Calibri" w:hAnsi="Calibri" w:cs="Calibri"/>
+                <w:sz w:val="28"/>
+                <w:szCs w:val="28"/>
+              </w:rPr>
+            </w:pPr>
+            <w:r>
+              <w:rPr>
+                <w:rFonts w:ascii="Calibri" w:hAnsi="Calibri" w:cs="Calibri"/>
+                <w:sz w:val="28"/>
+                <w:szCs w:val="28"/>
+              </w:rPr>
+              <w:t xml:space="preserve">Atom </w:t>
+            </w:r>
+            <w:proofErr w:type="gramStart"/>
+            <w:r>
+              <w:rPr>
+                <w:rFonts w:ascii="Calibri" w:hAnsi="Calibri" w:cs="Calibri"/>
+                <w:sz w:val="28"/>
+                <w:szCs w:val="28"/>
+              </w:rPr>
+              <w:t xml:space="preserve">‘ </w:t>
+            </w:r>
+            <w:r>
+              <w:rPr>
+                <w:rFonts w:ascii="Cambria Math" w:eastAsia="CMSY10" w:hAnsi="Cambria Math" w:cs="Cambria Math"/>
+                <w:sz w:val="28"/>
+                <w:szCs w:val="28"/>
+              </w:rPr>
+              <w:t>∗</w:t>
+            </w:r>
+            <w:proofErr w:type="gramEnd"/>
+            <w:r>
+              <w:rPr>
+                <w:rFonts w:ascii="Calibri" w:eastAsia="CMSY10" w:hAnsi="Calibri" w:cs="Calibri"/>
+                <w:sz w:val="28"/>
+                <w:szCs w:val="28"/>
+              </w:rPr>
+              <w:t xml:space="preserve"> </w:t>
+            </w:r>
+            <w:r>
+              <w:rPr>
+                <w:rFonts w:ascii="Cambria Math" w:eastAsia="CMSY10" w:hAnsi="Cambria Math" w:cs="Cambria Math"/>
+                <w:sz w:val="28"/>
+                <w:szCs w:val="28"/>
+              </w:rPr>
+              <w:t>∗</w:t>
+            </w:r>
+            <w:r>
+              <w:rPr>
+                <w:rFonts w:ascii="Calibri" w:hAnsi="Calibri" w:cs="Calibri"/>
+                <w:sz w:val="28"/>
+                <w:szCs w:val="28"/>
+              </w:rPr>
+              <w:t>‘ Factor</w:t>
+            </w:r>
+          </w:p>
+        </w:tc>
+        <w:tc>
+          <w:tcPr>
+            <w:tcW w:w="3903" w:type="dxa"/>
+            <w:vAlign w:val="center"/>
+          </w:tcPr>
+          <w:p>
+            <w:pPr>
+              <w:jc w:val="center"/>
+              <w:cnfStyle w:val="000000000000" w:firstRow="0" w:lastRow="0" w:firstColumn="0" w:lastColumn="0" w:oddVBand="0" w:evenVBand="0" w:oddHBand="0" w:evenHBand="0" w:firstRowFirstColumn="0" w:firstRowLastColumn="0" w:lastRowFirstColumn="0" w:lastRowLastColumn="0"/>
+              <w:rPr>
+                <w:rFonts w:ascii="Calibri" w:hAnsi="Calibri" w:cs="Calibri"/>
+                <w:sz w:val="24"/>
+                <w:szCs w:val="24"/>
+              </w:rPr>
+            </w:pPr>
+            <w:r>
+              <w:rPr>
+                <w:rFonts w:ascii="Calibri" w:hAnsi="Calibri" w:cs="Calibri"/>
+                <w:sz w:val="24"/>
+                <w:szCs w:val="24"/>
+              </w:rPr>
+              <w:t>(</w:t>
+            </w:r>
+            <w:proofErr w:type="spellStart"/>
+            <w:proofErr w:type="gramStart"/>
+            <w:r>
+              <w:rPr>
+                <w:rFonts w:ascii="Calibri" w:hAnsi="Calibri" w:cs="Calibri"/>
+                <w:sz w:val="24"/>
+                <w:szCs w:val="24"/>
+              </w:rPr>
+              <w:t>doublestar</w:t>
+            </w:r>
+            <w:proofErr w:type="spellEnd"/>
+            <w:proofErr w:type="gramEnd"/>
+            <w:r>
+              <w:rPr>
+                <w:rFonts w:ascii="Calibri" w:hAnsi="Calibri" w:cs="Calibri"/>
+                <w:sz w:val="24"/>
+                <w:szCs w:val="24"/>
+              </w:rPr>
+              <w:t xml:space="preserve"> atom factor)</w:t>
+            </w:r>
+          </w:p>
+        </w:tc>
+      </w:tr>
+      <w:tr>
+        <w:trPr>
+          <w:cnfStyle w:val="000000100000" w:firstRow="0" w:lastRow="0" w:firstColumn="0" w:lastColumn="0" w:oddVBand="0" w:evenVBand="0" w:oddHBand="1" w:evenHBand="0" w:firstRowFirstColumn="0" w:firstRowLastColumn="0" w:lastRowFirstColumn="0" w:lastRowLastColumn="0"/>
+          <w:trHeight w:val="778"/>
+          <w:jc w:val="center"/>
+        </w:trPr>
+        <w:tc>
+          <w:tcPr>
+            <w:cnfStyle w:val="001000000000" w:firstRow="0" w:lastRow="0" w:firstColumn="1" w:lastColumn="0" w:oddVBand="0" w:evenVBand="0" w:oddHBand="0" w:evenHBand="0" w:firstRowFirstColumn="0" w:firstRowLastColumn="0" w:lastRowFirstColumn="0" w:lastRowLastColumn="0"/>
+            <w:tcW w:w="2266" w:type="dxa"/>
+            <w:vMerge/>
+          </w:tcPr>
+          <w:p>
+            <w:pPr>
+              <w:jc w:val="center"/>
+              <w:rPr>
+                <w:rFonts w:ascii="Calibri" w:hAnsi="Calibri" w:cs="Calibri"/>
+                <w:sz w:val="24"/>
+                <w:szCs w:val="24"/>
+              </w:rPr>
+            </w:pPr>
+          </w:p>
+        </w:tc>
+        <w:tc>
+          <w:tcPr>
+            <w:tcW w:w="2266" w:type="dxa"/>
+            <w:vAlign w:val="center"/>
+          </w:tcPr>
+          <w:p>
+            <w:pPr>
+              <w:jc w:val="center"/>
+              <w:cnfStyle w:val="000000100000" w:firstRow="0" w:lastRow="0" w:firstColumn="0" w:lastColumn="0" w:oddVBand="0" w:evenVBand="0" w:oddHBand="1" w:evenHBand="0" w:firstRowFirstColumn="0" w:firstRowLastColumn="0" w:lastRowFirstColumn="0" w:lastRowLastColumn="0"/>
+              <w:rPr>
+                <w:rFonts w:ascii="Calibri" w:hAnsi="Calibri" w:cs="Calibri"/>
+                <w:sz w:val="28"/>
+                <w:szCs w:val="28"/>
+              </w:rPr>
+            </w:pPr>
+            <w:r>
+              <w:rPr>
+                <w:rFonts w:ascii="Calibri" w:hAnsi="Calibri" w:cs="Calibri"/>
+                <w:sz w:val="28"/>
+                <w:szCs w:val="28"/>
+              </w:rPr>
+              <w:t>Primary</w:t>
+            </w:r>
+          </w:p>
+        </w:tc>
+        <w:tc>
+          <w:tcPr>
+            <w:tcW w:w="3323" w:type="dxa"/>
+            <w:vAlign w:val="center"/>
+          </w:tcPr>
+          <w:p>
+            <w:pPr>
+              <w:jc w:val="center"/>
+              <w:cnfStyle w:val="000000100000" w:firstRow="0" w:lastRow="0" w:firstColumn="0" w:lastColumn="0" w:oddVBand="0" w:evenVBand="0" w:oddHBand="1" w:evenHBand="0" w:firstRowFirstColumn="0" w:firstRowLastColumn="0" w:lastRowFirstColumn="0" w:lastRowLastColumn="0"/>
+              <w:rPr>
+                <w:rFonts w:ascii="Calibri" w:hAnsi="Calibri" w:cs="Calibri"/>
+                <w:sz w:val="28"/>
+                <w:szCs w:val="28"/>
+              </w:rPr>
+            </w:pPr>
+            <w:r>
+              <w:rPr>
+                <w:rFonts w:ascii="Calibri" w:hAnsi="Calibri" w:cs="Calibri"/>
+                <w:sz w:val="28"/>
+                <w:szCs w:val="28"/>
+              </w:rPr>
+              <w:t>Primary ‘</w:t>
+            </w:r>
+            <w:proofErr w:type="gramStart"/>
+            <w:r>
+              <w:rPr>
+                <w:rFonts w:ascii="Calibri" w:hAnsi="Calibri" w:cs="Calibri"/>
+                <w:sz w:val="28"/>
+                <w:szCs w:val="28"/>
+              </w:rPr>
+              <w:t>[‘ Expression</w:t>
+            </w:r>
+            <w:proofErr w:type="gramEnd"/>
+            <w:r>
+              <w:rPr>
+                <w:rFonts w:ascii="Calibri" w:hAnsi="Calibri" w:cs="Calibri"/>
+                <w:sz w:val="28"/>
+                <w:szCs w:val="28"/>
+              </w:rPr>
+              <w:t xml:space="preserve"> ‘]‘</w:t>
+            </w:r>
+          </w:p>
+        </w:tc>
+        <w:tc>
+          <w:tcPr>
+            <w:tcW w:w="3903" w:type="dxa"/>
+            <w:vAlign w:val="center"/>
+          </w:tcPr>
+          <w:p>
+            <w:pPr>
+              <w:jc w:val="center"/>
+              <w:cnfStyle w:val="000000100000" w:firstRow="0" w:lastRow="0" w:firstColumn="0" w:lastColumn="0" w:oddVBand="0" w:evenVBand="0" w:oddHBand="1" w:evenHBand="0" w:firstRowFirstColumn="0" w:firstRowLastColumn="0" w:lastRowFirstColumn="0" w:lastRowLastColumn="0"/>
+              <w:rPr>
+                <w:rFonts w:ascii="Calibri" w:hAnsi="Calibri" w:cs="Calibri"/>
+                <w:sz w:val="24"/>
+                <w:szCs w:val="24"/>
+              </w:rPr>
+            </w:pPr>
+            <w:r>
+              <w:rPr>
+                <w:rFonts w:ascii="Calibri" w:hAnsi="Calibri" w:cs="Calibri"/>
+                <w:sz w:val="24"/>
+                <w:szCs w:val="24"/>
+              </w:rPr>
+              <w:t>(</w:t>
+            </w:r>
+            <w:proofErr w:type="gramStart"/>
+            <w:r>
+              <w:rPr>
+                <w:rFonts w:ascii="Calibri" w:hAnsi="Calibri" w:cs="Calibri"/>
+                <w:sz w:val="24"/>
+                <w:szCs w:val="24"/>
+              </w:rPr>
+              <w:t>index</w:t>
+            </w:r>
+            <w:proofErr w:type="gramEnd"/>
+            <w:r>
+              <w:rPr>
+                <w:rFonts w:ascii="Calibri" w:hAnsi="Calibri" w:cs="Calibri"/>
+                <w:sz w:val="24"/>
+                <w:szCs w:val="24"/>
+              </w:rPr>
+              <w:t xml:space="preserve"> primary expression)</w:t>
+            </w:r>
+          </w:p>
+        </w:tc>
+      </w:tr>
+      <w:tr>
+        <w:trPr>
+          <w:trHeight w:val="778"/>
+          <w:jc w:val="center"/>
+        </w:trPr>
+        <w:tc>
+          <w:tcPr>
+            <w:cnfStyle w:val="001000000000" w:firstRow="0" w:lastRow="0" w:firstColumn="1" w:lastColumn="0" w:oddVBand="0" w:evenVBand="0" w:oddHBand="0" w:evenHBand="0" w:firstRowFirstColumn="0" w:firstRowLastColumn="0" w:lastRowFirstColumn="0" w:lastRowLastColumn="0"/>
+            <w:tcW w:w="2266" w:type="dxa"/>
+            <w:vMerge/>
+          </w:tcPr>
+          <w:p>
+            <w:pPr>
+              <w:jc w:val="center"/>
+              <w:rPr>
+                <w:rFonts w:ascii="Calibri" w:hAnsi="Calibri" w:cs="Calibri"/>
+                <w:sz w:val="24"/>
+                <w:szCs w:val="24"/>
+              </w:rPr>
+            </w:pPr>
+          </w:p>
+        </w:tc>
+        <w:tc>
+          <w:tcPr>
+            <w:tcW w:w="2266" w:type="dxa"/>
+            <w:vAlign w:val="center"/>
+          </w:tcPr>
+          <w:p>
+            <w:pPr>
+              <w:jc w:val="center"/>
+              <w:cnfStyle w:val="000000000000" w:firstRow="0" w:lastRow="0" w:firstColumn="0" w:lastColumn="0" w:oddVBand="0" w:evenVBand="0" w:oddHBand="0" w:evenHBand="0" w:firstRowFirstColumn="0" w:firstRowLastColumn="0" w:lastRowFirstColumn="0" w:lastRowLastColumn="0"/>
+              <w:rPr>
+                <w:rFonts w:ascii="Calibri" w:hAnsi="Calibri" w:cs="Calibri"/>
+                <w:sz w:val="28"/>
+                <w:szCs w:val="28"/>
+              </w:rPr>
+            </w:pPr>
+            <w:r>
+              <w:rPr>
+                <w:rFonts w:ascii="Calibri" w:hAnsi="Calibri" w:cs="Calibri"/>
+                <w:sz w:val="28"/>
+                <w:szCs w:val="28"/>
+              </w:rPr>
+              <w:t>Primary</w:t>
+            </w:r>
+          </w:p>
+        </w:tc>
+        <w:tc>
+          <w:tcPr>
+            <w:tcW w:w="3323" w:type="dxa"/>
+            <w:vAlign w:val="center"/>
+          </w:tcPr>
+          <w:p>
+            <w:pPr>
+              <w:jc w:val="center"/>
+              <w:cnfStyle w:val="000000000000" w:firstRow="0" w:lastRow="0" w:firstColumn="0" w:lastColumn="0" w:oddVBand="0" w:evenVBand="0" w:oddHBand="0" w:evenHBand="0" w:firstRowFirstColumn="0" w:firstRowLastColumn="0" w:lastRowFirstColumn="0" w:lastRowLastColumn="0"/>
+              <w:rPr>
+                <w:rFonts w:ascii="Calibri" w:hAnsi="Calibri" w:cs="Calibri"/>
+                <w:sz w:val="28"/>
+                <w:szCs w:val="28"/>
+              </w:rPr>
+            </w:pPr>
+            <w:r>
+              <w:rPr>
+                <w:rFonts w:ascii="Calibri" w:hAnsi="Calibri" w:cs="Calibri"/>
+                <w:sz w:val="28"/>
+                <w:szCs w:val="28"/>
+              </w:rPr>
+              <w:t>Primary ‘</w:t>
+            </w:r>
+            <w:proofErr w:type="gramStart"/>
+            <w:r>
+              <w:rPr>
+                <w:rFonts w:ascii="Calibri" w:hAnsi="Calibri" w:cs="Calibri"/>
+                <w:sz w:val="28"/>
+                <w:szCs w:val="28"/>
+              </w:rPr>
+              <w:t>()‘</w:t>
+            </w:r>
+            <w:proofErr w:type="gramEnd"/>
+            <w:r>
+              <w:rPr>
+                <w:rFonts w:ascii="Calibri" w:hAnsi="Calibri" w:cs="Calibri"/>
+                <w:sz w:val="28"/>
+                <w:szCs w:val="28"/>
+              </w:rPr>
+              <w:t xml:space="preserve"> | </w:t>
+            </w:r>
+            <w:r>
+              <w:rPr>
+                <w:rFonts w:ascii="Calibri" w:hAnsi="Calibri" w:cs="Calibri"/>
+                <w:sz w:val="28"/>
+                <w:szCs w:val="28"/>
+              </w:rPr>
+              <w:t>Primary ‘(‘ Arguments ‘)‘</w:t>
+            </w:r>
+          </w:p>
+        </w:tc>
+        <w:tc>
+          <w:tcPr>
+            <w:tcW w:w="3903" w:type="dxa"/>
+            <w:vAlign w:val="center"/>
+          </w:tcPr>
+          <w:p>
+            <w:pPr>
+              <w:jc w:val="center"/>
+              <w:cnfStyle w:val="000000000000" w:firstRow="0" w:lastRow="0" w:firstColumn="0" w:lastColumn="0" w:oddVBand="0" w:evenVBand="0" w:oddHBand="0" w:evenHBand="0" w:firstRowFirstColumn="0" w:firstRowLastColumn="0" w:lastRowFirstColumn="0" w:lastRowLastColumn="0"/>
+              <w:rPr>
+                <w:rFonts w:ascii="Calibri" w:hAnsi="Calibri" w:cs="Calibri"/>
+                <w:sz w:val="24"/>
+                <w:szCs w:val="24"/>
+              </w:rPr>
+            </w:pPr>
+            <w:r>
+              <w:rPr>
+                <w:rFonts w:ascii="Calibri" w:hAnsi="Calibri" w:cs="Calibri"/>
+              </w:rPr>
+              <w:t>(</w:t>
+            </w:r>
+            <w:proofErr w:type="gramStart"/>
+            <w:r>
+              <w:rPr>
+                <w:rFonts w:ascii="Calibri" w:hAnsi="Calibri" w:cs="Calibri"/>
+              </w:rPr>
+              <w:t>call</w:t>
+            </w:r>
+            <w:proofErr w:type="gramEnd"/>
+            <w:r>
+              <w:rPr>
+                <w:rFonts w:ascii="Calibri" w:hAnsi="Calibri" w:cs="Calibri"/>
+              </w:rPr>
+              <w:t xml:space="preserve"> primary (argument1 argument2 …))</w:t>
+            </w:r>
+          </w:p>
+        </w:tc>
+      </w:tr>
+      <w:tr>
+        <w:trPr>
+          <w:cnfStyle w:val="000000100000" w:firstRow="0" w:lastRow="0" w:firstColumn="0" w:lastColumn="0" w:oddVBand="0" w:evenVBand="0" w:oddHBand="1" w:evenHBand="0" w:firstRowFirstColumn="0" w:firstRowLastColumn="0" w:lastRowFirstColumn="0" w:lastRowLastColumn="0"/>
+          <w:trHeight w:val="778"/>
+          <w:jc w:val="center"/>
+        </w:trPr>
+        <w:tc>
+          <w:tcPr>
+            <w:cnfStyle w:val="001000000000" w:firstRow="0" w:lastRow="0" w:firstColumn="1" w:lastColumn="0" w:oddVBand="0" w:evenVBand="0" w:oddHBand="0" w:evenHBand="0" w:firstRowFirstColumn="0" w:firstRowLastColumn="0" w:lastRowFirstColumn="0" w:lastRowLastColumn="0"/>
+            <w:tcW w:w="2266" w:type="dxa"/>
+            <w:vMerge/>
+          </w:tcPr>
+          <w:p>
+            <w:pPr>
+              <w:jc w:val="center"/>
+              <w:rPr>
+                <w:rFonts w:ascii="Calibri" w:hAnsi="Calibri" w:cs="Calibri"/>
+                <w:sz w:val="24"/>
+                <w:szCs w:val="24"/>
+              </w:rPr>
+            </w:pPr>
+          </w:p>
+        </w:tc>
+        <w:tc>
+          <w:tcPr>
+            <w:tcW w:w="2266" w:type="dxa"/>
+            <w:vAlign w:val="center"/>
+          </w:tcPr>
+          <w:p>
+            <w:pPr>
+              <w:jc w:val="center"/>
+              <w:cnfStyle w:val="000000100000" w:firstRow="0" w:lastRow="0" w:firstColumn="0" w:lastColumn="0" w:oddVBand="0" w:evenVBand="0" w:oddHBand="1" w:evenHBand="0" w:firstRowFirstColumn="0" w:firstRowLastColumn="0" w:lastRowFirstColumn="0" w:lastRowLastColumn="0"/>
+              <w:rPr>
+                <w:rFonts w:ascii="Calibri" w:hAnsi="Calibri" w:cs="Calibri"/>
+                <w:sz w:val="28"/>
+                <w:szCs w:val="28"/>
+              </w:rPr>
+            </w:pPr>
+            <w:r>
+              <w:rPr>
+                <w:rFonts w:ascii="Calibri" w:hAnsi="Calibri" w:cs="Calibri"/>
+                <w:sz w:val="28"/>
+                <w:szCs w:val="28"/>
+              </w:rPr>
+              <w:t>Arguments</w:t>
+            </w:r>
+          </w:p>
+        </w:tc>
+        <w:tc>
+          <w:tcPr>
+            <w:tcW w:w="3323" w:type="dxa"/>
+            <w:vAlign w:val="center"/>
+          </w:tcPr>
+          <w:p>
+            <w:pPr>
+              <w:jc w:val="center"/>
+              <w:cnfStyle w:val="000000100000" w:firstRow="0" w:lastRow="0" w:firstColumn="0" w:lastColumn="0" w:oddVBand="0" w:evenVBand="0" w:oddHBand="1" w:evenHBand="0" w:firstRowFirstColumn="0" w:firstRowLastColumn="0" w:lastRowFirstColumn="0" w:lastRowLastColumn="0"/>
+              <w:rPr>
+                <w:rFonts w:ascii="Calibri" w:hAnsi="Calibri" w:cs="Calibri"/>
+                <w:sz w:val="28"/>
+                <w:szCs w:val="28"/>
+              </w:rPr>
+            </w:pPr>
+            <w:r>
+              <w:rPr>
+                <w:rFonts w:ascii="Calibri" w:hAnsi="Calibri" w:cs="Calibri"/>
+                <w:sz w:val="28"/>
+                <w:szCs w:val="28"/>
+              </w:rPr>
+              <w:t xml:space="preserve">Expression </w:t>
+            </w:r>
+            <w:r>
+              <w:rPr>
+                <w:rFonts w:ascii="Calibri" w:eastAsia="CMSY10" w:hAnsi="Calibri" w:cs="Calibri"/>
+                <w:sz w:val="28"/>
+                <w:szCs w:val="28"/>
+              </w:rPr>
+              <w:t xml:space="preserve">| </w:t>
+            </w:r>
+            <w:r>
+              <w:rPr>
+                <w:rFonts w:ascii="Calibri" w:hAnsi="Calibri" w:cs="Calibri"/>
+                <w:sz w:val="28"/>
+                <w:szCs w:val="28"/>
+              </w:rPr>
+              <w:t xml:space="preserve">Arguments ‘, </w:t>
+            </w:r>
+            <w:proofErr w:type="gramStart"/>
+            <w:r>
+              <w:rPr>
+                <w:rFonts w:ascii="Calibri" w:hAnsi="Calibri" w:cs="Calibri"/>
+                <w:sz w:val="28"/>
+                <w:szCs w:val="28"/>
+              </w:rPr>
+              <w:t>‘ Expression</w:t>
+            </w:r>
+            <w:proofErr w:type="gramEnd"/>
+          </w:p>
+        </w:tc>
+        <w:tc>
+          <w:tcPr>
+            <w:tcW w:w="3903" w:type="dxa"/>
+            <w:vAlign w:val="center"/>
+          </w:tcPr>
+          <w:p>
+            <w:pPr>
+              <w:jc w:val="center"/>
+              <w:cnfStyle w:val="000000100000" w:firstRow="0" w:lastRow="0" w:firstColumn="0" w:lastColumn="0" w:oddVBand="0" w:evenVBand="0" w:oddHBand="1" w:evenHBand="0" w:firstRowFirstColumn="0" w:firstRowLastColumn="0" w:lastRowFirstColumn="0" w:lastRowLastColumn="0"/>
+              <w:rPr>
+                <w:rFonts w:ascii="Calibri" w:hAnsi="Calibri" w:cs="Calibri"/>
+                <w:sz w:val="24"/>
+                <w:szCs w:val="24"/>
+              </w:rPr>
+            </w:pPr>
+            <w:r>
+              <w:rPr>
+                <w:rFonts w:ascii="Calibri" w:hAnsi="Calibri" w:cs="Calibri"/>
+                <w:sz w:val="24"/>
+                <w:szCs w:val="24"/>
+              </w:rPr>
+              <w:t xml:space="preserve">(exp1 exp2 </w:t>
+            </w:r>
+            <w:proofErr w:type="gramStart"/>
+            <w:r>
+              <w:rPr>
+                <w:rFonts w:ascii="Calibri" w:hAnsi="Calibri" w:cs="Calibri"/>
+                <w:sz w:val="24"/>
+                <w:szCs w:val="24"/>
+              </w:rPr>
+              <w:t>… )</w:t>
+            </w:r>
+            <w:proofErr w:type="gramEnd"/>
+          </w:p>
+        </w:tc>
+      </w:tr>
+      <w:tr>
+        <w:trPr>
+          <w:trHeight w:val="778"/>
+          <w:jc w:val="center"/>
+        </w:trPr>
+        <w:tc>
+          <w:tcPr>
+            <w:cnfStyle w:val="001000000000" w:firstRow="0" w:lastRow="0" w:firstColumn="1" w:lastColumn="0" w:oddVBand="0" w:evenVBand="0" w:oddHBand="0" w:evenHBand="0" w:firstRowFirstColumn="0" w:firstRowLastColumn="0" w:lastRowFirstColumn="0" w:lastRowLastColumn="0"/>
+            <w:tcW w:w="2266" w:type="dxa"/>
+            <w:vMerge/>
+          </w:tcPr>
+          <w:p>
+            <w:pPr>
+              <w:jc w:val="center"/>
+              <w:rPr>
+                <w:rFonts w:ascii="Calibri" w:hAnsi="Calibri" w:cs="Calibri"/>
+                <w:sz w:val="24"/>
+                <w:szCs w:val="24"/>
+              </w:rPr>
+            </w:pPr>
+          </w:p>
+        </w:tc>
+        <w:tc>
+          <w:tcPr>
+            <w:tcW w:w="2266" w:type="dxa"/>
+            <w:vAlign w:val="center"/>
+          </w:tcPr>
+          <w:p>
+            <w:pPr>
+              <w:jc w:val="center"/>
+              <w:cnfStyle w:val="000000000000" w:firstRow="0" w:lastRow="0" w:firstColumn="0" w:lastColumn="0" w:oddVBand="0" w:evenVBand="0" w:oddHBand="0" w:evenHBand="0" w:firstRowFirstColumn="0" w:firstRowLastColumn="0" w:lastRowFirstColumn="0" w:lastRowLastColumn="0"/>
+              <w:rPr>
+                <w:rFonts w:ascii="Calibri" w:hAnsi="Calibri" w:cs="Calibri"/>
+                <w:sz w:val="28"/>
+                <w:szCs w:val="28"/>
+              </w:rPr>
+            </w:pPr>
+            <w:r>
+              <w:rPr>
+                <w:rFonts w:ascii="Calibri" w:hAnsi="Calibri" w:cs="Calibri"/>
+                <w:sz w:val="28"/>
+                <w:szCs w:val="28"/>
+              </w:rPr>
+              <w:t>Atom</w:t>
+            </w:r>
+          </w:p>
+        </w:tc>
+        <w:tc>
+          <w:tcPr>
+            <w:tcW w:w="3323" w:type="dxa"/>
+            <w:vAlign w:val="center"/>
+          </w:tcPr>
+          <w:p>
+            <w:pPr>
+              <w:jc w:val="center"/>
+              <w:cnfStyle w:val="000000000000" w:firstRow="0" w:lastRow="0" w:firstColumn="0" w:lastColumn="0" w:oddVBand="0" w:evenVBand="0" w:oddHBand="0" w:evenHBand="0" w:firstRowFirstColumn="0" w:firstRowLastColumn="0" w:lastRowFirstColumn="0" w:lastRowLastColumn="0"/>
+              <w:rPr>
+                <w:rFonts w:ascii="Calibri" w:hAnsi="Calibri" w:cs="Calibri"/>
+                <w:sz w:val="28"/>
+                <w:szCs w:val="28"/>
+              </w:rPr>
+            </w:pPr>
+            <w:r>
+              <w:rPr>
+                <w:rFonts w:ascii="Calibri" w:hAnsi="Calibri" w:cs="Calibri"/>
+                <w:sz w:val="28"/>
+                <w:szCs w:val="28"/>
+              </w:rPr>
+              <w:t>ID</w:t>
+            </w:r>
+          </w:p>
+        </w:tc>
+        <w:tc>
+          <w:tcPr>
+            <w:tcW w:w="3903" w:type="dxa"/>
+            <w:vAlign w:val="center"/>
+          </w:tcPr>
+          <w:p>
+            <w:pPr>
+              <w:jc w:val="center"/>
+              <w:cnfStyle w:val="000000000000" w:firstRow="0" w:lastRow="0" w:firstColumn="0" w:lastColumn="0" w:oddVBand="0" w:evenVBand="0" w:oddHBand="0" w:evenHBand="0" w:firstRowFirstColumn="0" w:firstRowLastColumn="0" w:lastRowFirstColumn="0" w:lastRowLastColumn="0"/>
+              <w:rPr>
+                <w:rFonts w:ascii="Calibri" w:hAnsi="Calibri" w:cs="Calibri"/>
+                <w:sz w:val="24"/>
+                <w:szCs w:val="24"/>
+              </w:rPr>
+            </w:pPr>
+            <w:r>
+              <w:rPr>
+                <w:rFonts w:ascii="Calibri" w:hAnsi="Calibri" w:cs="Calibri"/>
+                <w:sz w:val="24"/>
+                <w:szCs w:val="24"/>
+              </w:rPr>
+              <w:t>(</w:t>
+            </w:r>
+            <w:proofErr w:type="gramStart"/>
+            <w:r>
+              <w:rPr>
+                <w:rFonts w:ascii="Calibri" w:hAnsi="Calibri" w:cs="Calibri"/>
+                <w:sz w:val="24"/>
+                <w:szCs w:val="24"/>
+              </w:rPr>
+              <w:t>var</w:t>
+            </w:r>
+            <w:proofErr w:type="gramEnd"/>
+            <w:r>
+              <w:rPr>
+                <w:rFonts w:ascii="Calibri" w:hAnsi="Calibri" w:cs="Calibri"/>
+                <w:sz w:val="24"/>
+                <w:szCs w:val="24"/>
+              </w:rPr>
+              <w:t xml:space="preserve"> id)</w:t>
+            </w:r>
+          </w:p>
+        </w:tc>
+      </w:tr>
+      <w:tr>
+        <w:trPr>
+          <w:cnfStyle w:val="000000100000" w:firstRow="0" w:lastRow="0" w:firstColumn="0" w:lastColumn="0" w:oddVBand="0" w:evenVBand="0" w:oddHBand="1" w:evenHBand="0" w:firstRowFirstColumn="0" w:firstRowLastColumn="0" w:lastRowFirstColumn="0" w:lastRowLastColumn="0"/>
+          <w:trHeight w:val="778"/>
+          <w:jc w:val="center"/>
+        </w:trPr>
+        <w:tc>
+          <w:tcPr>
+            <w:cnfStyle w:val="001000000000" w:firstRow="0" w:lastRow="0" w:firstColumn="1" w:lastColumn="0" w:oddVBand="0" w:evenVBand="0" w:oddHBand="0" w:evenHBand="0" w:firstRowFirstColumn="0" w:firstRowLastColumn="0" w:lastRowFirstColumn="0" w:lastRowLastColumn="0"/>
+            <w:tcW w:w="2266" w:type="dxa"/>
+            <w:vMerge/>
+          </w:tcPr>
+          <w:p>
+            <w:pPr>
+              <w:jc w:val="center"/>
+              <w:rPr>
+                <w:rFonts w:ascii="Calibri" w:hAnsi="Calibri" w:cs="Calibri"/>
+                <w:sz w:val="24"/>
+                <w:szCs w:val="24"/>
+              </w:rPr>
+            </w:pPr>
+          </w:p>
+        </w:tc>
+        <w:tc>
+          <w:tcPr>
+            <w:tcW w:w="2266" w:type="dxa"/>
+            <w:vAlign w:val="center"/>
+          </w:tcPr>
+          <w:p>
+            <w:pPr>
+              <w:jc w:val="center"/>
+              <w:cnfStyle w:val="000000100000" w:firstRow="0" w:lastRow="0" w:firstColumn="0" w:lastColumn="0" w:oddVBand="0" w:evenVBand="0" w:oddHBand="1" w:evenHBand="0" w:firstRowFirstColumn="0" w:firstRowLastColumn="0" w:lastRowFirstColumn="0" w:lastRowLastColumn="0"/>
+              <w:rPr>
+                <w:rFonts w:ascii="Calibri" w:hAnsi="Calibri" w:cs="Calibri"/>
+                <w:sz w:val="28"/>
+                <w:szCs w:val="28"/>
+              </w:rPr>
+            </w:pPr>
+            <w:r>
+              <w:rPr>
+                <w:rFonts w:ascii="Calibri" w:hAnsi="Calibri" w:cs="Calibri"/>
+                <w:sz w:val="28"/>
+                <w:szCs w:val="28"/>
+              </w:rPr>
+              <w:t>Atom</w:t>
+            </w:r>
+          </w:p>
+        </w:tc>
+        <w:tc>
+          <w:tcPr>
+            <w:tcW w:w="3323" w:type="dxa"/>
+            <w:vAlign w:val="center"/>
+          </w:tcPr>
+          <w:p>
+            <w:pPr>
+              <w:jc w:val="center"/>
+              <w:cnfStyle w:val="000000100000" w:firstRow="0" w:lastRow="0" w:firstColumn="0" w:lastColumn="0" w:oddVBand="0" w:evenVBand="0" w:oddHBand="1" w:evenHBand="0" w:firstRowFirstColumn="0" w:firstRowLastColumn="0" w:lastRowFirstColumn="0" w:lastRowLastColumn="0"/>
+              <w:rPr>
+                <w:rFonts w:ascii="Calibri" w:hAnsi="Calibri" w:cs="Calibri"/>
+                <w:sz w:val="28"/>
+                <w:szCs w:val="28"/>
+              </w:rPr>
+            </w:pPr>
+            <w:r>
+              <w:rPr>
+                <w:rFonts w:ascii="Calibri" w:hAnsi="Calibri" w:cs="Calibri"/>
+                <w:sz w:val="28"/>
+                <w:szCs w:val="28"/>
+              </w:rPr>
+              <w:t>True</w:t>
+            </w:r>
+          </w:p>
+        </w:tc>
+        <w:tc>
+          <w:tcPr>
+            <w:tcW w:w="3903" w:type="dxa"/>
+            <w:vAlign w:val="center"/>
+          </w:tcPr>
+          <w:p>
+            <w:pPr>
+              <w:jc w:val="center"/>
+              <w:cnfStyle w:val="000000100000" w:firstRow="0" w:lastRow="0" w:firstColumn="0" w:lastColumn="0" w:oddVBand="0" w:evenVBand="0" w:oddHBand="1" w:evenHBand="0" w:firstRowFirstColumn="0" w:firstRowLastColumn="0" w:lastRowFirstColumn="0" w:lastRowLastColumn="0"/>
+              <w:rPr>
+                <w:rFonts w:ascii="Calibri" w:hAnsi="Calibri" w:cs="Calibri"/>
+                <w:sz w:val="24"/>
+                <w:szCs w:val="24"/>
+              </w:rPr>
+            </w:pPr>
+            <w:r>
+              <w:rPr>
+                <w:rFonts w:ascii="Calibri" w:hAnsi="Calibri" w:cs="Calibri"/>
+                <w:sz w:val="24"/>
+                <w:szCs w:val="24"/>
+              </w:rPr>
+              <w:t>(true)</w:t>
+            </w:r>
+          </w:p>
+        </w:tc>
+      </w:tr>
+      <w:tr>
+        <w:trPr>
+          <w:trHeight w:val="778"/>
+          <w:jc w:val="center"/>
+        </w:trPr>
+        <w:tc>
+          <w:tcPr>
+            <w:cnfStyle w:val="001000000000" w:firstRow="0" w:lastRow="0" w:firstColumn="1" w:lastColumn="0" w:oddVBand="0" w:evenVBand="0" w:oddHBand="0" w:evenHBand="0" w:firstRowFirstColumn="0" w:firstRowLastColumn="0" w:lastRowFirstColumn="0" w:lastRowLastColumn="0"/>
+            <w:tcW w:w="2266" w:type="dxa"/>
+            <w:vMerge/>
+          </w:tcPr>
+          <w:p>
+            <w:pPr>
+              <w:jc w:val="center"/>
+              <w:rPr>
+                <w:rFonts w:ascii="Calibri" w:hAnsi="Calibri" w:cs="Calibri"/>
+                <w:sz w:val="24"/>
+                <w:szCs w:val="24"/>
+              </w:rPr>
+            </w:pPr>
+          </w:p>
+        </w:tc>
+        <w:tc>
+          <w:tcPr>
+            <w:tcW w:w="2266" w:type="dxa"/>
+            <w:vAlign w:val="center"/>
+          </w:tcPr>
+          <w:p>
+            <w:pPr>
+              <w:jc w:val="center"/>
+              <w:cnfStyle w:val="000000000000" w:firstRow="0" w:lastRow="0" w:firstColumn="0" w:lastColumn="0" w:oddVBand="0" w:evenVBand="0" w:oddHBand="0" w:evenHBand="0" w:firstRowFirstColumn="0" w:firstRowLastColumn="0" w:lastRowFirstColumn="0" w:lastRowLastColumn="0"/>
+              <w:rPr>
+                <w:rFonts w:ascii="Calibri" w:hAnsi="Calibri" w:cs="Calibri"/>
+                <w:sz w:val="28"/>
+                <w:szCs w:val="28"/>
+              </w:rPr>
+            </w:pPr>
+            <w:r>
+              <w:rPr>
+                <w:rFonts w:ascii="Calibri" w:hAnsi="Calibri" w:cs="Calibri"/>
+                <w:sz w:val="28"/>
+                <w:szCs w:val="28"/>
+              </w:rPr>
+              <w:t>Atom</w:t>
+            </w:r>
+          </w:p>
+        </w:tc>
+        <w:tc>
+          <w:tcPr>
+            <w:tcW w:w="3323" w:type="dxa"/>
+            <w:vAlign w:val="center"/>
+          </w:tcPr>
+          <w:p>
+            <w:pPr>
+              <w:jc w:val="center"/>
+              <w:cnfStyle w:val="000000000000" w:firstRow="0" w:lastRow="0" w:firstColumn="0" w:lastColumn="0" w:oddVBand="0" w:evenVBand="0" w:oddHBand="0" w:evenHBand="0" w:firstRowFirstColumn="0" w:firstRowLastColumn="0" w:lastRowFirstColumn="0" w:lastRowLastColumn="0"/>
+              <w:rPr>
+                <w:rFonts w:ascii="Calibri" w:hAnsi="Calibri" w:cs="Calibri"/>
+                <w:sz w:val="28"/>
+                <w:szCs w:val="28"/>
+              </w:rPr>
+            </w:pPr>
+            <w:r>
+              <w:rPr>
+                <w:rFonts w:ascii="Calibri" w:hAnsi="Calibri" w:cs="Calibri"/>
+                <w:sz w:val="28"/>
+                <w:szCs w:val="28"/>
+              </w:rPr>
+              <w:t>False</w:t>
+            </w:r>
+          </w:p>
+        </w:tc>
+        <w:tc>
+          <w:tcPr>
+            <w:tcW w:w="3903" w:type="dxa"/>
+            <w:vAlign w:val="center"/>
+          </w:tcPr>
+          <w:p>
+            <w:pPr>
+              <w:jc w:val="center"/>
+              <w:cnfStyle w:val="000000000000" w:firstRow="0" w:lastRow="0" w:firstColumn="0" w:lastColumn="0" w:oddVBand="0" w:evenVBand="0" w:oddHBand="0" w:evenHBand="0" w:firstRowFirstColumn="0" w:firstRowLastColumn="0" w:lastRowFirstColumn="0" w:lastRowLastColumn="0"/>
+              <w:rPr>
+                <w:rFonts w:ascii="Calibri" w:hAnsi="Calibri" w:cs="Calibri"/>
+                <w:sz w:val="24"/>
+                <w:szCs w:val="24"/>
+              </w:rPr>
+            </w:pPr>
+            <w:r>
+              <w:rPr>
+                <w:rFonts w:ascii="Calibri" w:hAnsi="Calibri" w:cs="Calibri"/>
+                <w:sz w:val="24"/>
+                <w:szCs w:val="24"/>
+              </w:rPr>
+              <w:t>(false)</w:t>
+            </w:r>
+          </w:p>
+        </w:tc>
+      </w:tr>
+      <w:tr>
+        <w:trPr>
+          <w:cnfStyle w:val="000000100000" w:firstRow="0" w:lastRow="0" w:firstColumn="0" w:lastColumn="0" w:oddVBand="0" w:evenVBand="0" w:oddHBand="1" w:evenHBand="0" w:firstRowFirstColumn="0" w:firstRowLastColumn="0" w:lastRowFirstColumn="0" w:lastRowLastColumn="0"/>
+          <w:trHeight w:val="778"/>
+          <w:jc w:val="center"/>
+        </w:trPr>
+        <w:tc>
+          <w:tcPr>
+            <w:cnfStyle w:val="001000000000" w:firstRow="0" w:lastRow="0" w:firstColumn="1" w:lastColumn="0" w:oddVBand="0" w:evenVBand="0" w:oddHBand="0" w:evenHBand="0" w:firstRowFirstColumn="0" w:firstRowLastColumn="0" w:lastRowFirstColumn="0" w:lastRowLastColumn="0"/>
+            <w:tcW w:w="2266" w:type="dxa"/>
+            <w:vMerge/>
+          </w:tcPr>
+          <w:p>
+            <w:pPr>
+              <w:jc w:val="center"/>
+              <w:rPr>
+                <w:rFonts w:ascii="Calibri" w:hAnsi="Calibri" w:cs="Calibri"/>
+                <w:sz w:val="24"/>
+                <w:szCs w:val="24"/>
+              </w:rPr>
+            </w:pPr>
+          </w:p>
+        </w:tc>
+        <w:tc>
+          <w:tcPr>
+            <w:tcW w:w="2266" w:type="dxa"/>
+            <w:vAlign w:val="center"/>
+          </w:tcPr>
+          <w:p>
+            <w:pPr>
+              <w:jc w:val="center"/>
+              <w:cnfStyle w:val="000000100000" w:firstRow="0" w:lastRow="0" w:firstColumn="0" w:lastColumn="0" w:oddVBand="0" w:evenVBand="0" w:oddHBand="1" w:evenHBand="0" w:firstRowFirstColumn="0" w:firstRowLastColumn="0" w:lastRowFirstColumn="0" w:lastRowLastColumn="0"/>
+              <w:rPr>
+                <w:rFonts w:ascii="Calibri" w:hAnsi="Calibri" w:cs="Calibri"/>
+                <w:sz w:val="28"/>
+                <w:szCs w:val="28"/>
+              </w:rPr>
+            </w:pPr>
+            <w:r>
+              <w:rPr>
+                <w:rFonts w:ascii="Calibri" w:hAnsi="Calibri" w:cs="Calibri"/>
+                <w:sz w:val="28"/>
+                <w:szCs w:val="28"/>
+              </w:rPr>
+              <w:t>Atom</w:t>
+            </w:r>
+          </w:p>
+        </w:tc>
+        <w:tc>
+          <w:tcPr>
+            <w:tcW w:w="3323" w:type="dxa"/>
+            <w:vAlign w:val="center"/>
+          </w:tcPr>
+          <w:p>
+            <w:pPr>
+              <w:jc w:val="center"/>
+              <w:cnfStyle w:val="000000100000" w:firstRow="0" w:lastRow="0" w:firstColumn="0" w:lastColumn="0" w:oddVBand="0" w:evenVBand="0" w:oddHBand="1" w:evenHBand="0" w:firstRowFirstColumn="0" w:firstRowLastColumn="0" w:lastRowFirstColumn="0" w:lastRowLastColumn="0"/>
+              <w:rPr>
+                <w:rFonts w:ascii="Calibri" w:hAnsi="Calibri" w:cs="Calibri"/>
+                <w:sz w:val="28"/>
+                <w:szCs w:val="28"/>
+              </w:rPr>
+            </w:pPr>
+            <w:r>
+              <w:rPr>
+                <w:rFonts w:ascii="Calibri" w:hAnsi="Calibri" w:cs="Calibri"/>
+                <w:sz w:val="28"/>
+                <w:szCs w:val="28"/>
+              </w:rPr>
+              <w:t>None</w:t>
+            </w:r>
+          </w:p>
+        </w:tc>
+        <w:tc>
+          <w:tcPr>
+            <w:tcW w:w="3903" w:type="dxa"/>
+            <w:vAlign w:val="center"/>
+          </w:tcPr>
+          <w:p>
+            <w:pPr>
+              <w:jc w:val="center"/>
+              <w:cnfStyle w:val="000000100000" w:firstRow="0" w:lastRow="0" w:firstColumn="0" w:lastColumn="0" w:oddVBand="0" w:evenVBand="0" w:oddHBand="1" w:evenHBand="0" w:firstRowFirstColumn="0" w:firstRowLastColumn="0" w:lastRowFirstColumn="0" w:lastRowLastColumn="0"/>
+              <w:rPr>
+                <w:rFonts w:ascii="Calibri" w:hAnsi="Calibri" w:cs="Calibri"/>
+                <w:sz w:val="24"/>
+                <w:szCs w:val="24"/>
+              </w:rPr>
+            </w:pPr>
+            <w:r>
+              <w:rPr>
+                <w:rFonts w:ascii="Calibri" w:hAnsi="Calibri" w:cs="Calibri"/>
+                <w:sz w:val="24"/>
+                <w:szCs w:val="24"/>
+              </w:rPr>
+              <w:t>(none)</w:t>
+            </w:r>
+          </w:p>
+        </w:tc>
+      </w:tr>
+      <w:tr>
+        <w:trPr>
+          <w:trHeight w:val="778"/>
+          <w:jc w:val="center"/>
+        </w:trPr>
+        <w:tc>
+          <w:tcPr>
+            <w:cnfStyle w:val="001000000000" w:firstRow="0" w:lastRow="0" w:firstColumn="1" w:lastColumn="0" w:oddVBand="0" w:evenVBand="0" w:oddHBand="0" w:evenHBand="0" w:firstRowFirstColumn="0" w:firstRowLastColumn="0" w:lastRowFirstColumn="0" w:lastRowLastColumn="0"/>
+            <w:tcW w:w="2266" w:type="dxa"/>
+            <w:vMerge/>
+          </w:tcPr>
+          <w:p>
+            <w:pPr>
+              <w:jc w:val="center"/>
+              <w:rPr>
+                <w:rFonts w:ascii="Calibri" w:hAnsi="Calibri" w:cs="Calibri"/>
+                <w:sz w:val="24"/>
+                <w:szCs w:val="24"/>
+              </w:rPr>
+            </w:pPr>
+          </w:p>
+        </w:tc>
+        <w:tc>
+          <w:tcPr>
+            <w:tcW w:w="2266" w:type="dxa"/>
+            <w:vAlign w:val="center"/>
+          </w:tcPr>
+          <w:p>
+            <w:pPr>
+              <w:jc w:val="center"/>
+              <w:cnfStyle w:val="000000000000" w:firstRow="0" w:lastRow="0" w:firstColumn="0" w:lastColumn="0" w:oddVBand="0" w:evenVBand="0" w:oddHBand="0" w:evenHBand="0" w:firstRowFirstColumn="0" w:firstRowLastColumn="0" w:lastRowFirstColumn="0" w:lastRowLastColumn="0"/>
+              <w:rPr>
+                <w:rFonts w:ascii="Calibri" w:hAnsi="Calibri" w:cs="Calibri"/>
+                <w:sz w:val="28"/>
+                <w:szCs w:val="28"/>
+              </w:rPr>
+            </w:pPr>
+            <w:r>
+              <w:rPr>
+                <w:rFonts w:ascii="Calibri" w:hAnsi="Calibri" w:cs="Calibri"/>
+                <w:sz w:val="28"/>
+                <w:szCs w:val="28"/>
+              </w:rPr>
+              <w:t>Atom</w:t>
+            </w:r>
+          </w:p>
+        </w:tc>
+        <w:tc>
+          <w:tcPr>
+            <w:tcW w:w="3323" w:type="dxa"/>
+            <w:vAlign w:val="center"/>
+          </w:tcPr>
+          <w:p>
+            <w:pPr>
+              <w:jc w:val="center"/>
+              <w:cnfStyle w:val="000000000000" w:firstRow="0" w:lastRow="0" w:firstColumn="0" w:lastColumn="0" w:oddVBand="0" w:evenVBand="0" w:oddHBand="0" w:evenHBand="0" w:firstRowFirstColumn="0" w:firstRowLastColumn="0" w:lastRowFirstColumn="0" w:lastRowLastColumn="0"/>
+              <w:rPr>
+                <w:rFonts w:ascii="Calibri" w:hAnsi="Calibri" w:cs="Calibri"/>
+                <w:sz w:val="28"/>
+                <w:szCs w:val="28"/>
+              </w:rPr>
+            </w:pPr>
+            <w:r>
+              <w:rPr>
+                <w:rFonts w:ascii="Calibri" w:hAnsi="Calibri" w:cs="Calibri"/>
+                <w:sz w:val="28"/>
+                <w:szCs w:val="28"/>
+              </w:rPr>
+              <w:t>NUMBER</w:t>
+            </w:r>
+          </w:p>
+        </w:tc>
+        <w:tc>
+          <w:tcPr>
+            <w:tcW w:w="3903" w:type="dxa"/>
+            <w:vAlign w:val="center"/>
+          </w:tcPr>
+          <w:p>
+            <w:pPr>
+              <w:jc w:val="center"/>
+              <w:cnfStyle w:val="000000000000" w:firstRow="0" w:lastRow="0" w:firstColumn="0" w:lastColumn="0" w:oddVBand="0" w:evenVBand="0" w:oddHBand="0" w:evenHBand="0" w:firstRowFirstColumn="0" w:firstRowLastColumn="0" w:lastRowFirstColumn="0" w:lastRowLastColumn="0"/>
+              <w:rPr>
+                <w:rFonts w:ascii="Calibri" w:hAnsi="Calibri" w:cs="Calibri"/>
+                <w:sz w:val="24"/>
+                <w:szCs w:val="24"/>
+              </w:rPr>
+            </w:pPr>
+            <w:r>
+              <w:rPr>
+                <w:rFonts w:ascii="Calibri" w:hAnsi="Calibri" w:cs="Calibri"/>
+                <w:sz w:val="24"/>
+                <w:szCs w:val="24"/>
+              </w:rPr>
+              <w:t>(</w:t>
+            </w:r>
+            <w:proofErr w:type="gramStart"/>
+            <w:r>
+              <w:rPr>
+                <w:rFonts w:ascii="Calibri" w:hAnsi="Calibri" w:cs="Calibri"/>
+                <w:sz w:val="24"/>
+                <w:szCs w:val="24"/>
+              </w:rPr>
+              <w:t>num</w:t>
+            </w:r>
+            <w:proofErr w:type="gramEnd"/>
+            <w:r>
+              <w:rPr>
+                <w:rFonts w:ascii="Calibri" w:hAnsi="Calibri" w:cs="Calibri"/>
+                <w:sz w:val="24"/>
+                <w:szCs w:val="24"/>
+              </w:rPr>
+              <w:t xml:space="preserve"> number)</w:t>
+            </w:r>
+          </w:p>
+        </w:tc>
+      </w:tr>
+      <w:tr>
+        <w:trPr>
+          <w:cnfStyle w:val="000000100000" w:firstRow="0" w:lastRow="0" w:firstColumn="0" w:lastColumn="0" w:oddVBand="0" w:evenVBand="0" w:oddHBand="1" w:evenHBand="0" w:firstRowFirstColumn="0" w:firstRowLastColumn="0" w:lastRowFirstColumn="0" w:lastRowLastColumn="0"/>
+          <w:trHeight w:val="778"/>
+          <w:jc w:val="center"/>
+        </w:trPr>
+        <w:tc>
+          <w:tcPr>
+            <w:cnfStyle w:val="001000000000" w:firstRow="0" w:lastRow="0" w:firstColumn="1" w:lastColumn="0" w:oddVBand="0" w:evenVBand="0" w:oddHBand="0" w:evenHBand="0" w:firstRowFirstColumn="0" w:firstRowLastColumn="0" w:lastRowFirstColumn="0" w:lastRowLastColumn="0"/>
+            <w:tcW w:w="2266" w:type="dxa"/>
+            <w:vMerge/>
+          </w:tcPr>
+          <w:p>
+            <w:pPr>
+              <w:jc w:val="center"/>
+              <w:rPr>
+                <w:rFonts w:ascii="Calibri" w:hAnsi="Calibri" w:cs="Calibri"/>
+                <w:sz w:val="24"/>
+                <w:szCs w:val="24"/>
+              </w:rPr>
+            </w:pPr>
+          </w:p>
+        </w:tc>
+        <w:tc>
+          <w:tcPr>
+            <w:tcW w:w="2266" w:type="dxa"/>
+            <w:vAlign w:val="center"/>
+          </w:tcPr>
+          <w:p>
+            <w:pPr>
+              <w:jc w:val="center"/>
+              <w:cnfStyle w:val="000000100000" w:firstRow="0" w:lastRow="0" w:firstColumn="0" w:lastColumn="0" w:oddVBand="0" w:evenVBand="0" w:oddHBand="1" w:evenHBand="0" w:firstRowFirstColumn="0" w:firstRowLastColumn="0" w:lastRowFirstColumn="0" w:lastRowLastColumn="0"/>
+              <w:rPr>
+                <w:rFonts w:ascii="Calibri" w:hAnsi="Calibri" w:cs="Calibri"/>
+                <w:sz w:val="28"/>
+                <w:szCs w:val="28"/>
+              </w:rPr>
+            </w:pPr>
+            <w:r>
+              <w:rPr>
+                <w:rFonts w:ascii="Calibri" w:hAnsi="Calibri" w:cs="Calibri"/>
+                <w:sz w:val="28"/>
+                <w:szCs w:val="28"/>
+              </w:rPr>
+              <w:t>List</w:t>
+            </w:r>
+          </w:p>
+        </w:tc>
+        <w:tc>
+          <w:tcPr>
+            <w:tcW w:w="3323" w:type="dxa"/>
+            <w:vAlign w:val="center"/>
+          </w:tcPr>
+          <w:p>
+            <w:pPr>
+              <w:jc w:val="center"/>
+              <w:cnfStyle w:val="000000100000" w:firstRow="0" w:lastRow="0" w:firstColumn="0" w:lastColumn="0" w:oddVBand="0" w:evenVBand="0" w:oddHBand="1" w:evenHBand="0" w:firstRowFirstColumn="0" w:firstRowLastColumn="0" w:lastRowFirstColumn="0" w:lastRowLastColumn="0"/>
+              <w:rPr>
+                <w:rFonts w:ascii="Calibri" w:hAnsi="Calibri" w:cs="Calibri"/>
+                <w:sz w:val="28"/>
+                <w:szCs w:val="28"/>
+              </w:rPr>
+            </w:pPr>
+            <w:r>
+              <w:rPr>
+                <w:rFonts w:ascii="Calibri" w:hAnsi="Calibri" w:cs="Calibri"/>
+                <w:sz w:val="28"/>
+                <w:szCs w:val="28"/>
+              </w:rPr>
+              <w:t>‘</w:t>
+            </w:r>
+            <w:proofErr w:type="gramStart"/>
+            <w:r>
+              <w:rPr>
+                <w:rFonts w:ascii="Calibri" w:hAnsi="Calibri" w:cs="Calibri"/>
+                <w:sz w:val="28"/>
+                <w:szCs w:val="28"/>
+              </w:rPr>
+              <w:t>[‘ Expressions</w:t>
+            </w:r>
+            <w:proofErr w:type="gramEnd"/>
+            <w:r>
+              <w:rPr>
+                <w:rFonts w:ascii="Calibri" w:hAnsi="Calibri" w:cs="Calibri"/>
+                <w:sz w:val="28"/>
+                <w:szCs w:val="28"/>
+              </w:rPr>
+              <w:t xml:space="preserve"> ‘]‘ </w:t>
+            </w:r>
+            <w:r>
+              <w:rPr>
+                <w:rFonts w:ascii="Calibri" w:eastAsia="CMSY10" w:hAnsi="Calibri" w:cs="Calibri"/>
+                <w:sz w:val="28"/>
+                <w:szCs w:val="28"/>
+              </w:rPr>
+              <w:t xml:space="preserve">| </w:t>
+            </w:r>
+            <w:r>
+              <w:rPr>
+                <w:rFonts w:ascii="Calibri" w:hAnsi="Calibri" w:cs="Calibri"/>
+                <w:sz w:val="28"/>
+                <w:szCs w:val="28"/>
+              </w:rPr>
+              <w:t>‘[]‘</w:t>
+            </w:r>
+          </w:p>
+        </w:tc>
+        <w:tc>
+          <w:tcPr>
+            <w:tcW w:w="3903" w:type="dxa"/>
+            <w:vAlign w:val="center"/>
+          </w:tcPr>
+          <w:p>
+            <w:pPr>
+              <w:jc w:val="center"/>
+              <w:cnfStyle w:val="000000100000" w:firstRow="0" w:lastRow="0" w:firstColumn="0" w:lastColumn="0" w:oddVBand="0" w:evenVBand="0" w:oddHBand="1" w:evenHBand="0" w:firstRowFirstColumn="0" w:firstRowLastColumn="0" w:lastRowFirstColumn="0" w:lastRowLastColumn="0"/>
+              <w:rPr>
+                <w:rFonts w:ascii="Calibri" w:hAnsi="Calibri" w:cs="Calibri"/>
+                <w:sz w:val="24"/>
+                <w:szCs w:val="24"/>
+              </w:rPr>
+            </w:pPr>
+            <w:r>
+              <w:rPr>
+                <w:rFonts w:ascii="Calibri" w:hAnsi="Calibri" w:cs="Calibri"/>
+                <w:sz w:val="24"/>
+                <w:szCs w:val="24"/>
+              </w:rPr>
+              <w:t>(</w:t>
+            </w:r>
+            <w:proofErr w:type="gramStart"/>
+            <w:r>
+              <w:rPr>
+                <w:rFonts w:ascii="Calibri" w:hAnsi="Calibri" w:cs="Calibri"/>
+                <w:sz w:val="24"/>
+                <w:szCs w:val="24"/>
+              </w:rPr>
+              <w:t>list</w:t>
+            </w:r>
+            <w:proofErr w:type="gramEnd"/>
+            <w:r>
+              <w:rPr>
+                <w:rFonts w:ascii="Calibri" w:hAnsi="Calibri" w:cs="Calibri"/>
+                <w:sz w:val="24"/>
+                <w:szCs w:val="24"/>
+              </w:rPr>
+              <w:t xml:space="preserve"> (exp1 exp2 …))</w:t>
+            </w:r>
           </w:p>
         </w:tc>
       </w:tr>

</xml_diff>

<commit_message>
Add print to syntax table
</commit_message>
<xml_diff>
--- a/syntax-table.docx
+++ b/syntax-table.docx
@@ -192,25 +192,7 @@
                 <w:sz w:val="28"/>
                 <w:szCs w:val="28"/>
               </w:rPr>
-              <w:t xml:space="preserve">ID </w:t>
-            </w:r>
-            <w:proofErr w:type="gramStart"/>
-            <w:r>
-              <w:rPr>
-                <w:rFonts w:ascii="Calibri" w:hAnsi="Calibri" w:cs="Calibri"/>
-                <w:sz w:val="28"/>
-                <w:szCs w:val="28"/>
-              </w:rPr>
-              <w:t>‘ =</w:t>
-            </w:r>
-            <w:proofErr w:type="gramEnd"/>
-            <w:r>
-              <w:rPr>
-                <w:rFonts w:ascii="Calibri" w:hAnsi="Calibri" w:cs="Calibri"/>
-                <w:sz w:val="28"/>
-                <w:szCs w:val="28"/>
-              </w:rPr>
-              <w:t xml:space="preserve"> ‘ Expression</w:t>
+              <w:t>ID ‘ = ‘ Expression</w:t>
             </w:r>
           </w:p>
         </w:tc>
@@ -235,25 +217,7 @@
                 <w:sz w:val="24"/>
                 <w:szCs w:val="24"/>
               </w:rPr>
-              <w:t>(</w:t>
-            </w:r>
-            <w:proofErr w:type="gramStart"/>
-            <w:r>
-              <w:rPr>
-                <w:rFonts w:ascii="Calibri" w:hAnsi="Calibri" w:cs="Calibri"/>
-                <w:sz w:val="24"/>
-                <w:szCs w:val="24"/>
-              </w:rPr>
-              <w:t>assign</w:t>
-            </w:r>
-            <w:proofErr w:type="gramEnd"/>
-            <w:r>
-              <w:rPr>
-                <w:rFonts w:ascii="Calibri" w:hAnsi="Calibri" w:cs="Calibri"/>
-                <w:sz w:val="24"/>
-                <w:szCs w:val="24"/>
-              </w:rPr>
-              <w:t xml:space="preserve"> id exp)</w:t>
+              <w:t>(assign id exp)</w:t>
             </w:r>
           </w:p>
         </w:tc>
@@ -295,7 +259,6 @@
                 <w:szCs w:val="24"/>
               </w:rPr>
             </w:pPr>
-            <w:proofErr w:type="spellStart"/>
             <w:r>
               <w:rPr>
                 <w:rFonts w:ascii="Calibri" w:hAnsi="Calibri" w:cs="Calibri"/>
@@ -304,7 +267,6 @@
               </w:rPr>
               <w:t>Return_stmt</w:t>
             </w:r>
-            <w:proofErr w:type="spellEnd"/>
           </w:p>
         </w:tc>
         <w:tc>
@@ -328,16 +290,7 @@
                 <w:sz w:val="28"/>
                 <w:szCs w:val="28"/>
               </w:rPr>
-              <w:t>‘</w:t>
-            </w:r>
-            <w:proofErr w:type="gramStart"/>
-            <w:r>
-              <w:rPr>
-                <w:rFonts w:ascii="Calibri" w:hAnsi="Calibri" w:cs="Calibri"/>
-                <w:sz w:val="28"/>
-                <w:szCs w:val="28"/>
-              </w:rPr>
-              <w:t xml:space="preserve">return‘ </w:t>
+              <w:t xml:space="preserve">‘return‘ </w:t>
             </w:r>
             <w:r>
               <w:rPr>
@@ -345,16 +298,7 @@
                 <w:sz w:val="28"/>
                 <w:szCs w:val="28"/>
               </w:rPr>
-              <w:t>|</w:t>
-            </w:r>
-            <w:proofErr w:type="gramEnd"/>
-            <w:r>
-              <w:rPr>
-                <w:rFonts w:ascii="Calibri" w:eastAsia="CMSY10" w:hAnsi="Calibri" w:cs="Calibri"/>
-                <w:sz w:val="28"/>
-                <w:szCs w:val="28"/>
-              </w:rPr>
-              <w:t xml:space="preserve"> </w:t>
+              <w:t xml:space="preserve">| </w:t>
             </w:r>
             <w:r>
               <w:rPr>
@@ -430,7 +374,6 @@
                 <w:szCs w:val="24"/>
               </w:rPr>
             </w:pPr>
-            <w:proofErr w:type="spellStart"/>
             <w:r>
               <w:rPr>
                 <w:rFonts w:ascii="Calibri" w:hAnsi="Calibri" w:cs="Calibri"/>
@@ -439,7 +382,6 @@
               </w:rPr>
               <w:t>Global_stmt</w:t>
             </w:r>
-            <w:proofErr w:type="spellEnd"/>
           </w:p>
         </w:tc>
         <w:tc>
@@ -463,18 +405,8 @@
                 <w:sz w:val="28"/>
                 <w:szCs w:val="28"/>
               </w:rPr>
-              <w:t>‘</w:t>
-            </w:r>
-            <w:proofErr w:type="gramStart"/>
-            <w:r>
-              <w:rPr>
-                <w:rFonts w:ascii="Calibri" w:hAnsi="Calibri" w:cs="Calibri"/>
-                <w:sz w:val="28"/>
-                <w:szCs w:val="28"/>
-              </w:rPr>
-              <w:t>global‘ ID</w:t>
-            </w:r>
-            <w:proofErr w:type="gramEnd"/>
+              <w:t>‘global‘ ID</w:t>
+            </w:r>
           </w:p>
         </w:tc>
         <w:tc>
@@ -498,25 +430,7 @@
                 <w:sz w:val="24"/>
                 <w:szCs w:val="24"/>
               </w:rPr>
-              <w:t>(</w:t>
-            </w:r>
-            <w:proofErr w:type="gramStart"/>
-            <w:r>
-              <w:rPr>
-                <w:rFonts w:ascii="Calibri" w:hAnsi="Calibri" w:cs="Calibri"/>
-                <w:sz w:val="24"/>
-                <w:szCs w:val="24"/>
-              </w:rPr>
-              <w:t>global</w:t>
-            </w:r>
-            <w:proofErr w:type="gramEnd"/>
-            <w:r>
-              <w:rPr>
-                <w:rFonts w:ascii="Calibri" w:hAnsi="Calibri" w:cs="Calibri"/>
-                <w:sz w:val="24"/>
-                <w:szCs w:val="24"/>
-              </w:rPr>
-              <w:t xml:space="preserve"> id)</w:t>
+              <w:t>(global id)</w:t>
             </w:r>
           </w:p>
         </w:tc>
@@ -854,7 +768,6 @@
                 <w:szCs w:val="24"/>
               </w:rPr>
             </w:pPr>
-            <w:proofErr w:type="spellStart"/>
             <w:r>
               <w:rPr>
                 <w:rFonts w:ascii="Calibri" w:hAnsi="Calibri" w:cs="Calibri"/>
@@ -863,7 +776,6 @@
               </w:rPr>
               <w:t>Fucntion_def</w:t>
             </w:r>
-            <w:proofErr w:type="spellEnd"/>
           </w:p>
         </w:tc>
         <w:tc>
@@ -890,62 +802,26 @@
                 <w:sz w:val="28"/>
                 <w:szCs w:val="28"/>
               </w:rPr>
-              <w:t>‘</w:t>
-            </w:r>
-            <w:proofErr w:type="gramStart"/>
-            <w:r>
-              <w:rPr>
-                <w:rFonts w:ascii="Calibri" w:hAnsi="Calibri" w:cs="Calibri"/>
-                <w:sz w:val="28"/>
-                <w:szCs w:val="28"/>
-              </w:rPr>
-              <w:t>def‘ ID</w:t>
-            </w:r>
-            <w:proofErr w:type="gramEnd"/>
-            <w:r>
-              <w:rPr>
-                <w:rFonts w:ascii="Calibri" w:hAnsi="Calibri" w:cs="Calibri"/>
-                <w:sz w:val="28"/>
-                <w:szCs w:val="28"/>
-              </w:rPr>
-              <w:t xml:space="preserve"> ‘(‘ Params ‘)‘ ‘ : ‘ Statements |</w:t>
-            </w:r>
-          </w:p>
-          <w:p>
-            <w:pPr>
-              <w:jc w:val="center"/>
-              <w:cnfStyle w:val="000000100000" w:firstRow="0" w:lastRow="0" w:firstColumn="0" w:lastColumn="0" w:oddVBand="0" w:evenVBand="0" w:oddHBand="1" w:evenHBand="0" w:firstRowFirstColumn="0" w:firstRowLastColumn="0" w:lastRowFirstColumn="0" w:lastRowLastColumn="0"/>
-              <w:rPr>
-                <w:rFonts w:ascii="Calibri" w:hAnsi="Calibri" w:cs="Calibri"/>
-                <w:sz w:val="28"/>
-                <w:szCs w:val="28"/>
-              </w:rPr>
-            </w:pPr>
-            <w:r>
-              <w:rPr>
-                <w:rFonts w:ascii="Calibri" w:hAnsi="Calibri" w:cs="Calibri"/>
-                <w:sz w:val="28"/>
-                <w:szCs w:val="28"/>
-              </w:rPr>
-              <w:t>‘</w:t>
-            </w:r>
-            <w:proofErr w:type="gramStart"/>
-            <w:r>
-              <w:rPr>
-                <w:rFonts w:ascii="Calibri" w:hAnsi="Calibri" w:cs="Calibri"/>
-                <w:sz w:val="28"/>
-                <w:szCs w:val="28"/>
-              </w:rPr>
-              <w:t>def‘ ID</w:t>
-            </w:r>
-            <w:proofErr w:type="gramEnd"/>
-            <w:r>
-              <w:rPr>
-                <w:rFonts w:ascii="Calibri" w:hAnsi="Calibri" w:cs="Calibri"/>
-                <w:sz w:val="28"/>
-                <w:szCs w:val="28"/>
-              </w:rPr>
-              <w:t xml:space="preserve"> ‘() : ‘ Statements</w:t>
+              <w:t>‘def‘ ID ‘(‘ Params ‘)‘ ‘ : ‘ Statements |</w:t>
+            </w:r>
+          </w:p>
+          <w:p>
+            <w:pPr>
+              <w:jc w:val="center"/>
+              <w:cnfStyle w:val="000000100000" w:firstRow="0" w:lastRow="0" w:firstColumn="0" w:lastColumn="0" w:oddVBand="0" w:evenVBand="0" w:oddHBand="1" w:evenHBand="0" w:firstRowFirstColumn="0" w:firstRowLastColumn="0" w:lastRowFirstColumn="0" w:lastRowLastColumn="0"/>
+              <w:rPr>
+                <w:rFonts w:ascii="Calibri" w:hAnsi="Calibri" w:cs="Calibri"/>
+                <w:sz w:val="28"/>
+                <w:szCs w:val="28"/>
+              </w:rPr>
+            </w:pPr>
+            <w:r>
+              <w:rPr>
+                <w:rFonts w:ascii="Calibri" w:hAnsi="Calibri" w:cs="Calibri"/>
+                <w:sz w:val="28"/>
+                <w:szCs w:val="28"/>
+              </w:rPr>
+              <w:t>‘def‘ ID ‘() : ‘ Statements</w:t>
             </w:r>
           </w:p>
         </w:tc>
@@ -970,25 +846,7 @@
                 <w:sz w:val="20"/>
                 <w:szCs w:val="20"/>
               </w:rPr>
-              <w:t>(</w:t>
-            </w:r>
-            <w:proofErr w:type="gramStart"/>
-            <w:r>
-              <w:rPr>
-                <w:rFonts w:ascii="Calibri" w:hAnsi="Calibri" w:cs="Calibri"/>
-                <w:sz w:val="20"/>
-                <w:szCs w:val="20"/>
-              </w:rPr>
-              <w:t>proc</w:t>
-            </w:r>
-            <w:proofErr w:type="gramEnd"/>
-            <w:r>
-              <w:rPr>
-                <w:rFonts w:ascii="Calibri" w:hAnsi="Calibri" w:cs="Calibri"/>
-                <w:sz w:val="20"/>
-                <w:szCs w:val="20"/>
-              </w:rPr>
-              <w:t xml:space="preserve"> id (param1 param2 …) (stmt1 stmt2 …))</w:t>
+              <w:t>(proc id (param1 param2 …) (stmt1 stmt2 …))</w:t>
             </w:r>
           </w:p>
         </w:tc>
@@ -1055,7 +913,6 @@
                 <w:szCs w:val="28"/>
               </w:rPr>
             </w:pPr>
-            <w:proofErr w:type="spellStart"/>
             <w:r>
               <w:rPr>
                 <w:rFonts w:ascii="Calibri" w:hAnsi="Calibri" w:cs="Calibri"/>
@@ -1094,85 +951,56 @@
                 <w:sz w:val="28"/>
                 <w:szCs w:val="28"/>
               </w:rPr>
+              <w:t xml:space="preserve">default </w:t>
+            </w:r>
+            <w:r>
+              <w:rPr>
+                <w:rFonts w:ascii="Calibri" w:eastAsia="CMSY10" w:hAnsi="Calibri" w:cs="Calibri"/>
+                <w:sz w:val="28"/>
+                <w:szCs w:val="28"/>
+              </w:rPr>
+              <w:t xml:space="preserve">| </w:t>
+            </w:r>
+            <w:r>
+              <w:rPr>
+                <w:rFonts w:ascii="Calibri" w:hAnsi="Calibri" w:cs="Calibri"/>
+                <w:sz w:val="28"/>
+                <w:szCs w:val="28"/>
+              </w:rPr>
+              <w:t>Params ‘, ‘ Param</w:t>
+            </w:r>
+            <w:r>
+              <w:rPr>
+                <w:rFonts w:ascii="Calibri" w:eastAsia="XBZar" w:hAnsi="Calibri" w:cs="Calibri"/>
+                <w:sz w:val="28"/>
+                <w:szCs w:val="28"/>
+              </w:rPr>
+              <w:t>_</w:t>
+            </w:r>
+            <w:r>
+              <w:rPr>
+                <w:rFonts w:ascii="Calibri" w:hAnsi="Calibri" w:cs="Calibri"/>
+                <w:sz w:val="28"/>
+                <w:szCs w:val="28"/>
+              </w:rPr>
+              <w:t>with</w:t>
+            </w:r>
+            <w:r>
+              <w:rPr>
+                <w:rFonts w:ascii="Calibri" w:eastAsia="XBZar" w:hAnsi="Calibri" w:cs="Calibri"/>
+                <w:sz w:val="28"/>
+                <w:szCs w:val="28"/>
+              </w:rPr>
+              <w:t>_</w:t>
+            </w:r>
+            <w:r>
+              <w:rPr>
+                <w:rFonts w:ascii="Calibri" w:hAnsi="Calibri" w:cs="Calibri"/>
+                <w:sz w:val="28"/>
+                <w:szCs w:val="28"/>
+              </w:rPr>
               <w:t>default</w:t>
             </w:r>
-            <w:proofErr w:type="spellEnd"/>
-            <w:r>
-              <w:rPr>
-                <w:rFonts w:ascii="Calibri" w:hAnsi="Calibri" w:cs="Calibri"/>
-                <w:sz w:val="28"/>
-                <w:szCs w:val="28"/>
-              </w:rPr>
-              <w:t xml:space="preserve"> </w:t>
-            </w:r>
-            <w:r>
-              <w:rPr>
-                <w:rFonts w:ascii="Calibri" w:eastAsia="CMSY10" w:hAnsi="Calibri" w:cs="Calibri"/>
-                <w:sz w:val="28"/>
-                <w:szCs w:val="28"/>
-              </w:rPr>
-              <w:t xml:space="preserve">| </w:t>
-            </w:r>
-            <w:r>
-              <w:rPr>
-                <w:rFonts w:ascii="Calibri" w:hAnsi="Calibri" w:cs="Calibri"/>
-                <w:sz w:val="28"/>
-                <w:szCs w:val="28"/>
-              </w:rPr>
-              <w:t xml:space="preserve">Params ‘, </w:t>
-            </w:r>
-            <w:proofErr w:type="gramStart"/>
-            <w:r>
-              <w:rPr>
-                <w:rFonts w:ascii="Calibri" w:hAnsi="Calibri" w:cs="Calibri"/>
-                <w:sz w:val="28"/>
-                <w:szCs w:val="28"/>
-              </w:rPr>
-              <w:t xml:space="preserve">‘ </w:t>
-            </w:r>
-            <w:proofErr w:type="spellStart"/>
-            <w:r>
-              <w:rPr>
-                <w:rFonts w:ascii="Calibri" w:hAnsi="Calibri" w:cs="Calibri"/>
-                <w:sz w:val="28"/>
-                <w:szCs w:val="28"/>
-              </w:rPr>
-              <w:t>Param</w:t>
-            </w:r>
-            <w:proofErr w:type="gramEnd"/>
-            <w:r>
-              <w:rPr>
-                <w:rFonts w:ascii="Calibri" w:eastAsia="XBZar" w:hAnsi="Calibri" w:cs="Calibri"/>
-                <w:sz w:val="28"/>
-                <w:szCs w:val="28"/>
-              </w:rPr>
-              <w:t>_</w:t>
-            </w:r>
-            <w:r>
-              <w:rPr>
-                <w:rFonts w:ascii="Calibri" w:hAnsi="Calibri" w:cs="Calibri"/>
-                <w:sz w:val="28"/>
-                <w:szCs w:val="28"/>
-              </w:rPr>
-              <w:t>with</w:t>
-            </w:r>
-            <w:r>
-              <w:rPr>
-                <w:rFonts w:ascii="Calibri" w:eastAsia="XBZar" w:hAnsi="Calibri" w:cs="Calibri"/>
-                <w:sz w:val="28"/>
-                <w:szCs w:val="28"/>
-              </w:rPr>
-              <w:t>_</w:t>
-            </w:r>
-            <w:r>
-              <w:rPr>
-                <w:rFonts w:ascii="Calibri" w:hAnsi="Calibri" w:cs="Calibri"/>
-                <w:sz w:val="28"/>
-                <w:szCs w:val="28"/>
-              </w:rPr>
-              <w:t>default</w:t>
-            </w:r>
-            <w:proofErr w:type="spellEnd"/>
           </w:p>
         </w:tc>
         <w:tc>
@@ -1239,7 +1067,6 @@
                 <w:szCs w:val="24"/>
               </w:rPr>
             </w:pPr>
-            <w:proofErr w:type="spellStart"/>
             <w:r>
               <w:rPr>
                 <w:rFonts w:ascii="Calibri" w:hAnsi="Calibri" w:cs="Calibri"/>
@@ -1248,7 +1075,6 @@
               </w:rPr>
               <w:t>Param_with_default</w:t>
             </w:r>
-            <w:proofErr w:type="spellEnd"/>
           </w:p>
         </w:tc>
         <w:tc>
@@ -1272,25 +1098,7 @@
                 <w:sz w:val="28"/>
                 <w:szCs w:val="28"/>
               </w:rPr>
-              <w:t xml:space="preserve">ID </w:t>
-            </w:r>
-            <w:proofErr w:type="gramStart"/>
-            <w:r>
-              <w:rPr>
-                <w:rFonts w:ascii="Calibri" w:hAnsi="Calibri" w:cs="Calibri"/>
-                <w:sz w:val="28"/>
-                <w:szCs w:val="28"/>
-              </w:rPr>
-              <w:t>‘ =</w:t>
-            </w:r>
-            <w:proofErr w:type="gramEnd"/>
-            <w:r>
-              <w:rPr>
-                <w:rFonts w:ascii="Calibri" w:hAnsi="Calibri" w:cs="Calibri"/>
-                <w:sz w:val="28"/>
-                <w:szCs w:val="28"/>
-              </w:rPr>
-              <w:t xml:space="preserve"> ‘ Expression</w:t>
+              <w:t>ID ‘ = ‘ Expression</w:t>
             </w:r>
           </w:p>
         </w:tc>
@@ -1315,35 +1123,7 @@
                 <w:sz w:val="24"/>
                 <w:szCs w:val="24"/>
               </w:rPr>
-              <w:t>(</w:t>
-            </w:r>
-            <w:proofErr w:type="spellStart"/>
-            <w:proofErr w:type="gramStart"/>
-            <w:r>
-              <w:rPr>
-                <w:rFonts w:ascii="Calibri" w:hAnsi="Calibri" w:cs="Calibri"/>
-                <w:sz w:val="24"/>
-                <w:szCs w:val="24"/>
-              </w:rPr>
-              <w:t>default</w:t>
-            </w:r>
-            <w:proofErr w:type="gramEnd"/>
-            <w:r>
-              <w:rPr>
-                <w:rFonts w:ascii="Calibri" w:hAnsi="Calibri" w:cs="Calibri"/>
-                <w:sz w:val="24"/>
-                <w:szCs w:val="24"/>
-              </w:rPr>
-              <w:t>_param</w:t>
-            </w:r>
-            <w:proofErr w:type="spellEnd"/>
-            <w:r>
-              <w:rPr>
-                <w:rFonts w:ascii="Calibri" w:hAnsi="Calibri" w:cs="Calibri"/>
-                <w:sz w:val="24"/>
-                <w:szCs w:val="24"/>
-              </w:rPr>
-              <w:t xml:space="preserve"> id expression)</w:t>
+              <w:t>(default_param id expression)</w:t>
             </w:r>
           </w:p>
         </w:tc>
@@ -1385,7 +1165,6 @@
                 <w:szCs w:val="24"/>
               </w:rPr>
             </w:pPr>
-            <w:proofErr w:type="spellStart"/>
             <w:r>
               <w:rPr>
                 <w:rFonts w:ascii="Calibri" w:hAnsi="Calibri" w:cs="Calibri"/>
@@ -1394,7 +1173,6 @@
               </w:rPr>
               <w:t>If_stmt</w:t>
             </w:r>
-            <w:proofErr w:type="spellEnd"/>
           </w:p>
         </w:tc>
         <w:tc>
@@ -1418,25 +1196,7 @@
                 <w:sz w:val="28"/>
                 <w:szCs w:val="28"/>
               </w:rPr>
-              <w:t xml:space="preserve">‘if </w:t>
-            </w:r>
-            <w:proofErr w:type="gramStart"/>
-            <w:r>
-              <w:rPr>
-                <w:rFonts w:ascii="Calibri" w:hAnsi="Calibri" w:cs="Calibri"/>
-                <w:sz w:val="28"/>
-                <w:szCs w:val="28"/>
-              </w:rPr>
-              <w:t>‘ Expression</w:t>
-            </w:r>
-            <w:proofErr w:type="gramEnd"/>
-            <w:r>
-              <w:rPr>
-                <w:rFonts w:ascii="Calibri" w:hAnsi="Calibri" w:cs="Calibri"/>
-                <w:sz w:val="28"/>
-                <w:szCs w:val="28"/>
-              </w:rPr>
-              <w:t xml:space="preserve"> ‘ : ‘ Statements ‘else‘ ‘ : ‘ Statements</w:t>
+              <w:t>‘if ‘ Expression ‘ : ‘ Statements ‘else‘ ‘ : ‘ Statements</w:t>
             </w:r>
           </w:p>
           <w:p>
@@ -1472,25 +1232,7 @@
                 <w:sz w:val="24"/>
                 <w:szCs w:val="24"/>
               </w:rPr>
-              <w:t>(</w:t>
-            </w:r>
-            <w:proofErr w:type="gramStart"/>
-            <w:r>
-              <w:rPr>
-                <w:rFonts w:ascii="Calibri" w:hAnsi="Calibri" w:cs="Calibri"/>
-                <w:sz w:val="24"/>
-                <w:szCs w:val="24"/>
-              </w:rPr>
-              <w:t>if</w:t>
-            </w:r>
-            <w:proofErr w:type="gramEnd"/>
-            <w:r>
-              <w:rPr>
-                <w:rFonts w:ascii="Calibri" w:hAnsi="Calibri" w:cs="Calibri"/>
-                <w:sz w:val="24"/>
-                <w:szCs w:val="24"/>
-              </w:rPr>
-              <w:t xml:space="preserve"> expression stmts1 stmts2)</w:t>
+              <w:t>(if expression stmts1 stmts2)</w:t>
             </w:r>
           </w:p>
         </w:tc>
@@ -1533,7 +1275,6 @@
                 <w:szCs w:val="24"/>
               </w:rPr>
             </w:pPr>
-            <w:proofErr w:type="spellStart"/>
             <w:r>
               <w:rPr>
                 <w:rFonts w:ascii="Calibri" w:hAnsi="Calibri" w:cs="Calibri"/>
@@ -1542,7 +1283,6 @@
               </w:rPr>
               <w:t>For_stmt</w:t>
             </w:r>
-            <w:proofErr w:type="spellEnd"/>
           </w:p>
         </w:tc>
         <w:tc>
@@ -1566,25 +1306,7 @@
                 <w:sz w:val="28"/>
                 <w:szCs w:val="28"/>
               </w:rPr>
-              <w:t>‘</w:t>
-            </w:r>
-            <w:proofErr w:type="gramStart"/>
-            <w:r>
-              <w:rPr>
-                <w:rFonts w:ascii="Calibri" w:hAnsi="Calibri" w:cs="Calibri"/>
-                <w:sz w:val="28"/>
-                <w:szCs w:val="28"/>
-              </w:rPr>
-              <w:t>for‘ ID</w:t>
-            </w:r>
-            <w:proofErr w:type="gramEnd"/>
-            <w:r>
-              <w:rPr>
-                <w:rFonts w:ascii="Calibri" w:hAnsi="Calibri" w:cs="Calibri"/>
-                <w:sz w:val="28"/>
-                <w:szCs w:val="28"/>
-              </w:rPr>
-              <w:t xml:space="preserve"> ‘in‘ Expression ‘ : ‘ Statements</w:t>
+              <w:t>‘for‘ ID ‘in‘ Expression ‘ : ‘ Statements</w:t>
             </w:r>
           </w:p>
         </w:tc>
@@ -1609,43 +1331,7 @@
                 <w:sz w:val="24"/>
                 <w:szCs w:val="24"/>
               </w:rPr>
-              <w:t>(</w:t>
-            </w:r>
-            <w:proofErr w:type="gramStart"/>
-            <w:r>
-              <w:rPr>
-                <w:rFonts w:ascii="Calibri" w:hAnsi="Calibri" w:cs="Calibri"/>
-                <w:sz w:val="24"/>
-                <w:szCs w:val="24"/>
-              </w:rPr>
-              <w:t>for</w:t>
-            </w:r>
-            <w:proofErr w:type="gramEnd"/>
-            <w:r>
-              <w:rPr>
-                <w:rFonts w:ascii="Calibri" w:hAnsi="Calibri" w:cs="Calibri"/>
-                <w:sz w:val="24"/>
-                <w:szCs w:val="24"/>
-              </w:rPr>
-              <w:t xml:space="preserve"> id expression </w:t>
-            </w:r>
-            <w:proofErr w:type="spellStart"/>
-            <w:r>
-              <w:rPr>
-                <w:rFonts w:ascii="Calibri" w:hAnsi="Calibri" w:cs="Calibri"/>
-                <w:sz w:val="24"/>
-                <w:szCs w:val="24"/>
-              </w:rPr>
-              <w:t>stmts</w:t>
-            </w:r>
-            <w:proofErr w:type="spellEnd"/>
-            <w:r>
-              <w:rPr>
-                <w:rFonts w:ascii="Calibri" w:hAnsi="Calibri" w:cs="Calibri"/>
-                <w:sz w:val="24"/>
-                <w:szCs w:val="24"/>
-              </w:rPr>
-              <w:t>)</w:t>
+              <w:t>(for id expression stmts)</w:t>
             </w:r>
           </w:p>
         </w:tc>
@@ -1727,18 +1413,8 @@
                 <w:sz w:val="28"/>
                 <w:szCs w:val="28"/>
               </w:rPr>
-              <w:t>Disjunction ‘</w:t>
-            </w:r>
-            <w:proofErr w:type="gramStart"/>
-            <w:r>
-              <w:rPr>
-                <w:rFonts w:ascii="Calibri" w:hAnsi="Calibri" w:cs="Calibri"/>
-                <w:sz w:val="28"/>
-                <w:szCs w:val="28"/>
-              </w:rPr>
-              <w:t>or‘ Conjunction</w:t>
-            </w:r>
-            <w:proofErr w:type="gramEnd"/>
+              <w:t>Disjunction ‘or‘ Conjunction</w:t>
+            </w:r>
           </w:p>
         </w:tc>
         <w:tc>
@@ -1762,25 +1438,7 @@
                 <w:sz w:val="24"/>
                 <w:szCs w:val="24"/>
               </w:rPr>
-              <w:t>(</w:t>
-            </w:r>
-            <w:proofErr w:type="gramStart"/>
-            <w:r>
-              <w:rPr>
-                <w:rFonts w:ascii="Calibri" w:hAnsi="Calibri" w:cs="Calibri"/>
-                <w:sz w:val="24"/>
-                <w:szCs w:val="24"/>
-              </w:rPr>
-              <w:t>or</w:t>
-            </w:r>
-            <w:proofErr w:type="gramEnd"/>
-            <w:r>
-              <w:rPr>
-                <w:rFonts w:ascii="Calibri" w:hAnsi="Calibri" w:cs="Calibri"/>
-                <w:sz w:val="24"/>
-                <w:szCs w:val="24"/>
-              </w:rPr>
-              <w:t xml:space="preserve"> disjunction conjunction)</w:t>
+              <w:t>(or disjunction conjunction)</w:t>
             </w:r>
           </w:p>
         </w:tc>
@@ -1854,18 +1512,8 @@
                 <w:sz w:val="28"/>
                 <w:szCs w:val="28"/>
               </w:rPr>
-              <w:t>Conjunction ‘</w:t>
-            </w:r>
-            <w:proofErr w:type="gramStart"/>
-            <w:r>
-              <w:rPr>
-                <w:rFonts w:ascii="Calibri" w:hAnsi="Calibri" w:cs="Calibri"/>
-                <w:sz w:val="28"/>
-                <w:szCs w:val="28"/>
-              </w:rPr>
-              <w:t>and‘ Inversion</w:t>
-            </w:r>
-            <w:proofErr w:type="gramEnd"/>
+              <w:t>Conjunction ‘and‘ Inversion</w:t>
+            </w:r>
           </w:p>
         </w:tc>
         <w:tc>
@@ -1889,25 +1537,7 @@
                 <w:sz w:val="24"/>
                 <w:szCs w:val="24"/>
               </w:rPr>
-              <w:t>(</w:t>
-            </w:r>
-            <w:proofErr w:type="gramStart"/>
-            <w:r>
-              <w:rPr>
-                <w:rFonts w:ascii="Calibri" w:hAnsi="Calibri" w:cs="Calibri"/>
-                <w:sz w:val="24"/>
-                <w:szCs w:val="24"/>
-              </w:rPr>
-              <w:t>and</w:t>
-            </w:r>
-            <w:proofErr w:type="gramEnd"/>
-            <w:r>
-              <w:rPr>
-                <w:rFonts w:ascii="Calibri" w:hAnsi="Calibri" w:cs="Calibri"/>
-                <w:sz w:val="24"/>
-                <w:szCs w:val="24"/>
-              </w:rPr>
-              <w:t xml:space="preserve"> conjunction inversion)</w:t>
+              <w:t>(and conjunction inversion)</w:t>
             </w:r>
           </w:p>
         </w:tc>
@@ -1980,18 +1610,8 @@
                 <w:sz w:val="28"/>
                 <w:szCs w:val="28"/>
               </w:rPr>
-              <w:t>‘</w:t>
-            </w:r>
-            <w:proofErr w:type="gramStart"/>
-            <w:r>
-              <w:rPr>
-                <w:rFonts w:ascii="Calibri" w:hAnsi="Calibri" w:cs="Calibri"/>
-                <w:sz w:val="28"/>
-                <w:szCs w:val="28"/>
-              </w:rPr>
-              <w:t>not‘ Inversion</w:t>
-            </w:r>
-            <w:proofErr w:type="gramEnd"/>
+              <w:t>‘not‘ Inversion</w:t>
+            </w:r>
           </w:p>
         </w:tc>
         <w:tc>
@@ -2015,25 +1635,7 @@
                 <w:sz w:val="24"/>
                 <w:szCs w:val="24"/>
               </w:rPr>
-              <w:t>(</w:t>
-            </w:r>
-            <w:proofErr w:type="gramStart"/>
-            <w:r>
-              <w:rPr>
-                <w:rFonts w:ascii="Calibri" w:hAnsi="Calibri" w:cs="Calibri"/>
-                <w:sz w:val="24"/>
-                <w:szCs w:val="24"/>
-              </w:rPr>
-              <w:t>not</w:t>
-            </w:r>
-            <w:proofErr w:type="gramEnd"/>
-            <w:r>
-              <w:rPr>
-                <w:rFonts w:ascii="Calibri" w:hAnsi="Calibri" w:cs="Calibri"/>
-                <w:sz w:val="24"/>
-                <w:szCs w:val="24"/>
-              </w:rPr>
-              <w:t xml:space="preserve"> inversion)</w:t>
+              <w:t>(not inversion)</w:t>
             </w:r>
           </w:p>
         </w:tc>
@@ -2107,35 +1709,42 @@
                 <w:sz w:val="28"/>
                 <w:szCs w:val="28"/>
               </w:rPr>
+              <w:t>Sum compare</w:t>
+            </w:r>
+            <w:r>
+              <w:rPr>
+                <w:rFonts w:ascii="Calibri" w:eastAsia="XBZar" w:hAnsi="Calibri" w:cs="Calibri"/>
+                <w:sz w:val="28"/>
+                <w:szCs w:val="28"/>
+              </w:rPr>
+              <w:t>_</w:t>
+            </w:r>
+            <w:r>
+              <w:rPr>
+                <w:rFonts w:ascii="Calibri" w:hAnsi="Calibri" w:cs="Calibri"/>
+                <w:sz w:val="28"/>
+                <w:szCs w:val="28"/>
+              </w:rPr>
+              <w:t>op</w:t>
+            </w:r>
+            <w:r>
+              <w:rPr>
+                <w:rFonts w:ascii="Calibri" w:eastAsia="XBZar" w:hAnsi="Calibri" w:cs="Calibri"/>
+                <w:sz w:val="28"/>
+                <w:szCs w:val="28"/>
+              </w:rPr>
+              <w:t>_</w:t>
+            </w:r>
+            <w:r>
+              <w:rPr>
+                <w:rFonts w:ascii="Calibri" w:hAnsi="Calibri" w:cs="Calibri"/>
+                <w:sz w:val="28"/>
+                <w:szCs w:val="28"/>
+              </w:rPr>
               <w:t>Sum</w:t>
             </w:r>
             <w:r>
               <w:rPr>
-                <w:rFonts w:ascii="Calibri" w:hAnsi="Calibri" w:cs="Calibri"/>
-                <w:sz w:val="28"/>
-                <w:szCs w:val="28"/>
-              </w:rPr>
-              <w:t xml:space="preserve"> </w:t>
-            </w:r>
-            <w:proofErr w:type="spellStart"/>
-            <w:r>
-              <w:rPr>
-                <w:rFonts w:ascii="Calibri" w:hAnsi="Calibri" w:cs="Calibri"/>
-                <w:sz w:val="28"/>
-                <w:szCs w:val="28"/>
-              </w:rPr>
-              <w:t>c</w:t>
-            </w:r>
-            <w:r>
-              <w:rPr>
-                <w:rFonts w:ascii="Calibri" w:hAnsi="Calibri" w:cs="Calibri"/>
-                <w:sz w:val="28"/>
-                <w:szCs w:val="28"/>
-              </w:rPr>
-              <w:t>ompare</w:t>
-            </w:r>
-            <w:r>
-              <w:rPr>
                 <w:rFonts w:ascii="Calibri" w:eastAsia="XBZar" w:hAnsi="Calibri" w:cs="Calibri"/>
                 <w:sz w:val="28"/>
                 <w:szCs w:val="28"/>
@@ -2148,41 +1757,8 @@
                 <w:sz w:val="28"/>
                 <w:szCs w:val="28"/>
               </w:rPr>
-              <w:t>op</w:t>
-            </w:r>
-            <w:r>
-              <w:rPr>
-                <w:rFonts w:ascii="Calibri" w:eastAsia="XBZar" w:hAnsi="Calibri" w:cs="Calibri"/>
-                <w:sz w:val="28"/>
-                <w:szCs w:val="28"/>
-              </w:rPr>
-              <w:t>_</w:t>
-            </w:r>
-            <w:r>
-              <w:rPr>
-                <w:rFonts w:ascii="Calibri" w:hAnsi="Calibri" w:cs="Calibri"/>
-                <w:sz w:val="28"/>
-                <w:szCs w:val="28"/>
-              </w:rPr>
-              <w:t>Sum</w:t>
-            </w:r>
-            <w:r>
-              <w:rPr>
-                <w:rFonts w:ascii="Calibri" w:eastAsia="XBZar" w:hAnsi="Calibri" w:cs="Calibri"/>
-                <w:sz w:val="28"/>
-                <w:szCs w:val="28"/>
-              </w:rPr>
-              <w:t>_</w:t>
-            </w:r>
-            <w:r>
-              <w:rPr>
-                <w:rFonts w:ascii="Calibri" w:hAnsi="Calibri" w:cs="Calibri"/>
-                <w:sz w:val="28"/>
-                <w:szCs w:val="28"/>
-              </w:rPr>
               <w:t>pairs</w:t>
             </w:r>
-            <w:proofErr w:type="spellEnd"/>
           </w:p>
         </w:tc>
         <w:tc>
@@ -2206,43 +1782,7 @@
                 <w:sz w:val="23"/>
                 <w:szCs w:val="23"/>
               </w:rPr>
-              <w:t>(</w:t>
-            </w:r>
-            <w:proofErr w:type="gramStart"/>
-            <w:r>
-              <w:rPr>
-                <w:rFonts w:ascii="Calibri" w:hAnsi="Calibri" w:cs="Calibri"/>
-                <w:sz w:val="23"/>
-                <w:szCs w:val="23"/>
-              </w:rPr>
-              <w:t>comparison</w:t>
-            </w:r>
-            <w:proofErr w:type="gramEnd"/>
-            <w:r>
-              <w:rPr>
-                <w:rFonts w:ascii="Calibri" w:hAnsi="Calibri" w:cs="Calibri"/>
-                <w:sz w:val="23"/>
-                <w:szCs w:val="23"/>
-              </w:rPr>
-              <w:t xml:space="preserve"> sum </w:t>
-            </w:r>
-            <w:proofErr w:type="spellStart"/>
-            <w:r>
-              <w:rPr>
-                <w:rFonts w:ascii="Calibri" w:hAnsi="Calibri" w:cs="Calibri"/>
-                <w:sz w:val="23"/>
-                <w:szCs w:val="23"/>
-              </w:rPr>
-              <w:t>compare_op_pairs</w:t>
-            </w:r>
-            <w:proofErr w:type="spellEnd"/>
-            <w:r>
-              <w:rPr>
-                <w:rFonts w:ascii="Calibri" w:hAnsi="Calibri" w:cs="Calibri"/>
-                <w:sz w:val="23"/>
-                <w:szCs w:val="23"/>
-              </w:rPr>
-              <w:t>)</w:t>
+              <w:t>(comparison sum compare_op_pairs)</w:t>
             </w:r>
           </w:p>
         </w:tc>
@@ -2284,7 +1824,6 @@
                 <w:szCs w:val="28"/>
               </w:rPr>
             </w:pPr>
-            <w:proofErr w:type="spellStart"/>
             <w:r>
               <w:rPr>
                 <w:rFonts w:ascii="Calibri" w:hAnsi="Calibri" w:cs="Calibri"/>
@@ -2341,7 +1880,6 @@
               </w:rPr>
               <w:t>pairs</w:t>
             </w:r>
-            <w:proofErr w:type="spellEnd"/>
           </w:p>
         </w:tc>
         <w:tc>
@@ -2433,7 +1971,6 @@
                 <w:szCs w:val="28"/>
               </w:rPr>
             </w:pPr>
-            <w:proofErr w:type="spellStart"/>
             <w:r>
               <w:rPr>
                 <w:rFonts w:ascii="Calibri" w:hAnsi="Calibri" w:cs="Calibri"/>
@@ -2458,7 +1995,6 @@
               </w:rPr>
               <w:t>Sum</w:t>
             </w:r>
-            <w:proofErr w:type="spellEnd"/>
           </w:p>
         </w:tc>
         <w:tc>
@@ -2476,23 +2012,13 @@
                 <w:szCs w:val="28"/>
               </w:rPr>
             </w:pPr>
-            <w:proofErr w:type="gramStart"/>
-            <w:r>
-              <w:rPr>
-                <w:rFonts w:ascii="Calibri" w:hAnsi="Calibri" w:cs="Calibri"/>
-                <w:sz w:val="28"/>
-                <w:szCs w:val="28"/>
-              </w:rPr>
-              <w:t>‘ =</w:t>
-            </w:r>
-            <w:proofErr w:type="gramEnd"/>
-            <w:r>
-              <w:rPr>
-                <w:rFonts w:ascii="Calibri" w:hAnsi="Calibri" w:cs="Calibri"/>
-                <w:sz w:val="28"/>
-                <w:szCs w:val="28"/>
-              </w:rPr>
-              <w:t>= ‘ Sum</w:t>
+            <w:r>
+              <w:rPr>
+                <w:rFonts w:ascii="Calibri" w:hAnsi="Calibri" w:cs="Calibri"/>
+                <w:sz w:val="28"/>
+                <w:szCs w:val="28"/>
+              </w:rPr>
+              <w:t>‘ == ‘ Sum</w:t>
             </w:r>
           </w:p>
         </w:tc>
@@ -2517,25 +2043,7 @@
                 <w:sz w:val="24"/>
                 <w:szCs w:val="24"/>
               </w:rPr>
-              <w:t>(</w:t>
-            </w:r>
-            <w:proofErr w:type="gramStart"/>
-            <w:r>
-              <w:rPr>
-                <w:rFonts w:ascii="Calibri" w:hAnsi="Calibri" w:cs="Calibri"/>
-                <w:sz w:val="24"/>
-                <w:szCs w:val="24"/>
-              </w:rPr>
-              <w:t>equal</w:t>
-            </w:r>
-            <w:proofErr w:type="gramEnd"/>
-            <w:r>
-              <w:rPr>
-                <w:rFonts w:ascii="Calibri" w:hAnsi="Calibri" w:cs="Calibri"/>
-                <w:sz w:val="24"/>
-                <w:szCs w:val="24"/>
-              </w:rPr>
-              <w:t xml:space="preserve"> sum)</w:t>
+              <w:t>(equal sum)</w:t>
             </w:r>
           </w:p>
         </w:tc>
@@ -2577,7 +2085,6 @@
                 <w:szCs w:val="28"/>
               </w:rPr>
             </w:pPr>
-            <w:proofErr w:type="spellStart"/>
             <w:r>
               <w:rPr>
                 <w:rFonts w:ascii="Calibri" w:hAnsi="Calibri" w:cs="Calibri"/>
@@ -2602,7 +2109,6 @@
               </w:rPr>
               <w:t>Sum</w:t>
             </w:r>
-            <w:proofErr w:type="spellEnd"/>
           </w:p>
         </w:tc>
         <w:tc>
@@ -2620,31 +2126,13 @@
                 <w:szCs w:val="28"/>
               </w:rPr>
             </w:pPr>
-            <w:proofErr w:type="gramStart"/>
-            <w:r>
-              <w:rPr>
-                <w:rFonts w:ascii="Calibri" w:hAnsi="Calibri" w:cs="Calibri"/>
-                <w:sz w:val="28"/>
-                <w:szCs w:val="28"/>
-              </w:rPr>
-              <w:t xml:space="preserve">‘ </w:t>
-            </w:r>
-            <w:r>
-              <w:rPr>
-                <w:rFonts w:ascii="Calibri" w:hAnsi="Calibri" w:cs="Calibri"/>
-                <w:sz w:val="28"/>
-                <w:szCs w:val="28"/>
-              </w:rPr>
-              <w:t>&lt;</w:t>
-            </w:r>
-            <w:proofErr w:type="gramEnd"/>
-            <w:r>
-              <w:rPr>
-                <w:rFonts w:ascii="Calibri" w:hAnsi="Calibri" w:cs="Calibri"/>
-                <w:sz w:val="28"/>
-                <w:szCs w:val="28"/>
-              </w:rPr>
-              <w:t xml:space="preserve"> ‘ Sum</w:t>
+            <w:r>
+              <w:rPr>
+                <w:rFonts w:ascii="Calibri" w:hAnsi="Calibri" w:cs="Calibri"/>
+                <w:sz w:val="28"/>
+                <w:szCs w:val="28"/>
+              </w:rPr>
+              <w:t>‘ &lt; ‘ Sum</w:t>
             </w:r>
           </w:p>
         </w:tc>
@@ -2669,25 +2157,7 @@
                 <w:sz w:val="24"/>
                 <w:szCs w:val="24"/>
               </w:rPr>
-              <w:t>(</w:t>
-            </w:r>
-            <w:proofErr w:type="gramStart"/>
-            <w:r>
-              <w:rPr>
-                <w:rFonts w:ascii="Calibri" w:hAnsi="Calibri" w:cs="Calibri"/>
-                <w:sz w:val="24"/>
-                <w:szCs w:val="24"/>
-              </w:rPr>
-              <w:t>less</w:t>
-            </w:r>
-            <w:proofErr w:type="gramEnd"/>
-            <w:r>
-              <w:rPr>
-                <w:rFonts w:ascii="Calibri" w:hAnsi="Calibri" w:cs="Calibri"/>
-                <w:sz w:val="24"/>
-                <w:szCs w:val="24"/>
-              </w:rPr>
-              <w:t xml:space="preserve"> sum)</w:t>
+              <w:t>(less sum)</w:t>
             </w:r>
           </w:p>
         </w:tc>
@@ -2730,7 +2200,6 @@
                 <w:szCs w:val="28"/>
               </w:rPr>
             </w:pPr>
-            <w:proofErr w:type="spellStart"/>
             <w:r>
               <w:rPr>
                 <w:rFonts w:ascii="Calibri" w:hAnsi="Calibri" w:cs="Calibri"/>
@@ -2755,7 +2224,6 @@
               </w:rPr>
               <w:t>Sum</w:t>
             </w:r>
-            <w:proofErr w:type="spellEnd"/>
           </w:p>
         </w:tc>
         <w:tc>
@@ -2773,31 +2241,13 @@
                 <w:szCs w:val="28"/>
               </w:rPr>
             </w:pPr>
-            <w:proofErr w:type="gramStart"/>
-            <w:r>
-              <w:rPr>
-                <w:rFonts w:ascii="Calibri" w:hAnsi="Calibri" w:cs="Calibri"/>
-                <w:sz w:val="28"/>
-                <w:szCs w:val="28"/>
-              </w:rPr>
-              <w:t xml:space="preserve">‘ </w:t>
-            </w:r>
-            <w:r>
-              <w:rPr>
-                <w:rFonts w:ascii="Calibri" w:hAnsi="Calibri" w:cs="Calibri"/>
-                <w:sz w:val="28"/>
-                <w:szCs w:val="28"/>
-              </w:rPr>
-              <w:t>&gt;</w:t>
-            </w:r>
-            <w:proofErr w:type="gramEnd"/>
-            <w:r>
-              <w:rPr>
-                <w:rFonts w:ascii="Calibri" w:hAnsi="Calibri" w:cs="Calibri"/>
-                <w:sz w:val="28"/>
-                <w:szCs w:val="28"/>
-              </w:rPr>
-              <w:t xml:space="preserve"> ‘ Sum</w:t>
+            <w:r>
+              <w:rPr>
+                <w:rFonts w:ascii="Calibri" w:hAnsi="Calibri" w:cs="Calibri"/>
+                <w:sz w:val="28"/>
+                <w:szCs w:val="28"/>
+              </w:rPr>
+              <w:t>‘ &gt; ‘ Sum</w:t>
             </w:r>
           </w:p>
         </w:tc>
@@ -2822,25 +2272,7 @@
                 <w:sz w:val="24"/>
                 <w:szCs w:val="24"/>
               </w:rPr>
-              <w:t>(</w:t>
-            </w:r>
-            <w:proofErr w:type="gramStart"/>
-            <w:r>
-              <w:rPr>
-                <w:rFonts w:ascii="Calibri" w:hAnsi="Calibri" w:cs="Calibri"/>
-                <w:sz w:val="24"/>
-                <w:szCs w:val="24"/>
-              </w:rPr>
-              <w:t>more</w:t>
-            </w:r>
-            <w:proofErr w:type="gramEnd"/>
-            <w:r>
-              <w:rPr>
-                <w:rFonts w:ascii="Calibri" w:hAnsi="Calibri" w:cs="Calibri"/>
-                <w:sz w:val="24"/>
-                <w:szCs w:val="24"/>
-              </w:rPr>
-              <w:t xml:space="preserve"> sum)</w:t>
+              <w:t>(more sum)</w:t>
             </w:r>
           </w:p>
         </w:tc>
@@ -2913,25 +2345,7 @@
                 <w:sz w:val="28"/>
                 <w:szCs w:val="28"/>
               </w:rPr>
-              <w:t xml:space="preserve">Sum </w:t>
-            </w:r>
-            <w:proofErr w:type="gramStart"/>
-            <w:r>
-              <w:rPr>
-                <w:rFonts w:ascii="Calibri" w:hAnsi="Calibri" w:cs="Calibri"/>
-                <w:sz w:val="28"/>
-                <w:szCs w:val="28"/>
-              </w:rPr>
-              <w:t>‘ +</w:t>
-            </w:r>
-            <w:proofErr w:type="gramEnd"/>
-            <w:r>
-              <w:rPr>
-                <w:rFonts w:ascii="Calibri" w:hAnsi="Calibri" w:cs="Calibri"/>
-                <w:sz w:val="28"/>
-                <w:szCs w:val="28"/>
-              </w:rPr>
-              <w:t xml:space="preserve"> ‘ Term</w:t>
+              <w:t>Sum ‘ + ‘ Term</w:t>
             </w:r>
           </w:p>
         </w:tc>
@@ -2956,25 +2370,7 @@
                 <w:sz w:val="24"/>
                 <w:szCs w:val="24"/>
               </w:rPr>
-              <w:t>(</w:t>
-            </w:r>
-            <w:proofErr w:type="gramStart"/>
-            <w:r>
-              <w:rPr>
-                <w:rFonts w:ascii="Calibri" w:hAnsi="Calibri" w:cs="Calibri"/>
-                <w:sz w:val="24"/>
-                <w:szCs w:val="24"/>
-              </w:rPr>
-              <w:t>plus</w:t>
-            </w:r>
-            <w:proofErr w:type="gramEnd"/>
-            <w:r>
-              <w:rPr>
-                <w:rFonts w:ascii="Calibri" w:hAnsi="Calibri" w:cs="Calibri"/>
-                <w:sz w:val="24"/>
-                <w:szCs w:val="24"/>
-              </w:rPr>
-              <w:t xml:space="preserve"> sum term)</w:t>
+              <w:t>(plus sum term)</w:t>
             </w:r>
           </w:p>
         </w:tc>
@@ -3048,33 +2444,7 @@
                 <w:sz w:val="28"/>
                 <w:szCs w:val="28"/>
               </w:rPr>
-              <w:t xml:space="preserve">Sum </w:t>
-            </w:r>
-            <w:proofErr w:type="gramStart"/>
-            <w:r>
-              <w:rPr>
-                <w:rFonts w:ascii="Calibri" w:hAnsi="Calibri" w:cs="Calibri"/>
-                <w:sz w:val="28"/>
-                <w:szCs w:val="28"/>
-              </w:rPr>
-              <w:t xml:space="preserve">‘ </w:t>
-            </w:r>
-            <w:r>
-              <w:rPr>
-                <w:rFonts w:ascii="Calibri" w:hAnsi="Calibri" w:cs="Calibri"/>
-                <w:sz w:val="28"/>
-                <w:szCs w:val="28"/>
-              </w:rPr>
-              <w:t>-</w:t>
-            </w:r>
-            <w:proofErr w:type="gramEnd"/>
-            <w:r>
-              <w:rPr>
-                <w:rFonts w:ascii="Calibri" w:hAnsi="Calibri" w:cs="Calibri"/>
-                <w:sz w:val="28"/>
-                <w:szCs w:val="28"/>
-              </w:rPr>
-              <w:t xml:space="preserve"> ‘ Term</w:t>
+              <w:t>Sum ‘ - ‘ Term</w:t>
             </w:r>
           </w:p>
         </w:tc>
@@ -3099,25 +2469,7 @@
                 <w:sz w:val="24"/>
                 <w:szCs w:val="24"/>
               </w:rPr>
-              <w:t>(</w:t>
-            </w:r>
-            <w:proofErr w:type="gramStart"/>
-            <w:r>
-              <w:rPr>
-                <w:rFonts w:ascii="Calibri" w:hAnsi="Calibri" w:cs="Calibri"/>
-                <w:sz w:val="24"/>
-                <w:szCs w:val="24"/>
-              </w:rPr>
-              <w:t>minus</w:t>
-            </w:r>
-            <w:proofErr w:type="gramEnd"/>
-            <w:r>
-              <w:rPr>
-                <w:rFonts w:ascii="Calibri" w:hAnsi="Calibri" w:cs="Calibri"/>
-                <w:sz w:val="24"/>
-                <w:szCs w:val="24"/>
-              </w:rPr>
-              <w:t xml:space="preserve"> sum term)</w:t>
+              <w:t>(minus sum term)</w:t>
             </w:r>
           </w:p>
         </w:tc>
@@ -3190,16 +2542,7 @@
                 <w:sz w:val="28"/>
                 <w:szCs w:val="28"/>
               </w:rPr>
-              <w:t xml:space="preserve">Term </w:t>
-            </w:r>
-            <w:proofErr w:type="gramStart"/>
-            <w:r>
-              <w:rPr>
-                <w:rFonts w:ascii="Calibri" w:hAnsi="Calibri" w:cs="Calibri"/>
-                <w:sz w:val="28"/>
-                <w:szCs w:val="28"/>
-              </w:rPr>
-              <w:t xml:space="preserve">‘ </w:t>
+              <w:t xml:space="preserve">Term ‘ </w:t>
             </w:r>
             <w:r>
               <w:rPr>
@@ -3209,7 +2552,6 @@
               </w:rPr>
               <w:t>∗</w:t>
             </w:r>
-            <w:proofErr w:type="gramEnd"/>
             <w:r>
               <w:rPr>
                 <w:rFonts w:ascii="Calibri" w:eastAsia="CMSY10" w:hAnsi="Calibri" w:cs="Calibri"/>
@@ -3249,25 +2591,7 @@
                 <w:sz w:val="24"/>
                 <w:szCs w:val="24"/>
               </w:rPr>
-              <w:t>(</w:t>
-            </w:r>
-            <w:proofErr w:type="gramStart"/>
-            <w:r>
-              <w:rPr>
-                <w:rFonts w:ascii="Calibri" w:hAnsi="Calibri" w:cs="Calibri"/>
-                <w:sz w:val="24"/>
-                <w:szCs w:val="24"/>
-              </w:rPr>
-              <w:t>star</w:t>
-            </w:r>
-            <w:proofErr w:type="gramEnd"/>
-            <w:r>
-              <w:rPr>
-                <w:rFonts w:ascii="Calibri" w:hAnsi="Calibri" w:cs="Calibri"/>
-                <w:sz w:val="24"/>
-                <w:szCs w:val="24"/>
-              </w:rPr>
-              <w:t xml:space="preserve"> term factor)</w:t>
+              <w:t>(star term factor)</w:t>
             </w:r>
           </w:p>
         </w:tc>
@@ -3341,16 +2665,7 @@
                 <w:sz w:val="28"/>
                 <w:szCs w:val="28"/>
               </w:rPr>
-              <w:t xml:space="preserve">Term </w:t>
-            </w:r>
-            <w:proofErr w:type="gramStart"/>
-            <w:r>
-              <w:rPr>
-                <w:rFonts w:ascii="Calibri" w:hAnsi="Calibri" w:cs="Calibri"/>
-                <w:sz w:val="28"/>
-                <w:szCs w:val="28"/>
-              </w:rPr>
-              <w:t xml:space="preserve">‘ </w:t>
+              <w:t xml:space="preserve">Term ‘ </w:t>
             </w:r>
             <w:r>
               <w:rPr>
@@ -3358,16 +2673,7 @@
                 <w:sz w:val="28"/>
                 <w:szCs w:val="28"/>
               </w:rPr>
-              <w:t>/</w:t>
-            </w:r>
-            <w:proofErr w:type="gramEnd"/>
-            <w:r>
-              <w:rPr>
-                <w:rFonts w:ascii="Calibri" w:eastAsia="CMSY10" w:hAnsi="Calibri" w:cs="Calibri"/>
-                <w:sz w:val="28"/>
-                <w:szCs w:val="28"/>
-              </w:rPr>
-              <w:t xml:space="preserve"> </w:t>
+              <w:t xml:space="preserve">/ </w:t>
             </w:r>
             <w:r>
               <w:rPr>
@@ -3400,25 +2706,7 @@
                 <w:sz w:val="24"/>
                 <w:szCs w:val="24"/>
               </w:rPr>
-              <w:t>(</w:t>
-            </w:r>
-            <w:proofErr w:type="gramStart"/>
-            <w:r>
-              <w:rPr>
-                <w:rFonts w:ascii="Calibri" w:hAnsi="Calibri" w:cs="Calibri"/>
-                <w:sz w:val="24"/>
-                <w:szCs w:val="24"/>
-              </w:rPr>
-              <w:t>slash</w:t>
-            </w:r>
-            <w:proofErr w:type="gramEnd"/>
-            <w:r>
-              <w:rPr>
-                <w:rFonts w:ascii="Calibri" w:hAnsi="Calibri" w:cs="Calibri"/>
-                <w:sz w:val="24"/>
-                <w:szCs w:val="24"/>
-              </w:rPr>
-              <w:t xml:space="preserve"> term factor)</w:t>
+              <w:t>(slash term factor)</w:t>
             </w:r>
           </w:p>
         </w:tc>
@@ -3485,23 +2773,13 @@
                 <w:szCs w:val="28"/>
               </w:rPr>
             </w:pPr>
-            <w:proofErr w:type="gramStart"/>
-            <w:r>
-              <w:rPr>
-                <w:rFonts w:ascii="Calibri" w:hAnsi="Calibri" w:cs="Calibri"/>
-                <w:sz w:val="28"/>
-                <w:szCs w:val="28"/>
-              </w:rPr>
-              <w:t>‘ +</w:t>
-            </w:r>
-            <w:proofErr w:type="gramEnd"/>
-            <w:r>
-              <w:rPr>
-                <w:rFonts w:ascii="Calibri" w:hAnsi="Calibri" w:cs="Calibri"/>
-                <w:sz w:val="28"/>
-                <w:szCs w:val="28"/>
-              </w:rPr>
-              <w:t xml:space="preserve"> ‘ Factor</w:t>
+            <w:r>
+              <w:rPr>
+                <w:rFonts w:ascii="Calibri" w:hAnsi="Calibri" w:cs="Calibri"/>
+                <w:sz w:val="28"/>
+                <w:szCs w:val="28"/>
+              </w:rPr>
+              <w:t>‘ + ‘ Factor</w:t>
             </w:r>
           </w:p>
         </w:tc>
@@ -3526,25 +2804,7 @@
                 <w:sz w:val="24"/>
                 <w:szCs w:val="24"/>
               </w:rPr>
-              <w:t>(</w:t>
-            </w:r>
-            <w:proofErr w:type="gramStart"/>
-            <w:r>
-              <w:rPr>
-                <w:rFonts w:ascii="Calibri" w:hAnsi="Calibri" w:cs="Calibri"/>
-                <w:sz w:val="24"/>
-                <w:szCs w:val="24"/>
-              </w:rPr>
-              <w:t>plus</w:t>
-            </w:r>
-            <w:proofErr w:type="gramEnd"/>
-            <w:r>
-              <w:rPr>
-                <w:rFonts w:ascii="Calibri" w:hAnsi="Calibri" w:cs="Calibri"/>
-                <w:sz w:val="24"/>
-                <w:szCs w:val="24"/>
-              </w:rPr>
-              <w:t xml:space="preserve"> factor)</w:t>
+              <w:t>(plus factor)</w:t>
             </w:r>
           </w:p>
         </w:tc>
@@ -3612,31 +2872,13 @@
                 <w:szCs w:val="28"/>
               </w:rPr>
             </w:pPr>
-            <w:proofErr w:type="gramStart"/>
-            <w:r>
-              <w:rPr>
-                <w:rFonts w:ascii="Calibri" w:hAnsi="Calibri" w:cs="Calibri"/>
-                <w:sz w:val="28"/>
-                <w:szCs w:val="28"/>
-              </w:rPr>
-              <w:t xml:space="preserve">‘ </w:t>
-            </w:r>
-            <w:r>
-              <w:rPr>
-                <w:rFonts w:ascii="Calibri" w:hAnsi="Calibri" w:cs="Calibri"/>
-                <w:sz w:val="28"/>
-                <w:szCs w:val="28"/>
-              </w:rPr>
-              <w:t>-</w:t>
-            </w:r>
-            <w:proofErr w:type="gramEnd"/>
-            <w:r>
-              <w:rPr>
-                <w:rFonts w:ascii="Calibri" w:hAnsi="Calibri" w:cs="Calibri"/>
-                <w:sz w:val="28"/>
-                <w:szCs w:val="28"/>
-              </w:rPr>
-              <w:t xml:space="preserve"> ‘ Factor</w:t>
+            <w:r>
+              <w:rPr>
+                <w:rFonts w:ascii="Calibri" w:hAnsi="Calibri" w:cs="Calibri"/>
+                <w:sz w:val="28"/>
+                <w:szCs w:val="28"/>
+              </w:rPr>
+              <w:t>‘ - ‘ Factor</w:t>
             </w:r>
           </w:p>
         </w:tc>
@@ -3661,25 +2903,7 @@
                 <w:sz w:val="24"/>
                 <w:szCs w:val="24"/>
               </w:rPr>
-              <w:t>(</w:t>
-            </w:r>
-            <w:proofErr w:type="gramStart"/>
-            <w:r>
-              <w:rPr>
-                <w:rFonts w:ascii="Calibri" w:hAnsi="Calibri" w:cs="Calibri"/>
-                <w:sz w:val="24"/>
-                <w:szCs w:val="24"/>
-              </w:rPr>
-              <w:t>minus</w:t>
-            </w:r>
-            <w:proofErr w:type="gramEnd"/>
-            <w:r>
-              <w:rPr>
-                <w:rFonts w:ascii="Calibri" w:hAnsi="Calibri" w:cs="Calibri"/>
-                <w:sz w:val="24"/>
-                <w:szCs w:val="24"/>
-              </w:rPr>
-              <w:t xml:space="preserve"> factor)</w:t>
+              <w:t>(minus factor)</w:t>
             </w:r>
           </w:p>
         </w:tc>
@@ -3752,16 +2976,7 @@
                 <w:sz w:val="28"/>
                 <w:szCs w:val="28"/>
               </w:rPr>
-              <w:t xml:space="preserve">Atom </w:t>
-            </w:r>
-            <w:proofErr w:type="gramStart"/>
-            <w:r>
-              <w:rPr>
-                <w:rFonts w:ascii="Calibri" w:hAnsi="Calibri" w:cs="Calibri"/>
-                <w:sz w:val="28"/>
-                <w:szCs w:val="28"/>
-              </w:rPr>
-              <w:t xml:space="preserve">‘ </w:t>
+              <w:t xml:space="preserve">Atom ‘ </w:t>
             </w:r>
             <w:r>
               <w:rPr>
@@ -3771,7 +2986,6 @@
               </w:rPr>
               <w:t>∗</w:t>
             </w:r>
-            <w:proofErr w:type="gramEnd"/>
             <w:r>
               <w:rPr>
                 <w:rFonts w:ascii="Calibri" w:eastAsia="CMSY10" w:hAnsi="Calibri" w:cs="Calibri"/>
@@ -3819,27 +3033,7 @@
                 <w:sz w:val="24"/>
                 <w:szCs w:val="24"/>
               </w:rPr>
-              <w:t>(</w:t>
-            </w:r>
-            <w:proofErr w:type="spellStart"/>
-            <w:proofErr w:type="gramStart"/>
-            <w:r>
-              <w:rPr>
-                <w:rFonts w:ascii="Calibri" w:hAnsi="Calibri" w:cs="Calibri"/>
-                <w:sz w:val="24"/>
-                <w:szCs w:val="24"/>
-              </w:rPr>
-              <w:t>doublestar</w:t>
-            </w:r>
-            <w:proofErr w:type="spellEnd"/>
-            <w:proofErr w:type="gramEnd"/>
-            <w:r>
-              <w:rPr>
-                <w:rFonts w:ascii="Calibri" w:hAnsi="Calibri" w:cs="Calibri"/>
-                <w:sz w:val="24"/>
-                <w:szCs w:val="24"/>
-              </w:rPr>
-              <w:t xml:space="preserve"> atom factor)</w:t>
+              <w:t>(doublestar atom factor)</w:t>
             </w:r>
           </w:p>
         </w:tc>
@@ -3913,25 +3107,7 @@
                 <w:sz w:val="28"/>
                 <w:szCs w:val="28"/>
               </w:rPr>
-              <w:t>Primary ‘</w:t>
-            </w:r>
-            <w:proofErr w:type="gramStart"/>
-            <w:r>
-              <w:rPr>
-                <w:rFonts w:ascii="Calibri" w:hAnsi="Calibri" w:cs="Calibri"/>
-                <w:sz w:val="28"/>
-                <w:szCs w:val="28"/>
-              </w:rPr>
-              <w:t>[‘ Expression</w:t>
-            </w:r>
-            <w:proofErr w:type="gramEnd"/>
-            <w:r>
-              <w:rPr>
-                <w:rFonts w:ascii="Calibri" w:hAnsi="Calibri" w:cs="Calibri"/>
-                <w:sz w:val="28"/>
-                <w:szCs w:val="28"/>
-              </w:rPr>
-              <w:t xml:space="preserve"> ‘]‘</w:t>
+              <w:t>Primary ‘[‘ Expression ‘]‘</w:t>
             </w:r>
           </w:p>
         </w:tc>
@@ -3956,25 +3132,7 @@
                 <w:sz w:val="24"/>
                 <w:szCs w:val="24"/>
               </w:rPr>
-              <w:t>(</w:t>
-            </w:r>
-            <w:proofErr w:type="gramStart"/>
-            <w:r>
-              <w:rPr>
-                <w:rFonts w:ascii="Calibri" w:hAnsi="Calibri" w:cs="Calibri"/>
-                <w:sz w:val="24"/>
-                <w:szCs w:val="24"/>
-              </w:rPr>
-              <w:t>index</w:t>
-            </w:r>
-            <w:proofErr w:type="gramEnd"/>
-            <w:r>
-              <w:rPr>
-                <w:rFonts w:ascii="Calibri" w:hAnsi="Calibri" w:cs="Calibri"/>
-                <w:sz w:val="24"/>
-                <w:szCs w:val="24"/>
-              </w:rPr>
-              <w:t xml:space="preserve"> primary expression)</w:t>
+              <w:t>(index primary expression)</w:t>
             </w:r>
           </w:p>
         </w:tc>
@@ -4047,33 +3205,7 @@
                 <w:sz w:val="28"/>
                 <w:szCs w:val="28"/>
               </w:rPr>
-              <w:t>Primary ‘</w:t>
-            </w:r>
-            <w:proofErr w:type="gramStart"/>
-            <w:r>
-              <w:rPr>
-                <w:rFonts w:ascii="Calibri" w:hAnsi="Calibri" w:cs="Calibri"/>
-                <w:sz w:val="28"/>
-                <w:szCs w:val="28"/>
-              </w:rPr>
-              <w:t>()‘</w:t>
-            </w:r>
-            <w:proofErr w:type="gramEnd"/>
-            <w:r>
-              <w:rPr>
-                <w:rFonts w:ascii="Calibri" w:hAnsi="Calibri" w:cs="Calibri"/>
-                <w:sz w:val="28"/>
-                <w:szCs w:val="28"/>
-              </w:rPr>
-              <w:t xml:space="preserve"> | </w:t>
-            </w:r>
-            <w:r>
-              <w:rPr>
-                <w:rFonts w:ascii="Calibri" w:hAnsi="Calibri" w:cs="Calibri"/>
-                <w:sz w:val="28"/>
-                <w:szCs w:val="28"/>
-              </w:rPr>
-              <w:t>Primary ‘(‘ Arguments ‘)‘</w:t>
+              <w:t>Primary ‘()‘ | Primary ‘(‘ Arguments ‘)‘</w:t>
             </w:r>
           </w:p>
         </w:tc>
@@ -4096,21 +3228,7 @@
               <w:rPr>
                 <w:rFonts w:ascii="Calibri" w:hAnsi="Calibri" w:cs="Calibri"/>
               </w:rPr>
-              <w:t>(</w:t>
-            </w:r>
-            <w:proofErr w:type="gramStart"/>
-            <w:r>
-              <w:rPr>
-                <w:rFonts w:ascii="Calibri" w:hAnsi="Calibri" w:cs="Calibri"/>
-              </w:rPr>
-              <w:t>call</w:t>
-            </w:r>
-            <w:proofErr w:type="gramEnd"/>
-            <w:r>
-              <w:rPr>
-                <w:rFonts w:ascii="Calibri" w:hAnsi="Calibri" w:cs="Calibri"/>
-              </w:rPr>
-              <w:t xml:space="preserve"> primary (argument1 argument2 …))</w:t>
+              <w:t>(call primary (argument1 argument2 …))</w:t>
             </w:r>
           </w:p>
         </w:tc>
@@ -4200,18 +3318,8 @@
                 <w:sz w:val="28"/>
                 <w:szCs w:val="28"/>
               </w:rPr>
-              <w:t xml:space="preserve">Arguments ‘, </w:t>
-            </w:r>
-            <w:proofErr w:type="gramStart"/>
-            <w:r>
-              <w:rPr>
-                <w:rFonts w:ascii="Calibri" w:hAnsi="Calibri" w:cs="Calibri"/>
-                <w:sz w:val="28"/>
-                <w:szCs w:val="28"/>
-              </w:rPr>
-              <w:t>‘ Expression</w:t>
-            </w:r>
-            <w:proofErr w:type="gramEnd"/>
+              <w:t>Arguments ‘, ‘ Expression</w:t>
+            </w:r>
           </w:p>
         </w:tc>
         <w:tc>
@@ -4235,18 +3343,8 @@
                 <w:sz w:val="24"/>
                 <w:szCs w:val="24"/>
               </w:rPr>
-              <w:t xml:space="preserve">(exp1 exp2 </w:t>
-            </w:r>
-            <w:proofErr w:type="gramStart"/>
-            <w:r>
-              <w:rPr>
-                <w:rFonts w:ascii="Calibri" w:hAnsi="Calibri" w:cs="Calibri"/>
-                <w:sz w:val="24"/>
-                <w:szCs w:val="24"/>
-              </w:rPr>
-              <w:t>… )</w:t>
-            </w:r>
-            <w:proofErr w:type="gramEnd"/>
+              <w:t>(exp1 exp2 … )</w:t>
+            </w:r>
           </w:p>
         </w:tc>
       </w:tr>
@@ -4343,25 +3441,7 @@
                 <w:sz w:val="24"/>
                 <w:szCs w:val="24"/>
               </w:rPr>
-              <w:t>(</w:t>
-            </w:r>
-            <w:proofErr w:type="gramStart"/>
-            <w:r>
-              <w:rPr>
-                <w:rFonts w:ascii="Calibri" w:hAnsi="Calibri" w:cs="Calibri"/>
-                <w:sz w:val="24"/>
-                <w:szCs w:val="24"/>
-              </w:rPr>
-              <w:t>var</w:t>
-            </w:r>
-            <w:proofErr w:type="gramEnd"/>
-            <w:r>
-              <w:rPr>
-                <w:rFonts w:ascii="Calibri" w:hAnsi="Calibri" w:cs="Calibri"/>
-                <w:sz w:val="24"/>
-                <w:szCs w:val="24"/>
-              </w:rPr>
-              <w:t xml:space="preserve"> id)</w:t>
+              <w:t>(var id)</w:t>
             </w:r>
           </w:p>
         </w:tc>
@@ -4755,25 +3835,7 @@
                 <w:sz w:val="24"/>
                 <w:szCs w:val="24"/>
               </w:rPr>
-              <w:t>(</w:t>
-            </w:r>
-            <w:proofErr w:type="gramStart"/>
-            <w:r>
-              <w:rPr>
-                <w:rFonts w:ascii="Calibri" w:hAnsi="Calibri" w:cs="Calibri"/>
-                <w:sz w:val="24"/>
-                <w:szCs w:val="24"/>
-              </w:rPr>
-              <w:t>num</w:t>
-            </w:r>
-            <w:proofErr w:type="gramEnd"/>
-            <w:r>
-              <w:rPr>
-                <w:rFonts w:ascii="Calibri" w:hAnsi="Calibri" w:cs="Calibri"/>
-                <w:sz w:val="24"/>
-                <w:szCs w:val="24"/>
-              </w:rPr>
-              <w:t xml:space="preserve"> number)</w:t>
+              <w:t>(num number)</w:t>
             </w:r>
           </w:p>
         </w:tc>
@@ -4847,25 +3909,7 @@
                 <w:sz w:val="28"/>
                 <w:szCs w:val="28"/>
               </w:rPr>
-              <w:t>‘</w:t>
-            </w:r>
-            <w:proofErr w:type="gramStart"/>
-            <w:r>
-              <w:rPr>
-                <w:rFonts w:ascii="Calibri" w:hAnsi="Calibri" w:cs="Calibri"/>
-                <w:sz w:val="28"/>
-                <w:szCs w:val="28"/>
-              </w:rPr>
-              <w:t>[‘ Expressions</w:t>
-            </w:r>
-            <w:proofErr w:type="gramEnd"/>
-            <w:r>
-              <w:rPr>
-                <w:rFonts w:ascii="Calibri" w:hAnsi="Calibri" w:cs="Calibri"/>
-                <w:sz w:val="28"/>
-                <w:szCs w:val="28"/>
-              </w:rPr>
-              <w:t xml:space="preserve"> ‘]‘ </w:t>
+              <w:t xml:space="preserve">‘[‘ Expressions ‘]‘ </w:t>
             </w:r>
             <w:r>
               <w:rPr>
@@ -4906,25 +3950,105 @@
                 <w:sz w:val="24"/>
                 <w:szCs w:val="24"/>
               </w:rPr>
-              <w:t>(</w:t>
-            </w:r>
-            <w:proofErr w:type="gramStart"/>
-            <w:r>
-              <w:rPr>
-                <w:rFonts w:ascii="Calibri" w:hAnsi="Calibri" w:cs="Calibri"/>
-                <w:sz w:val="24"/>
-                <w:szCs w:val="24"/>
-              </w:rPr>
-              <w:t>list</w:t>
-            </w:r>
-            <w:proofErr w:type="gramEnd"/>
-            <w:r>
-              <w:rPr>
-                <w:rFonts w:ascii="Calibri" w:hAnsi="Calibri" w:cs="Calibri"/>
-                <w:sz w:val="24"/>
-                <w:szCs w:val="24"/>
-              </w:rPr>
-              <w:t xml:space="preserve"> (exp1 exp2 …))</w:t>
+              <w:t>(list (exp1 exp2 …))</w:t>
+            </w:r>
+          </w:p>
+        </w:tc>
+      </w:tr>
+      <w:tr>
+        <w:trPr>
+          <w:trHeight w:val="778"/>
+          <w:jc w:val="center"/>
+        </w:trPr>
+        <w:tc>
+          <w:tcPr>
+            <w:cnfStyle w:val="001000000000" w:firstRow="0" w:lastRow="0" w:firstColumn="1" w:lastColumn="0" w:oddVBand="0" w:evenVBand="0" w:oddHBand="0" w:evenHBand="0" w:firstRowFirstColumn="0" w:firstRowLastColumn="0" w:lastRowFirstColumn="0" w:lastRowLastColumn="0"/>
+            <w:tcW w:w="2266" w:type="dxa"/>
+            <w:vMerge/>
+          </w:tcPr>
+          <w:p>
+            <w:pPr>
+              <w:jc w:val="center"/>
+              <w:rPr>
+                <w:rFonts w:ascii="Calibri" w:hAnsi="Calibri" w:cs="Calibri"/>
+                <w:sz w:val="24"/>
+                <w:szCs w:val="24"/>
+              </w:rPr>
+            </w:pPr>
+          </w:p>
+        </w:tc>
+        <w:tc>
+          <w:tcPr>
+            <w:tcW w:w="2266" w:type="dxa"/>
+            <w:vAlign w:val="center"/>
+          </w:tcPr>
+          <w:p>
+            <w:pPr>
+              <w:jc w:val="center"/>
+              <w:cnfStyle w:val="000000000000" w:firstRow="0" w:lastRow="0" w:firstColumn="0" w:lastColumn="0" w:oddVBand="0" w:evenVBand="0" w:oddHBand="0" w:evenHBand="0" w:firstRowFirstColumn="0" w:firstRowLastColumn="0" w:lastRowFirstColumn="0" w:lastRowLastColumn="0"/>
+              <w:rPr>
+                <w:rFonts w:ascii="Calibri" w:hAnsi="Calibri" w:cs="Calibri"/>
+                <w:sz w:val="28"/>
+                <w:szCs w:val="28"/>
+              </w:rPr>
+            </w:pPr>
+            <w:r>
+              <w:rPr>
+                <w:rFonts w:ascii="Calibri" w:hAnsi="Calibri" w:cs="Calibri"/>
+                <w:sz w:val="28"/>
+                <w:szCs w:val="28"/>
+              </w:rPr>
+              <w:t>Print</w:t>
+            </w:r>
+          </w:p>
+        </w:tc>
+        <w:tc>
+          <w:tcPr>
+            <w:tcW w:w="3323" w:type="dxa"/>
+            <w:vAlign w:val="center"/>
+          </w:tcPr>
+          <w:p>
+            <w:pPr>
+              <w:jc w:val="center"/>
+              <w:cnfStyle w:val="000000000000" w:firstRow="0" w:lastRow="0" w:firstColumn="0" w:lastColumn="0" w:oddVBand="0" w:evenVBand="0" w:oddHBand="0" w:evenHBand="0" w:firstRowFirstColumn="0" w:firstRowLastColumn="0" w:lastRowFirstColumn="0" w:lastRowLastColumn="0"/>
+              <w:rPr>
+                <w:rFonts w:ascii="Calibri" w:hAnsi="Calibri" w:cs="Calibri"/>
+                <w:sz w:val="28"/>
+                <w:szCs w:val="28"/>
+              </w:rPr>
+            </w:pPr>
+            <w:r>
+              <w:rPr>
+                <w:rFonts w:ascii="Calibri" w:hAnsi="Calibri" w:cs="Calibri"/>
+                <w:sz w:val="28"/>
+                <w:szCs w:val="28"/>
+              </w:rPr>
+              <w:t>Print ‘(’ Atom’)’</w:t>
+            </w:r>
+          </w:p>
+        </w:tc>
+        <w:tc>
+          <w:tcPr>
+            <w:tcW w:w="3903" w:type="dxa"/>
+            <w:vAlign w:val="center"/>
+          </w:tcPr>
+          <w:p>
+            <w:pPr>
+              <w:jc w:val="center"/>
+              <w:cnfStyle w:val="000000000000" w:firstRow="0" w:lastRow="0" w:firstColumn="0" w:lastColumn="0" w:oddVBand="0" w:evenVBand="0" w:oddHBand="0" w:evenHBand="0" w:firstRowFirstColumn="0" w:firstRowLastColumn="0" w:lastRowFirstColumn="0" w:lastRowLastColumn="0"/>
+              <w:rPr>
+                <w:rFonts w:ascii="Calibri" w:hAnsi="Calibri" w:cs="Calibri"/>
+                <w:sz w:val="24"/>
+                <w:szCs w:val="24"/>
+              </w:rPr>
+            </w:pPr>
+            <w:r>
+              <w:rPr>
+                <w:rFonts w:ascii="Calibri" w:hAnsi="Calibri" w:cs="Calibri"/>
+                <w:sz w:val="24"/>
+                <w:szCs w:val="24"/>
+              </w:rPr>
+              <w:t>(print atom)</w:t>
             </w:r>
           </w:p>
         </w:tc>

</xml_diff>